<commit_message>
updated technical specifications + mockups
</commit_message>
<xml_diff>
--- a/Doc/technical_specifications.docx
+++ b/Doc/technical_specifications.docx
@@ -1,10 +1,10 @@
 
 <file path=word/document.xml><?xml version="1.0" encoding="utf-8"?>
-<w:document xmlns:wpc="http://schemas.microsoft.com/office/word/2010/wordprocessingCanvas" xmlns:mc="http://schemas.openxmlformats.org/markup-compatibility/2006" xmlns:o="urn:schemas-microsoft-com:office:office" xmlns:r="http://schemas.openxmlformats.org/officeDocument/2006/relationships" xmlns:m="http://schemas.openxmlformats.org/officeDocument/2006/math" xmlns:v="urn:schemas-microsoft-com:vml" xmlns:wp14="http://schemas.microsoft.com/office/word/2010/wordprocessingDrawing" xmlns:wp="http://schemas.openxmlformats.org/drawingml/2006/wordprocessingDrawing" xmlns:w10="urn:schemas-microsoft-com:office:word" xmlns:w="http://schemas.openxmlformats.org/wordprocessingml/2006/main" xmlns:w14="http://schemas.microsoft.com/office/word/2010/wordml" xmlns:w15="http://schemas.microsoft.com/office/word/2012/wordml" xmlns:wpg="http://schemas.microsoft.com/office/word/2010/wordprocessingGroup" xmlns:wpi="http://schemas.microsoft.com/office/word/2010/wordprocessingInk" xmlns:wne="http://schemas.microsoft.com/office/word/2006/wordml" xmlns:wps="http://schemas.microsoft.com/office/word/2010/wordprocessingShape" mc:Ignorable="w14 w15 wp14">
+<w:document xmlns:wpc="http://schemas.microsoft.com/office/word/2010/wordprocessingCanvas" xmlns:mo="http://schemas.microsoft.com/office/mac/office/2008/main" xmlns:mc="http://schemas.openxmlformats.org/markup-compatibility/2006" xmlns:mv="urn:schemas-microsoft-com:mac:vml" xmlns:o="urn:schemas-microsoft-com:office:office" xmlns:r="http://schemas.openxmlformats.org/officeDocument/2006/relationships" xmlns:m="http://schemas.openxmlformats.org/officeDocument/2006/math" xmlns:v="urn:schemas-microsoft-com:vml" xmlns:wp14="http://schemas.microsoft.com/office/word/2010/wordprocessingDrawing" xmlns:wp="http://schemas.openxmlformats.org/drawingml/2006/wordprocessingDrawing" xmlns:w10="urn:schemas-microsoft-com:office:word" xmlns:w="http://schemas.openxmlformats.org/wordprocessingml/2006/main" xmlns:w14="http://schemas.microsoft.com/office/word/2010/wordml" xmlns:wpg="http://schemas.microsoft.com/office/word/2010/wordprocessingGroup" xmlns:wpi="http://schemas.microsoft.com/office/word/2010/wordprocessingInk" xmlns:wne="http://schemas.microsoft.com/office/word/2006/wordml" xmlns:wps="http://schemas.microsoft.com/office/word/2010/wordprocessingShape" mc:Ignorable="w14 wp14">
   <w:body>
     <w:p>
       <w:pPr>
-        <w:pStyle w:val="Title"/>
+        <w:pStyle w:val="Titre"/>
         <w:jc w:val="center"/>
       </w:pPr>
       <w:r>
@@ -73,7 +73,7 @@
       <w:sdtContent>
         <w:p>
           <w:pPr>
-            <w:pStyle w:val="TOCHeading"/>
+            <w:pStyle w:val="En-ttedetabledesmatires"/>
           </w:pPr>
           <w:r>
             <w:t>Table of Contents</w:t>
@@ -81,7 +81,7 @@
         </w:p>
         <w:p>
           <w:pPr>
-            <w:pStyle w:val="TOC1"/>
+            <w:pStyle w:val="TM1"/>
             <w:tabs>
               <w:tab w:val="right" w:leader="dot" w:pos="9016"/>
             </w:tabs>
@@ -101,7 +101,7 @@
           <w:hyperlink w:anchor="_Toc390949776" w:history="1">
             <w:r>
               <w:rPr>
-                <w:rStyle w:val="Hyperlink"/>
+                <w:rStyle w:val="Lienhypertexte"/>
                 <w:noProof/>
               </w:rPr>
               <w:t>I/ Scope of the Project</w:t>
@@ -158,7 +158,7 @@
         </w:p>
         <w:p>
           <w:pPr>
-            <w:pStyle w:val="TOC1"/>
+            <w:pStyle w:val="TM1"/>
             <w:tabs>
               <w:tab w:val="right" w:leader="dot" w:pos="9016"/>
             </w:tabs>
@@ -169,7 +169,7 @@
           <w:hyperlink w:anchor="_Toc390949777" w:history="1">
             <w:r>
               <w:rPr>
-                <w:rStyle w:val="Hyperlink"/>
+                <w:rStyle w:val="Lienhypertexte"/>
                 <w:noProof/>
               </w:rPr>
               <w:t>II/ Description of the project</w:t>
@@ -226,7 +226,7 @@
         </w:p>
         <w:p>
           <w:pPr>
-            <w:pStyle w:val="TOC2"/>
+            <w:pStyle w:val="TM2"/>
             <w:tabs>
               <w:tab w:val="right" w:leader="dot" w:pos="9016"/>
             </w:tabs>
@@ -237,7 +237,7 @@
           <w:hyperlink w:anchor="_Toc390949778" w:history="1">
             <w:r>
               <w:rPr>
-                <w:rStyle w:val="Hyperlink"/>
+                <w:rStyle w:val="Lienhypertexte"/>
                 <w:noProof/>
               </w:rPr>
               <w:t>a/ The core applications</w:t>
@@ -294,7 +294,7 @@
         </w:p>
         <w:p>
           <w:pPr>
-            <w:pStyle w:val="TOC2"/>
+            <w:pStyle w:val="TM2"/>
             <w:tabs>
               <w:tab w:val="right" w:leader="dot" w:pos="9016"/>
             </w:tabs>
@@ -305,7 +305,7 @@
           <w:hyperlink w:anchor="_Toc390949779" w:history="1">
             <w:r>
               <w:rPr>
-                <w:rStyle w:val="Hyperlink"/>
+                <w:rStyle w:val="Lienhypertexte"/>
                 <w:noProof/>
               </w:rPr>
               <w:t>b/ The detection modules</w:t>
@@ -362,7 +362,7 @@
         </w:p>
         <w:p>
           <w:pPr>
-            <w:pStyle w:val="TOC2"/>
+            <w:pStyle w:val="TM2"/>
             <w:tabs>
               <w:tab w:val="right" w:leader="dot" w:pos="9016"/>
             </w:tabs>
@@ -373,7 +373,7 @@
           <w:hyperlink w:anchor="_Toc390949780" w:history="1">
             <w:r>
               <w:rPr>
-                <w:rStyle w:val="Hyperlink"/>
+                <w:rStyle w:val="Lienhypertexte"/>
                 <w:noProof/>
               </w:rPr>
               <w:t>c/ Interfacing the core and the modules</w:t>
@@ -447,7 +447,7 @@
     </w:p>
     <w:p>
       <w:pPr>
-        <w:pStyle w:val="Heading1"/>
+        <w:pStyle w:val="Titre1"/>
       </w:pPr>
       <w:bookmarkStart w:id="0" w:name="_Toc390949776"/>
       <w:r>
@@ -484,7 +484,7 @@
     <w:p/>
     <w:p>
       <w:pPr>
-        <w:pStyle w:val="Heading1"/>
+        <w:pStyle w:val="Titre1"/>
       </w:pPr>
       <w:bookmarkStart w:id="1" w:name="_Toc390949777"/>
       <w:r>
@@ -498,7 +498,7 @@
     <w:p/>
     <w:p>
       <w:pPr>
-        <w:pStyle w:val="Heading2"/>
+        <w:pStyle w:val="Titre2"/>
       </w:pPr>
       <w:r>
         <w:t>A/ Core application</w:t>
@@ -506,7 +506,7 @@
     </w:p>
     <w:p>
       <w:pPr>
-        <w:pStyle w:val="ListParagraph"/>
+        <w:pStyle w:val="Paragraphedeliste"/>
         <w:numPr>
           <w:ilvl w:val="1"/>
           <w:numId w:val="3"/>
@@ -519,7 +519,7 @@
     </w:p>
     <w:p>
       <w:pPr>
-        <w:pStyle w:val="ListParagraph"/>
+        <w:pStyle w:val="Paragraphedeliste"/>
         <w:numPr>
           <w:ilvl w:val="2"/>
           <w:numId w:val="3"/>
@@ -532,7 +532,7 @@
     </w:p>
     <w:p>
       <w:pPr>
-        <w:pStyle w:val="ListParagraph"/>
+        <w:pStyle w:val="Paragraphedeliste"/>
         <w:numPr>
           <w:ilvl w:val="3"/>
           <w:numId w:val="3"/>
@@ -545,7 +545,7 @@
     </w:p>
     <w:p>
       <w:pPr>
-        <w:pStyle w:val="ListParagraph"/>
+        <w:pStyle w:val="Paragraphedeliste"/>
         <w:numPr>
           <w:ilvl w:val="3"/>
           <w:numId w:val="3"/>
@@ -570,7 +570,7 @@
     </w:p>
     <w:p>
       <w:pPr>
-        <w:pStyle w:val="ListParagraph"/>
+        <w:pStyle w:val="Paragraphedeliste"/>
         <w:numPr>
           <w:ilvl w:val="2"/>
           <w:numId w:val="3"/>
@@ -583,7 +583,7 @@
     </w:p>
     <w:p>
       <w:pPr>
-        <w:pStyle w:val="ListParagraph"/>
+        <w:pStyle w:val="Paragraphedeliste"/>
         <w:numPr>
           <w:ilvl w:val="3"/>
           <w:numId w:val="3"/>
@@ -596,7 +596,7 @@
     </w:p>
     <w:p>
       <w:pPr>
-        <w:pStyle w:val="ListParagraph"/>
+        <w:pStyle w:val="Paragraphedeliste"/>
         <w:numPr>
           <w:ilvl w:val="3"/>
           <w:numId w:val="3"/>
@@ -609,7 +609,7 @@
     </w:p>
     <w:p>
       <w:pPr>
-        <w:pStyle w:val="ListParagraph"/>
+        <w:pStyle w:val="Paragraphedeliste"/>
         <w:numPr>
           <w:ilvl w:val="3"/>
           <w:numId w:val="3"/>
@@ -622,7 +622,7 @@
     </w:p>
     <w:p>
       <w:pPr>
-        <w:pStyle w:val="ListParagraph"/>
+        <w:pStyle w:val="Paragraphedeliste"/>
         <w:numPr>
           <w:ilvl w:val="3"/>
           <w:numId w:val="3"/>
@@ -635,7 +635,7 @@
     </w:p>
     <w:p>
       <w:pPr>
-        <w:pStyle w:val="ListParagraph"/>
+        <w:pStyle w:val="Paragraphedeliste"/>
         <w:numPr>
           <w:ilvl w:val="3"/>
           <w:numId w:val="3"/>
@@ -648,7 +648,7 @@
     </w:p>
     <w:p>
       <w:pPr>
-        <w:pStyle w:val="ListParagraph"/>
+        <w:pStyle w:val="Paragraphedeliste"/>
         <w:numPr>
           <w:ilvl w:val="2"/>
           <w:numId w:val="3"/>
@@ -661,7 +661,7 @@
     </w:p>
     <w:p>
       <w:pPr>
-        <w:pStyle w:val="ListParagraph"/>
+        <w:pStyle w:val="Paragraphedeliste"/>
         <w:numPr>
           <w:ilvl w:val="3"/>
           <w:numId w:val="3"/>
@@ -692,7 +692,7 @@
     </w:p>
     <w:p>
       <w:pPr>
-        <w:pStyle w:val="ListParagraph"/>
+        <w:pStyle w:val="Paragraphedeliste"/>
         <w:numPr>
           <w:ilvl w:val="3"/>
           <w:numId w:val="3"/>
@@ -717,7 +717,7 @@
     </w:p>
     <w:p>
       <w:pPr>
-        <w:pStyle w:val="ListParagraph"/>
+        <w:pStyle w:val="Paragraphedeliste"/>
         <w:numPr>
           <w:ilvl w:val="2"/>
           <w:numId w:val="3"/>
@@ -730,7 +730,7 @@
     </w:p>
     <w:p>
       <w:pPr>
-        <w:pStyle w:val="ListParagraph"/>
+        <w:pStyle w:val="Paragraphedeliste"/>
         <w:numPr>
           <w:ilvl w:val="3"/>
           <w:numId w:val="3"/>
@@ -752,7 +752,7 @@
     </w:p>
     <w:p>
       <w:pPr>
-        <w:pStyle w:val="ListParagraph"/>
+        <w:pStyle w:val="Paragraphedeliste"/>
         <w:numPr>
           <w:ilvl w:val="3"/>
           <w:numId w:val="3"/>
@@ -768,7 +768,7 @@
     </w:p>
     <w:p>
       <w:pPr>
-        <w:pStyle w:val="ListParagraph"/>
+        <w:pStyle w:val="Paragraphedeliste"/>
         <w:numPr>
           <w:ilvl w:val="3"/>
           <w:numId w:val="3"/>
@@ -790,7 +790,7 @@
     </w:p>
     <w:p>
       <w:pPr>
-        <w:pStyle w:val="ListParagraph"/>
+        <w:pStyle w:val="Paragraphedeliste"/>
         <w:numPr>
           <w:ilvl w:val="3"/>
           <w:numId w:val="3"/>
@@ -812,7 +812,7 @@
     </w:p>
     <w:p>
       <w:pPr>
-        <w:pStyle w:val="ListParagraph"/>
+        <w:pStyle w:val="Paragraphedeliste"/>
         <w:numPr>
           <w:ilvl w:val="2"/>
           <w:numId w:val="3"/>
@@ -825,7 +825,7 @@
     </w:p>
     <w:p>
       <w:pPr>
-        <w:pStyle w:val="ListParagraph"/>
+        <w:pStyle w:val="Paragraphedeliste"/>
         <w:numPr>
           <w:ilvl w:val="3"/>
           <w:numId w:val="3"/>
@@ -838,7 +838,7 @@
     </w:p>
     <w:p>
       <w:pPr>
-        <w:pStyle w:val="ListParagraph"/>
+        <w:pStyle w:val="Paragraphedeliste"/>
         <w:numPr>
           <w:ilvl w:val="3"/>
           <w:numId w:val="3"/>
@@ -851,7 +851,7 @@
     </w:p>
     <w:p>
       <w:pPr>
-        <w:pStyle w:val="ListParagraph"/>
+        <w:pStyle w:val="Paragraphedeliste"/>
         <w:numPr>
           <w:ilvl w:val="3"/>
           <w:numId w:val="3"/>
@@ -864,7 +864,7 @@
     </w:p>
     <w:p>
       <w:pPr>
-        <w:pStyle w:val="ListParagraph"/>
+        <w:pStyle w:val="Paragraphedeliste"/>
         <w:numPr>
           <w:ilvl w:val="2"/>
           <w:numId w:val="3"/>
@@ -877,7 +877,7 @@
     </w:p>
     <w:p>
       <w:pPr>
-        <w:pStyle w:val="ListParagraph"/>
+        <w:pStyle w:val="Paragraphedeliste"/>
         <w:numPr>
           <w:ilvl w:val="3"/>
           <w:numId w:val="3"/>
@@ -890,7 +890,7 @@
     </w:p>
     <w:p>
       <w:pPr>
-        <w:pStyle w:val="ListParagraph"/>
+        <w:pStyle w:val="Paragraphedeliste"/>
         <w:numPr>
           <w:ilvl w:val="3"/>
           <w:numId w:val="3"/>
@@ -909,7 +909,7 @@
     </w:p>
     <w:p>
       <w:pPr>
-        <w:pStyle w:val="ListParagraph"/>
+        <w:pStyle w:val="Paragraphedeliste"/>
         <w:numPr>
           <w:ilvl w:val="1"/>
           <w:numId w:val="3"/>
@@ -925,7 +925,7 @@
     </w:p>
     <w:p>
       <w:pPr>
-        <w:pStyle w:val="ListParagraph"/>
+        <w:pStyle w:val="Paragraphedeliste"/>
         <w:numPr>
           <w:ilvl w:val="2"/>
           <w:numId w:val="3"/>
@@ -938,7 +938,7 @@
     </w:p>
     <w:p>
       <w:pPr>
-        <w:pStyle w:val="ListParagraph"/>
+        <w:pStyle w:val="Paragraphedeliste"/>
         <w:numPr>
           <w:ilvl w:val="3"/>
           <w:numId w:val="3"/>
@@ -951,7 +951,7 @@
     </w:p>
     <w:p>
       <w:pPr>
-        <w:pStyle w:val="ListParagraph"/>
+        <w:pStyle w:val="Paragraphedeliste"/>
         <w:numPr>
           <w:ilvl w:val="3"/>
           <w:numId w:val="3"/>
@@ -964,7 +964,7 @@
     </w:p>
     <w:p>
       <w:pPr>
-        <w:pStyle w:val="ListParagraph"/>
+        <w:pStyle w:val="Paragraphedeliste"/>
         <w:numPr>
           <w:ilvl w:val="3"/>
           <w:numId w:val="3"/>
@@ -977,7 +977,7 @@
     </w:p>
     <w:p>
       <w:pPr>
-        <w:pStyle w:val="ListParagraph"/>
+        <w:pStyle w:val="Paragraphedeliste"/>
         <w:numPr>
           <w:ilvl w:val="2"/>
           <w:numId w:val="3"/>
@@ -990,7 +990,7 @@
     </w:p>
     <w:p>
       <w:pPr>
-        <w:pStyle w:val="ListParagraph"/>
+        <w:pStyle w:val="Paragraphedeliste"/>
         <w:numPr>
           <w:ilvl w:val="3"/>
           <w:numId w:val="3"/>
@@ -1003,7 +1003,7 @@
     </w:p>
     <w:p>
       <w:pPr>
-        <w:pStyle w:val="ListParagraph"/>
+        <w:pStyle w:val="Paragraphedeliste"/>
         <w:numPr>
           <w:ilvl w:val="3"/>
           <w:numId w:val="3"/>
@@ -1016,7 +1016,7 @@
     </w:p>
     <w:p>
       <w:pPr>
-        <w:pStyle w:val="ListParagraph"/>
+        <w:pStyle w:val="Paragraphedeliste"/>
         <w:numPr>
           <w:ilvl w:val="3"/>
           <w:numId w:val="3"/>
@@ -1030,7 +1030,7 @@
     </w:p>
     <w:p>
       <w:pPr>
-        <w:pStyle w:val="ListParagraph"/>
+        <w:pStyle w:val="Paragraphedeliste"/>
         <w:numPr>
           <w:ilvl w:val="3"/>
           <w:numId w:val="3"/>
@@ -1043,7 +1043,7 @@
     </w:p>
     <w:p>
       <w:pPr>
-        <w:pStyle w:val="ListParagraph"/>
+        <w:pStyle w:val="Paragraphedeliste"/>
         <w:numPr>
           <w:ilvl w:val="2"/>
           <w:numId w:val="3"/>
@@ -1056,7 +1056,7 @@
     </w:p>
     <w:p>
       <w:pPr>
-        <w:pStyle w:val="ListParagraph"/>
+        <w:pStyle w:val="Paragraphedeliste"/>
         <w:numPr>
           <w:ilvl w:val="3"/>
           <w:numId w:val="3"/>
@@ -1069,7 +1069,7 @@
     </w:p>
     <w:p>
       <w:pPr>
-        <w:pStyle w:val="ListParagraph"/>
+        <w:pStyle w:val="Paragraphedeliste"/>
         <w:numPr>
           <w:ilvl w:val="3"/>
           <w:numId w:val="3"/>
@@ -1082,7 +1082,7 @@
     </w:p>
     <w:p>
       <w:pPr>
-        <w:pStyle w:val="ListParagraph"/>
+        <w:pStyle w:val="Paragraphedeliste"/>
         <w:numPr>
           <w:ilvl w:val="3"/>
           <w:numId w:val="3"/>
@@ -1095,7 +1095,7 @@
     </w:p>
     <w:p>
       <w:pPr>
-        <w:pStyle w:val="ListParagraph"/>
+        <w:pStyle w:val="Paragraphedeliste"/>
         <w:numPr>
           <w:ilvl w:val="3"/>
           <w:numId w:val="3"/>
@@ -1108,7 +1108,7 @@
     </w:p>
     <w:p>
       <w:pPr>
-        <w:pStyle w:val="ListParagraph"/>
+        <w:pStyle w:val="Paragraphedeliste"/>
         <w:numPr>
           <w:ilvl w:val="3"/>
           <w:numId w:val="3"/>
@@ -1121,7 +1121,7 @@
     </w:p>
     <w:p>
       <w:pPr>
-        <w:pStyle w:val="ListParagraph"/>
+        <w:pStyle w:val="Paragraphedeliste"/>
         <w:numPr>
           <w:ilvl w:val="1"/>
           <w:numId w:val="3"/>
@@ -1134,7 +1134,7 @@
     </w:p>
     <w:p>
       <w:pPr>
-        <w:pStyle w:val="ListParagraph"/>
+        <w:pStyle w:val="Paragraphedeliste"/>
         <w:numPr>
           <w:ilvl w:val="2"/>
           <w:numId w:val="3"/>
@@ -1147,7 +1147,7 @@
     </w:p>
     <w:p>
       <w:pPr>
-        <w:pStyle w:val="ListParagraph"/>
+        <w:pStyle w:val="Paragraphedeliste"/>
         <w:numPr>
           <w:ilvl w:val="3"/>
           <w:numId w:val="3"/>
@@ -1160,7 +1160,7 @@
     </w:p>
     <w:p>
       <w:pPr>
-        <w:pStyle w:val="ListParagraph"/>
+        <w:pStyle w:val="Paragraphedeliste"/>
         <w:numPr>
           <w:ilvl w:val="3"/>
           <w:numId w:val="3"/>
@@ -1173,7 +1173,7 @@
     </w:p>
     <w:p>
       <w:pPr>
-        <w:pStyle w:val="ListParagraph"/>
+        <w:pStyle w:val="Paragraphedeliste"/>
         <w:numPr>
           <w:ilvl w:val="3"/>
           <w:numId w:val="3"/>
@@ -1186,7 +1186,7 @@
     </w:p>
     <w:p>
       <w:pPr>
-        <w:pStyle w:val="ListParagraph"/>
+        <w:pStyle w:val="Paragraphedeliste"/>
         <w:numPr>
           <w:ilvl w:val="2"/>
           <w:numId w:val="3"/>
@@ -1199,7 +1199,7 @@
     </w:p>
     <w:p>
       <w:pPr>
-        <w:pStyle w:val="ListParagraph"/>
+        <w:pStyle w:val="Paragraphedeliste"/>
         <w:numPr>
           <w:ilvl w:val="3"/>
           <w:numId w:val="3"/>
@@ -1212,7 +1212,33 @@
     </w:p>
     <w:p>
       <w:pPr>
-        <w:pStyle w:val="ListParagraph"/>
+        <w:pStyle w:val="Paragraphedeliste"/>
+        <w:numPr>
+          <w:ilvl w:val="3"/>
+          <w:numId w:val="3"/>
+        </w:numPr>
+        <w:ind w:left="2520"/>
+      </w:pPr>
+      <w:r>
+        <w:t>Checkbox to activate/deactivate the module</w:t>
+      </w:r>
+    </w:p>
+    <w:p>
+      <w:pPr>
+        <w:pStyle w:val="Paragraphedeliste"/>
+        <w:numPr>
+          <w:ilvl w:val="3"/>
+          <w:numId w:val="3"/>
+        </w:numPr>
+        <w:ind w:left="2520"/>
+      </w:pPr>
+      <w:r>
+        <w:t>Module configuration button: open the configuration form provided by the module in the “Module Configuration” window</w:t>
+      </w:r>
+    </w:p>
+    <w:p>
+      <w:pPr>
+        <w:pStyle w:val="Paragraphedeliste"/>
         <w:numPr>
           <w:ilvl w:val="3"/>
           <w:numId w:val="3"/>
@@ -1228,7 +1254,7 @@
     </w:p>
     <w:p>
       <w:pPr>
-        <w:pStyle w:val="ListParagraph"/>
+        <w:pStyle w:val="Paragraphedeliste"/>
         <w:numPr>
           <w:ilvl w:val="3"/>
           <w:numId w:val="3"/>
@@ -1241,7 +1267,7 @@
     </w:p>
     <w:p>
       <w:pPr>
-        <w:pStyle w:val="ListParagraph"/>
+        <w:pStyle w:val="Paragraphedeliste"/>
         <w:numPr>
           <w:ilvl w:val="2"/>
           <w:numId w:val="3"/>
@@ -1249,51 +1275,64 @@
         <w:ind w:left="1800"/>
       </w:pPr>
       <w:r>
-        <w:t>Select Modules</w:t>
-      </w:r>
-    </w:p>
-    <w:p>
-      <w:pPr>
-        <w:pStyle w:val="ListParagraph"/>
-        <w:numPr>
-          <w:ilvl w:val="3"/>
-          <w:numId w:val="3"/>
-        </w:numPr>
-        <w:ind w:left="2520"/>
-      </w:pPr>
-      <w:r>
-        <w:t>List of currently loaded modules</w:t>
-      </w:r>
-    </w:p>
-    <w:p>
-      <w:pPr>
-        <w:pStyle w:val="ListParagraph"/>
-        <w:numPr>
-          <w:ilvl w:val="3"/>
-          <w:numId w:val="3"/>
-        </w:numPr>
-        <w:ind w:left="2520"/>
-      </w:pPr>
-      <w:r>
-        <w:t>Checkbox to activate/deactivate the module</w:t>
-      </w:r>
-    </w:p>
-    <w:p>
-      <w:pPr>
-        <w:pStyle w:val="ListParagraph"/>
-        <w:numPr>
-          <w:ilvl w:val="3"/>
-          <w:numId w:val="3"/>
-        </w:numPr>
-        <w:ind w:left="2520"/>
-      </w:pPr>
-      <w:r>
-        <w:t>Module configuration button: open the configuration form provided by the module in the “Module Configuration” window</w:t>
-      </w:r>
-    </w:p>
-    <w:p>
-      <w:pPr>
-        <w:pStyle w:val="ListParagraph"/>
+        <w:t>Manage Sources</w:t>
+      </w:r>
+    </w:p>
+    <w:p>
+      <w:pPr>
+        <w:pStyle w:val="Paragraphedeliste"/>
+        <w:numPr>
+          <w:ilvl w:val="3"/>
+          <w:numId w:val="3"/>
+        </w:numPr>
+        <w:ind w:left="2520"/>
+      </w:pPr>
+      <w:r>
+        <w:t>Sources drag’n’drop area</w:t>
+      </w:r>
+    </w:p>
+    <w:p>
+      <w:pPr>
+        <w:pStyle w:val="Paragraphedeliste"/>
+        <w:numPr>
+          <w:ilvl w:val="3"/>
+          <w:numId w:val="3"/>
+        </w:numPr>
+        <w:ind w:left="2520"/>
+      </w:pPr>
+      <w:r>
+        <w:t>Add sources file(s) button: open a file browser</w:t>
+      </w:r>
+    </w:p>
+    <w:p>
+      <w:pPr>
+        <w:pStyle w:val="Paragraphedeliste"/>
+        <w:numPr>
+          <w:ilvl w:val="3"/>
+          <w:numId w:val="3"/>
+        </w:numPr>
+        <w:ind w:left="2520"/>
+      </w:pPr>
+      <w:r>
+        <w:t>Add sources folder(s) button: open a directory browser</w:t>
+      </w:r>
+    </w:p>
+    <w:p>
+      <w:pPr>
+        <w:pStyle w:val="Paragraphedeliste"/>
+        <w:numPr>
+          <w:ilvl w:val="3"/>
+          <w:numId w:val="3"/>
+        </w:numPr>
+        <w:ind w:left="2520"/>
+      </w:pPr>
+      <w:r>
+        <w:t>Delete button: delete the selected file(s) and/or folder(s)</w:t>
+      </w:r>
+    </w:p>
+    <w:p>
+      <w:pPr>
+        <w:pStyle w:val="Paragraphedeliste"/>
         <w:numPr>
           <w:ilvl w:val="2"/>
           <w:numId w:val="3"/>
@@ -1301,64 +1340,65 @@
         <w:ind w:left="1800"/>
       </w:pPr>
       <w:r>
-        <w:t>Manage Sources</w:t>
-      </w:r>
-    </w:p>
-    <w:p>
-      <w:pPr>
-        <w:pStyle w:val="ListParagraph"/>
-        <w:numPr>
-          <w:ilvl w:val="3"/>
-          <w:numId w:val="3"/>
-        </w:numPr>
-        <w:ind w:left="2520"/>
-      </w:pPr>
-      <w:r>
-        <w:t>Sources drag’n’drop area</w:t>
-      </w:r>
-    </w:p>
-    <w:p>
-      <w:pPr>
-        <w:pStyle w:val="ListParagraph"/>
-        <w:numPr>
-          <w:ilvl w:val="3"/>
-          <w:numId w:val="3"/>
-        </w:numPr>
-        <w:ind w:left="2520"/>
-      </w:pPr>
-      <w:r>
-        <w:t>Add sources file(s) button: open a file browser</w:t>
-      </w:r>
-    </w:p>
-    <w:p>
-      <w:pPr>
-        <w:pStyle w:val="ListParagraph"/>
-        <w:numPr>
-          <w:ilvl w:val="3"/>
-          <w:numId w:val="3"/>
-        </w:numPr>
-        <w:ind w:left="2520"/>
-      </w:pPr>
-      <w:r>
-        <w:t>Add sources folder(s) button: open a directory browser</w:t>
-      </w:r>
-    </w:p>
-    <w:p>
-      <w:pPr>
-        <w:pStyle w:val="ListParagraph"/>
-        <w:numPr>
-          <w:ilvl w:val="3"/>
-          <w:numId w:val="3"/>
-        </w:numPr>
-        <w:ind w:left="2520"/>
-      </w:pPr>
-      <w:r>
-        <w:t>Delete button: delete the selected file(s) and/or folder(s)</w:t>
-      </w:r>
-    </w:p>
-    <w:p>
-      <w:pPr>
-        <w:pStyle w:val="ListParagraph"/>
+        <w:t>Select</w:t>
+      </w:r>
+      <w:r>
+        <w:t xml:space="preserve"> </w:t>
+      </w:r>
+      <w:r>
+        <w:t>Sources Skeleton</w:t>
+      </w:r>
+    </w:p>
+    <w:p>
+      <w:pPr>
+        <w:pStyle w:val="Paragraphedeliste"/>
+        <w:numPr>
+          <w:ilvl w:val="3"/>
+          <w:numId w:val="3"/>
+        </w:numPr>
+        <w:ind w:left="2520"/>
+      </w:pPr>
+      <w:r>
+        <w:t xml:space="preserve">Sources Skeleton </w:t>
+      </w:r>
+      <w:r>
+        <w:t xml:space="preserve">radio </w:t>
+      </w:r>
+      <w:r>
+        <w:t>list</w:t>
+      </w:r>
+    </w:p>
+    <w:p>
+      <w:pPr>
+        <w:pStyle w:val="Paragraphedeliste"/>
+        <w:numPr>
+          <w:ilvl w:val="3"/>
+          <w:numId w:val="3"/>
+        </w:numPr>
+        <w:ind w:left="2520"/>
+      </w:pPr>
+      <w:r>
+        <w:t>Add sources skeleton button: open a file browser</w:t>
+      </w:r>
+    </w:p>
+    <w:p>
+      <w:pPr>
+        <w:pStyle w:val="Paragraphedeliste"/>
+        <w:numPr>
+          <w:ilvl w:val="3"/>
+          <w:numId w:val="3"/>
+        </w:numPr>
+        <w:ind w:left="2520"/>
+      </w:pPr>
+      <w:r>
+        <w:t>Delete sources skeleton button: delete the selected file(s)/folder(s)</w:t>
+      </w:r>
+      <w:bookmarkStart w:id="2" w:name="_GoBack"/>
+      <w:bookmarkEnd w:id="2"/>
+    </w:p>
+    <w:p>
+      <w:pPr>
+        <w:pStyle w:val="Paragraphedeliste"/>
         <w:numPr>
           <w:ilvl w:val="2"/>
           <w:numId w:val="3"/>
@@ -1366,70 +1406,25 @@
         <w:ind w:left="1800"/>
       </w:pPr>
       <w:r>
-        <w:t>Select</w:t>
-      </w:r>
-      <w:r>
-        <w:t xml:space="preserve"> </w:t>
-      </w:r>
-      <w:r>
-        <w:t>Sources Skeleton</w:t>
-      </w:r>
-    </w:p>
-    <w:p>
-      <w:pPr>
-        <w:pStyle w:val="ListParagraph"/>
-        <w:numPr>
-          <w:ilvl w:val="3"/>
-          <w:numId w:val="3"/>
-        </w:numPr>
-        <w:ind w:left="2520"/>
-      </w:pPr>
-      <w:r>
-        <w:t>Sources Skeleton list</w:t>
-      </w:r>
-    </w:p>
-    <w:p>
-      <w:pPr>
-        <w:pStyle w:val="ListParagraph"/>
-        <w:numPr>
-          <w:ilvl w:val="3"/>
-          <w:numId w:val="3"/>
-        </w:numPr>
-        <w:ind w:left="2520"/>
-      </w:pPr>
-      <w:r>
-        <w:t>Add sources skeleton button: open a file browser</w:t>
-      </w:r>
-    </w:p>
-    <w:p>
-      <w:pPr>
-        <w:pStyle w:val="ListParagraph"/>
-        <w:numPr>
-          <w:ilvl w:val="3"/>
-          <w:numId w:val="3"/>
-        </w:numPr>
-        <w:ind w:left="2520"/>
-      </w:pPr>
-      <w:r>
-        <w:t>Delete sources skeleton button: delete the selected file(s)/folder(s)</w:t>
-      </w:r>
-    </w:p>
-    <w:p>
-      <w:pPr>
-        <w:pStyle w:val="ListParagraph"/>
-        <w:numPr>
-          <w:ilvl w:val="3"/>
-          <w:numId w:val="3"/>
-        </w:numPr>
-        <w:ind w:left="2520"/>
-      </w:pPr>
-      <w:r>
-        <w:t>Select Sources Skeleton: set the skeleton used for the current analysis</w:t>
-      </w:r>
-    </w:p>
-    <w:p>
-      <w:pPr>
-        <w:pStyle w:val="ListParagraph"/>
+        <w:t>About</w:t>
+      </w:r>
+    </w:p>
+    <w:p>
+      <w:pPr>
+        <w:pStyle w:val="Paragraphedeliste"/>
+        <w:numPr>
+          <w:ilvl w:val="3"/>
+          <w:numId w:val="3"/>
+        </w:numPr>
+        <w:ind w:left="2520"/>
+      </w:pPr>
+      <w:r>
+        <w:t>Display information about the software, its version, the project</w:t>
+      </w:r>
+    </w:p>
+    <w:p>
+      <w:pPr>
+        <w:pStyle w:val="Paragraphedeliste"/>
         <w:numPr>
           <w:ilvl w:val="2"/>
           <w:numId w:val="3"/>
@@ -1437,25 +1432,25 @@
         <w:ind w:left="1800"/>
       </w:pPr>
       <w:r>
-        <w:t>About</w:t>
-      </w:r>
-    </w:p>
-    <w:p>
-      <w:pPr>
-        <w:pStyle w:val="ListParagraph"/>
-        <w:numPr>
-          <w:ilvl w:val="3"/>
-          <w:numId w:val="3"/>
-        </w:numPr>
-        <w:ind w:left="2520"/>
-      </w:pPr>
-      <w:r>
-        <w:t>Display information about the software, its version, the project</w:t>
-      </w:r>
-    </w:p>
-    <w:p>
-      <w:pPr>
-        <w:pStyle w:val="ListParagraph"/>
+        <w:t>Documentation</w:t>
+      </w:r>
+    </w:p>
+    <w:p>
+      <w:pPr>
+        <w:pStyle w:val="Paragraphedeliste"/>
+        <w:numPr>
+          <w:ilvl w:val="3"/>
+          <w:numId w:val="3"/>
+        </w:numPr>
+        <w:ind w:left="2520"/>
+      </w:pPr>
+      <w:r>
+        <w:t>Display the documentation file</w:t>
+      </w:r>
+    </w:p>
+    <w:p>
+      <w:pPr>
+        <w:pStyle w:val="Paragraphedeliste"/>
         <w:numPr>
           <w:ilvl w:val="2"/>
           <w:numId w:val="3"/>
@@ -1463,25 +1458,51 @@
         <w:ind w:left="1800"/>
       </w:pPr>
       <w:r>
-        <w:t>Documentation</w:t>
-      </w:r>
-    </w:p>
-    <w:p>
-      <w:pPr>
-        <w:pStyle w:val="ListParagraph"/>
-        <w:numPr>
-          <w:ilvl w:val="3"/>
-          <w:numId w:val="3"/>
-        </w:numPr>
-        <w:ind w:left="2520"/>
-      </w:pPr>
-      <w:r>
-        <w:t>Display the documentation file</w:t>
-      </w:r>
-    </w:p>
-    <w:p>
-      <w:pPr>
-        <w:pStyle w:val="ListParagraph"/>
+        <w:t>Module Configuration</w:t>
+      </w:r>
+    </w:p>
+    <w:p>
+      <w:pPr>
+        <w:pStyle w:val="Paragraphedeliste"/>
+        <w:numPr>
+          <w:ilvl w:val="3"/>
+          <w:numId w:val="3"/>
+        </w:numPr>
+        <w:ind w:left="2520"/>
+      </w:pPr>
+      <w:r>
+        <w:t>Display the configuration form provided by the module</w:t>
+      </w:r>
+    </w:p>
+    <w:p>
+      <w:pPr>
+        <w:pStyle w:val="Paragraphedeliste"/>
+        <w:numPr>
+          <w:ilvl w:val="3"/>
+          <w:numId w:val="3"/>
+        </w:numPr>
+        <w:ind w:left="2520"/>
+      </w:pPr>
+      <w:r>
+        <w:t>Validate button</w:t>
+      </w:r>
+    </w:p>
+    <w:p>
+      <w:pPr>
+        <w:pStyle w:val="Paragraphedeliste"/>
+        <w:numPr>
+          <w:ilvl w:val="1"/>
+          <w:numId w:val="3"/>
+        </w:numPr>
+        <w:ind w:left="1080"/>
+      </w:pPr>
+      <w:r>
+        <w:t>Result view</w:t>
+      </w:r>
+    </w:p>
+    <w:p>
+      <w:pPr>
+        <w:pStyle w:val="Paragraphedeliste"/>
         <w:numPr>
           <w:ilvl w:val="2"/>
           <w:numId w:val="3"/>
@@ -1489,65 +1510,13 @@
         <w:ind w:left="1800"/>
       </w:pPr>
       <w:r>
-        <w:t>Module Configuration</w:t>
-      </w:r>
-    </w:p>
-    <w:p>
-      <w:pPr>
-        <w:pStyle w:val="ListParagraph"/>
-        <w:numPr>
-          <w:ilvl w:val="3"/>
-          <w:numId w:val="3"/>
-        </w:numPr>
-        <w:ind w:left="2520"/>
-      </w:pPr>
-      <w:r>
-        <w:t>Display the configuration form provided by the module</w:t>
-      </w:r>
-    </w:p>
-    <w:p>
-      <w:pPr>
-        <w:pStyle w:val="ListParagraph"/>
-        <w:numPr>
-          <w:ilvl w:val="3"/>
-          <w:numId w:val="3"/>
-        </w:numPr>
-        <w:ind w:left="2520"/>
-      </w:pPr>
-      <w:r>
-        <w:t>Validate button</w:t>
-      </w:r>
-    </w:p>
-    <w:p>
-      <w:pPr>
-        <w:pStyle w:val="ListParagraph"/>
-        <w:numPr>
-          <w:ilvl w:val="1"/>
-          <w:numId w:val="3"/>
-        </w:numPr>
-        <w:ind w:left="1080"/>
-      </w:pPr>
-      <w:r>
-        <w:t>Result view</w:t>
-      </w:r>
-    </w:p>
-    <w:p>
-      <w:pPr>
-        <w:pStyle w:val="ListParagraph"/>
-        <w:numPr>
-          <w:ilvl w:val="2"/>
-          <w:numId w:val="3"/>
-        </w:numPr>
-        <w:ind w:left="1800"/>
-      </w:pPr>
-      <w:r>
         <w:t>Display the results</w:t>
       </w:r>
     </w:p>
     <w:p/>
     <w:p>
       <w:pPr>
-        <w:pStyle w:val="Heading2"/>
+        <w:pStyle w:val="Titre2"/>
       </w:pPr>
       <w:r>
         <w:t>B/ Application Programming Interface</w:t>
@@ -1564,29 +1533,27 @@
     <w:p/>
     <w:p>
       <w:pPr>
-        <w:pStyle w:val="ListParagraph"/>
+        <w:pStyle w:val="Paragraphedeliste"/>
         <w:numPr>
           <w:ilvl w:val="0"/>
           <w:numId w:val="6"/>
         </w:numPr>
       </w:pPr>
       <w:r>
-        <w:lastRenderedPageBreak/>
         <w:t>Module API</w:t>
       </w:r>
     </w:p>
     <w:p>
       <w:pPr>
-        <w:pStyle w:val="ListParagraph"/>
+        <w:pStyle w:val="Paragraphedeliste"/>
         <w:numPr>
           <w:ilvl w:val="1"/>
           <w:numId w:val="6"/>
         </w:numPr>
       </w:pPr>
-      <w:bookmarkStart w:id="2" w:name="_GoBack"/>
-      <w:bookmarkEnd w:id="2"/>
       <w:proofErr w:type="spellStart"/>
       <w:r>
+        <w:lastRenderedPageBreak/>
         <w:t>GetModuleInformation</w:t>
       </w:r>
       <w:proofErr w:type="spellEnd"/>
@@ -1596,7 +1563,7 @@
     </w:p>
     <w:p>
       <w:pPr>
-        <w:pStyle w:val="ListParagraph"/>
+        <w:pStyle w:val="Paragraphedeliste"/>
         <w:numPr>
           <w:ilvl w:val="1"/>
           <w:numId w:val="6"/>
@@ -1613,7 +1580,7 @@
     </w:p>
     <w:p>
       <w:pPr>
-        <w:pStyle w:val="ListParagraph"/>
+        <w:pStyle w:val="Paragraphedeliste"/>
         <w:numPr>
           <w:ilvl w:val="1"/>
           <w:numId w:val="6"/>
@@ -1630,7 +1597,7 @@
     </w:p>
     <w:p>
       <w:pPr>
-        <w:pStyle w:val="ListParagraph"/>
+        <w:pStyle w:val="Paragraphedeliste"/>
         <w:numPr>
           <w:ilvl w:val="1"/>
           <w:numId w:val="6"/>
@@ -1642,7 +1609,7 @@
     </w:p>
     <w:p>
       <w:pPr>
-        <w:pStyle w:val="ListParagraph"/>
+        <w:pStyle w:val="Paragraphedeliste"/>
         <w:numPr>
           <w:ilvl w:val="1"/>
           <w:numId w:val="6"/>
@@ -1654,7 +1621,7 @@
     </w:p>
     <w:p>
       <w:pPr>
-        <w:pStyle w:val="ListParagraph"/>
+        <w:pStyle w:val="Paragraphedeliste"/>
         <w:numPr>
           <w:ilvl w:val="1"/>
           <w:numId w:val="6"/>
@@ -1666,7 +1633,7 @@
     </w:p>
     <w:p>
       <w:pPr>
-        <w:pStyle w:val="ListParagraph"/>
+        <w:pStyle w:val="Paragraphedeliste"/>
         <w:numPr>
           <w:ilvl w:val="1"/>
           <w:numId w:val="6"/>
@@ -1678,7 +1645,7 @@
     </w:p>
     <w:p>
       <w:pPr>
-        <w:pStyle w:val="ListParagraph"/>
+        <w:pStyle w:val="Paragraphedeliste"/>
         <w:numPr>
           <w:ilvl w:val="1"/>
           <w:numId w:val="6"/>
@@ -1695,7 +1662,7 @@
     </w:p>
     <w:p>
       <w:pPr>
-        <w:pStyle w:val="ListParagraph"/>
+        <w:pStyle w:val="Paragraphedeliste"/>
         <w:numPr>
           <w:ilvl w:val="1"/>
           <w:numId w:val="6"/>
@@ -1717,7 +1684,7 @@
     </w:p>
     <w:p>
       <w:pPr>
-        <w:pStyle w:val="ListParagraph"/>
+        <w:pStyle w:val="Paragraphedeliste"/>
         <w:numPr>
           <w:ilvl w:val="1"/>
           <w:numId w:val="6"/>
@@ -1734,7 +1701,7 @@
     </w:p>
     <w:p>
       <w:pPr>
-        <w:pStyle w:val="ListParagraph"/>
+        <w:pStyle w:val="Paragraphedeliste"/>
         <w:numPr>
           <w:ilvl w:val="0"/>
           <w:numId w:val="6"/>
@@ -1746,7 +1713,7 @@
     </w:p>
     <w:p>
       <w:pPr>
-        <w:pStyle w:val="ListParagraph"/>
+        <w:pStyle w:val="Paragraphedeliste"/>
         <w:numPr>
           <w:ilvl w:val="1"/>
           <w:numId w:val="6"/>
@@ -1763,7 +1730,7 @@
     </w:p>
     <w:p>
       <w:pPr>
-        <w:pStyle w:val="ListParagraph"/>
+        <w:pStyle w:val="Paragraphedeliste"/>
         <w:numPr>
           <w:ilvl w:val="1"/>
           <w:numId w:val="6"/>
@@ -1789,7 +1756,7 @@
 </file>
 
 <file path=word/numbering.xml><?xml version="1.0" encoding="utf-8"?>
-<w:numbering xmlns:wpc="http://schemas.microsoft.com/office/word/2010/wordprocessingCanvas" xmlns:mc="http://schemas.openxmlformats.org/markup-compatibility/2006" xmlns:o="urn:schemas-microsoft-com:office:office" xmlns:r="http://schemas.openxmlformats.org/officeDocument/2006/relationships" xmlns:m="http://schemas.openxmlformats.org/officeDocument/2006/math" xmlns:v="urn:schemas-microsoft-com:vml" xmlns:wp14="http://schemas.microsoft.com/office/word/2010/wordprocessingDrawing" xmlns:wp="http://schemas.openxmlformats.org/drawingml/2006/wordprocessingDrawing" xmlns:w10="urn:schemas-microsoft-com:office:word" xmlns:w="http://schemas.openxmlformats.org/wordprocessingml/2006/main" xmlns:w14="http://schemas.microsoft.com/office/word/2010/wordml" xmlns:w15="http://schemas.microsoft.com/office/word/2012/wordml" xmlns:wpg="http://schemas.microsoft.com/office/word/2010/wordprocessingGroup" xmlns:wpi="http://schemas.microsoft.com/office/word/2010/wordprocessingInk" xmlns:wne="http://schemas.microsoft.com/office/word/2006/wordml" xmlns:wps="http://schemas.microsoft.com/office/word/2010/wordprocessingShape" mc:Ignorable="w14 w15 wp14">
+<w:numbering xmlns:wpc="http://schemas.microsoft.com/office/word/2010/wordprocessingCanvas" xmlns:mo="http://schemas.microsoft.com/office/mac/office/2008/main" xmlns:mc="http://schemas.openxmlformats.org/markup-compatibility/2006" xmlns:mv="urn:schemas-microsoft-com:mac:vml" xmlns:o="urn:schemas-microsoft-com:office:office" xmlns:r="http://schemas.openxmlformats.org/officeDocument/2006/relationships" xmlns:m="http://schemas.openxmlformats.org/officeDocument/2006/math" xmlns:v="urn:schemas-microsoft-com:vml" xmlns:wp14="http://schemas.microsoft.com/office/word/2010/wordprocessingDrawing" xmlns:wp="http://schemas.openxmlformats.org/drawingml/2006/wordprocessingDrawing" xmlns:w10="urn:schemas-microsoft-com:office:word" xmlns:w="http://schemas.openxmlformats.org/wordprocessingml/2006/main" xmlns:w14="http://schemas.microsoft.com/office/word/2010/wordml" xmlns:wpg="http://schemas.microsoft.com/office/word/2010/wordprocessingGroup" xmlns:wpi="http://schemas.microsoft.com/office/word/2010/wordprocessingInk" xmlns:wne="http://schemas.microsoft.com/office/word/2006/wordml" xmlns:wps="http://schemas.microsoft.com/office/word/2010/wordprocessingShape" mc:Ignorable="w14 wp14">
   <w:abstractNum w:abstractNumId="0">
     <w:nsid w:val="23AE0CEC"/>
     <w:multiLevelType w:val="hybridMultilevel"/>
@@ -2370,7 +2337,7 @@
 </file>
 
 <file path=word/styles.xml><?xml version="1.0" encoding="utf-8"?>
-<w:styles xmlns:mc="http://schemas.openxmlformats.org/markup-compatibility/2006" xmlns:r="http://schemas.openxmlformats.org/officeDocument/2006/relationships" xmlns:w="http://schemas.openxmlformats.org/wordprocessingml/2006/main" xmlns:w14="http://schemas.microsoft.com/office/word/2010/wordml" xmlns:w15="http://schemas.microsoft.com/office/word/2012/wordml" mc:Ignorable="w14 w15">
+<w:styles xmlns:mc="http://schemas.openxmlformats.org/markup-compatibility/2006" xmlns:r="http://schemas.openxmlformats.org/officeDocument/2006/relationships" xmlns:w="http://schemas.openxmlformats.org/wordprocessingml/2006/main" xmlns:w14="http://schemas.microsoft.com/office/word/2010/wordml" mc:Ignorable="w14">
   <w:docDefaults>
     <w:rPrDefault>
       <w:rPr>
@@ -2386,388 +2353,163 @@
       </w:pPr>
     </w:pPrDefault>
   </w:docDefaults>
-  <w:latentStyles w:defLockedState="0" w:defUIPriority="99" w:defSemiHidden="0" w:defUnhideWhenUsed="0" w:defQFormat="0" w:count="371">
-    <w:lsdException w:name="Normal" w:uiPriority="0" w:qFormat="1"/>
-    <w:lsdException w:name="heading 1" w:uiPriority="9" w:qFormat="1"/>
-    <w:lsdException w:name="heading 2" w:semiHidden="1" w:uiPriority="9" w:unhideWhenUsed="1" w:qFormat="1"/>
-    <w:lsdException w:name="heading 3" w:semiHidden="1" w:uiPriority="9" w:unhideWhenUsed="1" w:qFormat="1"/>
-    <w:lsdException w:name="heading 4" w:semiHidden="1" w:uiPriority="9" w:unhideWhenUsed="1" w:qFormat="1"/>
-    <w:lsdException w:name="heading 5" w:semiHidden="1" w:uiPriority="9" w:unhideWhenUsed="1" w:qFormat="1"/>
-    <w:lsdException w:name="heading 6" w:semiHidden="1" w:uiPriority="9" w:unhideWhenUsed="1" w:qFormat="1"/>
-    <w:lsdException w:name="heading 7" w:semiHidden="1" w:uiPriority="9" w:unhideWhenUsed="1" w:qFormat="1"/>
-    <w:lsdException w:name="heading 8" w:semiHidden="1" w:uiPriority="9" w:unhideWhenUsed="1" w:qFormat="1"/>
-    <w:lsdException w:name="heading 9" w:semiHidden="1" w:uiPriority="9" w:unhideWhenUsed="1" w:qFormat="1"/>
-    <w:lsdException w:name="index 1" w:semiHidden="1" w:unhideWhenUsed="1"/>
-    <w:lsdException w:name="index 2" w:semiHidden="1" w:unhideWhenUsed="1"/>
-    <w:lsdException w:name="index 3" w:semiHidden="1" w:unhideWhenUsed="1"/>
-    <w:lsdException w:name="index 4" w:semiHidden="1" w:unhideWhenUsed="1"/>
-    <w:lsdException w:name="index 5" w:semiHidden="1" w:unhideWhenUsed="1"/>
-    <w:lsdException w:name="index 6" w:semiHidden="1" w:unhideWhenUsed="1"/>
-    <w:lsdException w:name="index 7" w:semiHidden="1" w:unhideWhenUsed="1"/>
-    <w:lsdException w:name="index 8" w:semiHidden="1" w:unhideWhenUsed="1"/>
-    <w:lsdException w:name="index 9" w:semiHidden="1" w:unhideWhenUsed="1"/>
-    <w:lsdException w:name="toc 1" w:semiHidden="1" w:uiPriority="39" w:unhideWhenUsed="1"/>
-    <w:lsdException w:name="toc 2" w:semiHidden="1" w:uiPriority="39" w:unhideWhenUsed="1"/>
-    <w:lsdException w:name="toc 3" w:semiHidden="1" w:uiPriority="39" w:unhideWhenUsed="1"/>
-    <w:lsdException w:name="toc 4" w:semiHidden="1" w:uiPriority="39" w:unhideWhenUsed="1"/>
-    <w:lsdException w:name="toc 5" w:semiHidden="1" w:uiPriority="39" w:unhideWhenUsed="1"/>
-    <w:lsdException w:name="toc 6" w:semiHidden="1" w:uiPriority="39" w:unhideWhenUsed="1"/>
-    <w:lsdException w:name="toc 7" w:semiHidden="1" w:uiPriority="39" w:unhideWhenUsed="1"/>
-    <w:lsdException w:name="toc 8" w:semiHidden="1" w:uiPriority="39" w:unhideWhenUsed="1"/>
-    <w:lsdException w:name="toc 9" w:semiHidden="1" w:uiPriority="39" w:unhideWhenUsed="1"/>
-    <w:lsdException w:name="Normal Indent" w:semiHidden="1" w:unhideWhenUsed="1"/>
-    <w:lsdException w:name="footnote text" w:semiHidden="1" w:unhideWhenUsed="1"/>
-    <w:lsdException w:name="annotation text" w:semiHidden="1" w:unhideWhenUsed="1"/>
-    <w:lsdException w:name="header" w:semiHidden="1" w:unhideWhenUsed="1"/>
-    <w:lsdException w:name="footer" w:semiHidden="1" w:unhideWhenUsed="1"/>
-    <w:lsdException w:name="index heading" w:semiHidden="1" w:unhideWhenUsed="1"/>
-    <w:lsdException w:name="caption" w:semiHidden="1" w:uiPriority="35" w:unhideWhenUsed="1" w:qFormat="1"/>
-    <w:lsdException w:name="table of figures" w:semiHidden="1" w:unhideWhenUsed="1"/>
-    <w:lsdException w:name="envelope address" w:semiHidden="1" w:unhideWhenUsed="1"/>
-    <w:lsdException w:name="envelope return" w:semiHidden="1" w:unhideWhenUsed="1"/>
-    <w:lsdException w:name="footnote reference" w:semiHidden="1" w:unhideWhenUsed="1"/>
-    <w:lsdException w:name="annotation reference" w:semiHidden="1" w:unhideWhenUsed="1"/>
-    <w:lsdException w:name="line number" w:semiHidden="1" w:unhideWhenUsed="1"/>
-    <w:lsdException w:name="page number" w:semiHidden="1" w:unhideWhenUsed="1"/>
-    <w:lsdException w:name="endnote reference" w:semiHidden="1" w:unhideWhenUsed="1"/>
-    <w:lsdException w:name="endnote text" w:semiHidden="1" w:unhideWhenUsed="1"/>
-    <w:lsdException w:name="table of authorities" w:semiHidden="1" w:unhideWhenUsed="1"/>
-    <w:lsdException w:name="macro" w:semiHidden="1" w:unhideWhenUsed="1"/>
-    <w:lsdException w:name="toa heading" w:semiHidden="1" w:unhideWhenUsed="1"/>
-    <w:lsdException w:name="List" w:semiHidden="1" w:unhideWhenUsed="1"/>
-    <w:lsdException w:name="List Bullet" w:semiHidden="1" w:unhideWhenUsed="1"/>
-    <w:lsdException w:name="List Number" w:semiHidden="1" w:unhideWhenUsed="1"/>
-    <w:lsdException w:name="List 2" w:semiHidden="1" w:unhideWhenUsed="1"/>
-    <w:lsdException w:name="List 3" w:semiHidden="1" w:unhideWhenUsed="1"/>
-    <w:lsdException w:name="List 4" w:semiHidden="1" w:unhideWhenUsed="1"/>
-    <w:lsdException w:name="List 5" w:semiHidden="1" w:unhideWhenUsed="1"/>
-    <w:lsdException w:name="List Bullet 2" w:semiHidden="1" w:unhideWhenUsed="1"/>
-    <w:lsdException w:name="List Bullet 3" w:semiHidden="1" w:unhideWhenUsed="1"/>
-    <w:lsdException w:name="List Bullet 4" w:semiHidden="1" w:unhideWhenUsed="1"/>
-    <w:lsdException w:name="List Bullet 5" w:semiHidden="1" w:unhideWhenUsed="1"/>
-    <w:lsdException w:name="List Number 2" w:semiHidden="1" w:unhideWhenUsed="1"/>
-    <w:lsdException w:name="List Number 3" w:semiHidden="1" w:unhideWhenUsed="1"/>
-    <w:lsdException w:name="List Number 4" w:semiHidden="1" w:unhideWhenUsed="1"/>
-    <w:lsdException w:name="List Number 5" w:semiHidden="1" w:unhideWhenUsed="1"/>
-    <w:lsdException w:name="Title" w:uiPriority="10" w:qFormat="1"/>
-    <w:lsdException w:name="Closing" w:semiHidden="1" w:unhideWhenUsed="1"/>
-    <w:lsdException w:name="Signature" w:semiHidden="1" w:unhideWhenUsed="1"/>
-    <w:lsdException w:name="Default Paragraph Font" w:semiHidden="1" w:uiPriority="1" w:unhideWhenUsed="1"/>
-    <w:lsdException w:name="Body Text" w:semiHidden="1" w:unhideWhenUsed="1"/>
-    <w:lsdException w:name="Body Text Indent" w:semiHidden="1" w:unhideWhenUsed="1"/>
-    <w:lsdException w:name="List Continue" w:semiHidden="1" w:unhideWhenUsed="1"/>
-    <w:lsdException w:name="List Continue 2" w:semiHidden="1" w:unhideWhenUsed="1"/>
-    <w:lsdException w:name="List Continue 3" w:semiHidden="1" w:unhideWhenUsed="1"/>
-    <w:lsdException w:name="List Continue 4" w:semiHidden="1" w:unhideWhenUsed="1"/>
-    <w:lsdException w:name="List Continue 5" w:semiHidden="1" w:unhideWhenUsed="1"/>
-    <w:lsdException w:name="Message Header" w:semiHidden="1" w:unhideWhenUsed="1"/>
-    <w:lsdException w:name="Subtitle" w:uiPriority="11" w:qFormat="1"/>
-    <w:lsdException w:name="Salutation" w:semiHidden="1" w:unhideWhenUsed="1"/>
-    <w:lsdException w:name="Date" w:semiHidden="1" w:unhideWhenUsed="1"/>
-    <w:lsdException w:name="Body Text First Indent" w:semiHidden="1" w:unhideWhenUsed="1"/>
-    <w:lsdException w:name="Body Text First Indent 2" w:semiHidden="1" w:unhideWhenUsed="1"/>
-    <w:lsdException w:name="Note Heading" w:semiHidden="1" w:unhideWhenUsed="1"/>
-    <w:lsdException w:name="Body Text 2" w:semiHidden="1" w:unhideWhenUsed="1"/>
-    <w:lsdException w:name="Body Text 3" w:semiHidden="1" w:unhideWhenUsed="1"/>
-    <w:lsdException w:name="Body Text Indent 2" w:semiHidden="1" w:unhideWhenUsed="1"/>
-    <w:lsdException w:name="Body Text Indent 3" w:semiHidden="1" w:unhideWhenUsed="1"/>
-    <w:lsdException w:name="Block Text" w:semiHidden="1" w:unhideWhenUsed="1"/>
-    <w:lsdException w:name="Hyperlink" w:semiHidden="1" w:unhideWhenUsed="1"/>
-    <w:lsdException w:name="FollowedHyperlink" w:semiHidden="1" w:unhideWhenUsed="1"/>
-    <w:lsdException w:name="Strong" w:uiPriority="22" w:qFormat="1"/>
-    <w:lsdException w:name="Emphasis" w:uiPriority="20" w:qFormat="1"/>
-    <w:lsdException w:name="Document Map" w:semiHidden="1" w:unhideWhenUsed="1"/>
-    <w:lsdException w:name="Plain Text" w:semiHidden="1" w:unhideWhenUsed="1"/>
-    <w:lsdException w:name="E-mail Signature" w:semiHidden="1" w:unhideWhenUsed="1"/>
-    <w:lsdException w:name="HTML Top of Form" w:semiHidden="1" w:unhideWhenUsed="1"/>
-    <w:lsdException w:name="HTML Bottom of Form" w:semiHidden="1" w:unhideWhenUsed="1"/>
-    <w:lsdException w:name="Normal (Web)" w:semiHidden="1" w:unhideWhenUsed="1"/>
-    <w:lsdException w:name="HTML Acronym" w:semiHidden="1" w:unhideWhenUsed="1"/>
-    <w:lsdException w:name="HTML Address" w:semiHidden="1" w:unhideWhenUsed="1"/>
-    <w:lsdException w:name="HTML Cite" w:semiHidden="1" w:unhideWhenUsed="1"/>
-    <w:lsdException w:name="HTML Code" w:semiHidden="1" w:unhideWhenUsed="1"/>
-    <w:lsdException w:name="HTML Definition" w:semiHidden="1" w:unhideWhenUsed="1"/>
-    <w:lsdException w:name="HTML Keyboard" w:semiHidden="1" w:unhideWhenUsed="1"/>
-    <w:lsdException w:name="HTML Preformatted" w:semiHidden="1" w:unhideWhenUsed="1"/>
-    <w:lsdException w:name="HTML Sample" w:semiHidden="1" w:unhideWhenUsed="1"/>
-    <w:lsdException w:name="HTML Typewriter" w:semiHidden="1" w:unhideWhenUsed="1"/>
-    <w:lsdException w:name="HTML Variable" w:semiHidden="1" w:unhideWhenUsed="1"/>
-    <w:lsdException w:name="Normal Table" w:semiHidden="1" w:unhideWhenUsed="1"/>
-    <w:lsdException w:name="annotation subject" w:semiHidden="1" w:unhideWhenUsed="1"/>
-    <w:lsdException w:name="No List" w:semiHidden="1" w:unhideWhenUsed="1"/>
-    <w:lsdException w:name="Outline List 1" w:semiHidden="1" w:unhideWhenUsed="1"/>
-    <w:lsdException w:name="Outline List 2" w:semiHidden="1" w:unhideWhenUsed="1"/>
-    <w:lsdException w:name="Outline List 3" w:semiHidden="1" w:unhideWhenUsed="1"/>
-    <w:lsdException w:name="Table Simple 1" w:semiHidden="1" w:unhideWhenUsed="1"/>
-    <w:lsdException w:name="Table Simple 2" w:semiHidden="1" w:unhideWhenUsed="1"/>
-    <w:lsdException w:name="Table Simple 3" w:semiHidden="1" w:unhideWhenUsed="1"/>
-    <w:lsdException w:name="Table Classic 1" w:semiHidden="1" w:unhideWhenUsed="1"/>
-    <w:lsdException w:name="Table Classic 2" w:semiHidden="1" w:unhideWhenUsed="1"/>
-    <w:lsdException w:name="Table Classic 3" w:semiHidden="1" w:unhideWhenUsed="1"/>
-    <w:lsdException w:name="Table Classic 4" w:semiHidden="1" w:unhideWhenUsed="1"/>
-    <w:lsdException w:name="Table Colorful 1" w:semiHidden="1" w:unhideWhenUsed="1"/>
-    <w:lsdException w:name="Table Colorful 2" w:semiHidden="1" w:unhideWhenUsed="1"/>
-    <w:lsdException w:name="Table Colorful 3" w:semiHidden="1" w:unhideWhenUsed="1"/>
-    <w:lsdException w:name="Table Columns 1" w:semiHidden="1" w:unhideWhenUsed="1"/>
-    <w:lsdException w:name="Table Columns 2" w:semiHidden="1" w:unhideWhenUsed="1"/>
-    <w:lsdException w:name="Table Columns 3" w:semiHidden="1" w:unhideWhenUsed="1"/>
-    <w:lsdException w:name="Table Columns 4" w:semiHidden="1" w:unhideWhenUsed="1"/>
-    <w:lsdException w:name="Table Columns 5" w:semiHidden="1" w:unhideWhenUsed="1"/>
-    <w:lsdException w:name="Table Grid 1" w:semiHidden="1" w:unhideWhenUsed="1"/>
-    <w:lsdException w:name="Table Grid 2" w:semiHidden="1" w:unhideWhenUsed="1"/>
-    <w:lsdException w:name="Table Grid 3" w:semiHidden="1" w:unhideWhenUsed="1"/>
-    <w:lsdException w:name="Table Grid 4" w:semiHidden="1" w:unhideWhenUsed="1"/>
-    <w:lsdException w:name="Table Grid 5" w:semiHidden="1" w:unhideWhenUsed="1"/>
-    <w:lsdException w:name="Table Grid 6" w:semiHidden="1" w:unhideWhenUsed="1"/>
-    <w:lsdException w:name="Table Grid 7" w:semiHidden="1" w:unhideWhenUsed="1"/>
-    <w:lsdException w:name="Table Grid 8" w:semiHidden="1" w:unhideWhenUsed="1"/>
-    <w:lsdException w:name="Table List 1" w:semiHidden="1" w:unhideWhenUsed="1"/>
-    <w:lsdException w:name="Table List 2" w:semiHidden="1" w:unhideWhenUsed="1"/>
-    <w:lsdException w:name="Table List 3" w:semiHidden="1" w:unhideWhenUsed="1"/>
-    <w:lsdException w:name="Table List 4" w:semiHidden="1" w:unhideWhenUsed="1"/>
-    <w:lsdException w:name="Table List 5" w:semiHidden="1" w:unhideWhenUsed="1"/>
-    <w:lsdException w:name="Table List 6" w:semiHidden="1" w:unhideWhenUsed="1"/>
-    <w:lsdException w:name="Table List 7" w:semiHidden="1" w:unhideWhenUsed="1"/>
-    <w:lsdException w:name="Table List 8" w:semiHidden="1" w:unhideWhenUsed="1"/>
-    <w:lsdException w:name="Table 3D effects 1" w:semiHidden="1" w:unhideWhenUsed="1"/>
-    <w:lsdException w:name="Table 3D effects 2" w:semiHidden="1" w:unhideWhenUsed="1"/>
-    <w:lsdException w:name="Table 3D effects 3" w:semiHidden="1" w:unhideWhenUsed="1"/>
-    <w:lsdException w:name="Table Contemporary" w:semiHidden="1" w:unhideWhenUsed="1"/>
-    <w:lsdException w:name="Table Elegant" w:semiHidden="1" w:unhideWhenUsed="1"/>
-    <w:lsdException w:name="Table Professional" w:semiHidden="1" w:unhideWhenUsed="1"/>
-    <w:lsdException w:name="Table Subtle 1" w:semiHidden="1" w:unhideWhenUsed="1"/>
-    <w:lsdException w:name="Table Subtle 2" w:semiHidden="1" w:unhideWhenUsed="1"/>
-    <w:lsdException w:name="Table Web 1" w:semiHidden="1" w:unhideWhenUsed="1"/>
-    <w:lsdException w:name="Table Web 2" w:semiHidden="1" w:unhideWhenUsed="1"/>
-    <w:lsdException w:name="Table Web 3" w:semiHidden="1" w:unhideWhenUsed="1"/>
-    <w:lsdException w:name="Balloon Text" w:semiHidden="1" w:unhideWhenUsed="1"/>
-    <w:lsdException w:name="Table Grid" w:uiPriority="39"/>
-    <w:lsdException w:name="Table Theme" w:semiHidden="1" w:unhideWhenUsed="1"/>
-    <w:lsdException w:name="Placeholder Text" w:semiHidden="1"/>
-    <w:lsdException w:name="No Spacing" w:uiPriority="1" w:qFormat="1"/>
-    <w:lsdException w:name="Light Shading" w:uiPriority="60"/>
-    <w:lsdException w:name="Light List" w:uiPriority="61"/>
-    <w:lsdException w:name="Light Grid" w:uiPriority="62"/>
-    <w:lsdException w:name="Medium Shading 1" w:uiPriority="63"/>
-    <w:lsdException w:name="Medium Shading 2" w:uiPriority="64"/>
-    <w:lsdException w:name="Medium List 1" w:uiPriority="65"/>
-    <w:lsdException w:name="Medium List 2" w:uiPriority="66"/>
-    <w:lsdException w:name="Medium Grid 1" w:uiPriority="67"/>
-    <w:lsdException w:name="Medium Grid 2" w:uiPriority="68"/>
-    <w:lsdException w:name="Medium Grid 3" w:uiPriority="69"/>
-    <w:lsdException w:name="Dark List" w:uiPriority="70"/>
-    <w:lsdException w:name="Colorful Shading" w:uiPriority="71"/>
-    <w:lsdException w:name="Colorful List" w:uiPriority="72"/>
-    <w:lsdException w:name="Colorful Grid" w:uiPriority="73"/>
-    <w:lsdException w:name="Light Shading Accent 1" w:uiPriority="60"/>
-    <w:lsdException w:name="Light List Accent 1" w:uiPriority="61"/>
-    <w:lsdException w:name="Light Grid Accent 1" w:uiPriority="62"/>
-    <w:lsdException w:name="Medium Shading 1 Accent 1" w:uiPriority="63"/>
-    <w:lsdException w:name="Medium Shading 2 Accent 1" w:uiPriority="64"/>
-    <w:lsdException w:name="Medium List 1 Accent 1" w:uiPriority="65"/>
-    <w:lsdException w:name="Revision" w:semiHidden="1"/>
-    <w:lsdException w:name="List Paragraph" w:uiPriority="34" w:qFormat="1"/>
-    <w:lsdException w:name="Quote" w:uiPriority="29" w:qFormat="1"/>
-    <w:lsdException w:name="Intense Quote" w:uiPriority="30" w:qFormat="1"/>
-    <w:lsdException w:name="Medium List 2 Accent 1" w:uiPriority="66"/>
-    <w:lsdException w:name="Medium Grid 1 Accent 1" w:uiPriority="67"/>
-    <w:lsdException w:name="Medium Grid 2 Accent 1" w:uiPriority="68"/>
-    <w:lsdException w:name="Medium Grid 3 Accent 1" w:uiPriority="69"/>
-    <w:lsdException w:name="Dark List Accent 1" w:uiPriority="70"/>
-    <w:lsdException w:name="Colorful Shading Accent 1" w:uiPriority="71"/>
-    <w:lsdException w:name="Colorful List Accent 1" w:uiPriority="72"/>
-    <w:lsdException w:name="Colorful Grid Accent 1" w:uiPriority="73"/>
-    <w:lsdException w:name="Light Shading Accent 2" w:uiPriority="60"/>
-    <w:lsdException w:name="Light List Accent 2" w:uiPriority="61"/>
-    <w:lsdException w:name="Light Grid Accent 2" w:uiPriority="62"/>
-    <w:lsdException w:name="Medium Shading 1 Accent 2" w:uiPriority="63"/>
-    <w:lsdException w:name="Medium Shading 2 Accent 2" w:uiPriority="64"/>
-    <w:lsdException w:name="Medium List 1 Accent 2" w:uiPriority="65"/>
-    <w:lsdException w:name="Medium List 2 Accent 2" w:uiPriority="66"/>
-    <w:lsdException w:name="Medium Grid 1 Accent 2" w:uiPriority="67"/>
-    <w:lsdException w:name="Medium Grid 2 Accent 2" w:uiPriority="68"/>
-    <w:lsdException w:name="Medium Grid 3 Accent 2" w:uiPriority="69"/>
-    <w:lsdException w:name="Dark List Accent 2" w:uiPriority="70"/>
-    <w:lsdException w:name="Colorful Shading Accent 2" w:uiPriority="71"/>
-    <w:lsdException w:name="Colorful List Accent 2" w:uiPriority="72"/>
-    <w:lsdException w:name="Colorful Grid Accent 2" w:uiPriority="73"/>
-    <w:lsdException w:name="Light Shading Accent 3" w:uiPriority="60"/>
-    <w:lsdException w:name="Light List Accent 3" w:uiPriority="61"/>
-    <w:lsdException w:name="Light Grid Accent 3" w:uiPriority="62"/>
-    <w:lsdException w:name="Medium Shading 1 Accent 3" w:uiPriority="63"/>
-    <w:lsdException w:name="Medium Shading 2 Accent 3" w:uiPriority="64"/>
-    <w:lsdException w:name="Medium List 1 Accent 3" w:uiPriority="65"/>
-    <w:lsdException w:name="Medium List 2 Accent 3" w:uiPriority="66"/>
-    <w:lsdException w:name="Medium Grid 1 Accent 3" w:uiPriority="67"/>
-    <w:lsdException w:name="Medium Grid 2 Accent 3" w:uiPriority="68"/>
-    <w:lsdException w:name="Medium Grid 3 Accent 3" w:uiPriority="69"/>
-    <w:lsdException w:name="Dark List Accent 3" w:uiPriority="70"/>
-    <w:lsdException w:name="Colorful Shading Accent 3" w:uiPriority="71"/>
-    <w:lsdException w:name="Colorful List Accent 3" w:uiPriority="72"/>
-    <w:lsdException w:name="Colorful Grid Accent 3" w:uiPriority="73"/>
-    <w:lsdException w:name="Light Shading Accent 4" w:uiPriority="60"/>
-    <w:lsdException w:name="Light List Accent 4" w:uiPriority="61"/>
-    <w:lsdException w:name="Light Grid Accent 4" w:uiPriority="62"/>
-    <w:lsdException w:name="Medium Shading 1 Accent 4" w:uiPriority="63"/>
-    <w:lsdException w:name="Medium Shading 2 Accent 4" w:uiPriority="64"/>
-    <w:lsdException w:name="Medium List 1 Accent 4" w:uiPriority="65"/>
-    <w:lsdException w:name="Medium List 2 Accent 4" w:uiPriority="66"/>
-    <w:lsdException w:name="Medium Grid 1 Accent 4" w:uiPriority="67"/>
-    <w:lsdException w:name="Medium Grid 2 Accent 4" w:uiPriority="68"/>
-    <w:lsdException w:name="Medium Grid 3 Accent 4" w:uiPriority="69"/>
-    <w:lsdException w:name="Dark List Accent 4" w:uiPriority="70"/>
-    <w:lsdException w:name="Colorful Shading Accent 4" w:uiPriority="71"/>
-    <w:lsdException w:name="Colorful List Accent 4" w:uiPriority="72"/>
-    <w:lsdException w:name="Colorful Grid Accent 4" w:uiPriority="73"/>
-    <w:lsdException w:name="Light Shading Accent 5" w:uiPriority="60"/>
-    <w:lsdException w:name="Light List Accent 5" w:uiPriority="61"/>
-    <w:lsdException w:name="Light Grid Accent 5" w:uiPriority="62"/>
-    <w:lsdException w:name="Medium Shading 1 Accent 5" w:uiPriority="63"/>
-    <w:lsdException w:name="Medium Shading 2 Accent 5" w:uiPriority="64"/>
-    <w:lsdException w:name="Medium List 1 Accent 5" w:uiPriority="65"/>
-    <w:lsdException w:name="Medium List 2 Accent 5" w:uiPriority="66"/>
-    <w:lsdException w:name="Medium Grid 1 Accent 5" w:uiPriority="67"/>
-    <w:lsdException w:name="Medium Grid 2 Accent 5" w:uiPriority="68"/>
-    <w:lsdException w:name="Medium Grid 3 Accent 5" w:uiPriority="69"/>
-    <w:lsdException w:name="Dark List Accent 5" w:uiPriority="70"/>
-    <w:lsdException w:name="Colorful Shading Accent 5" w:uiPriority="71"/>
-    <w:lsdException w:name="Colorful List Accent 5" w:uiPriority="72"/>
-    <w:lsdException w:name="Colorful Grid Accent 5" w:uiPriority="73"/>
-    <w:lsdException w:name="Light Shading Accent 6" w:uiPriority="60"/>
-    <w:lsdException w:name="Light List Accent 6" w:uiPriority="61"/>
-    <w:lsdException w:name="Light Grid Accent 6" w:uiPriority="62"/>
-    <w:lsdException w:name="Medium Shading 1 Accent 6" w:uiPriority="63"/>
-    <w:lsdException w:name="Medium Shading 2 Accent 6" w:uiPriority="64"/>
-    <w:lsdException w:name="Medium List 1 Accent 6" w:uiPriority="65"/>
-    <w:lsdException w:name="Medium List 2 Accent 6" w:uiPriority="66"/>
-    <w:lsdException w:name="Medium Grid 1 Accent 6" w:uiPriority="67"/>
-    <w:lsdException w:name="Medium Grid 2 Accent 6" w:uiPriority="68"/>
-    <w:lsdException w:name="Medium Grid 3 Accent 6" w:uiPriority="69"/>
-    <w:lsdException w:name="Dark List Accent 6" w:uiPriority="70"/>
-    <w:lsdException w:name="Colorful Shading Accent 6" w:uiPriority="71"/>
-    <w:lsdException w:name="Colorful List Accent 6" w:uiPriority="72"/>
-    <w:lsdException w:name="Colorful Grid Accent 6" w:uiPriority="73"/>
-    <w:lsdException w:name="Subtle Emphasis" w:uiPriority="19" w:qFormat="1"/>
-    <w:lsdException w:name="Intense Emphasis" w:uiPriority="21" w:qFormat="1"/>
-    <w:lsdException w:name="Subtle Reference" w:uiPriority="31" w:qFormat="1"/>
-    <w:lsdException w:name="Intense Reference" w:uiPriority="32" w:qFormat="1"/>
-    <w:lsdException w:name="Book Title" w:uiPriority="33" w:qFormat="1"/>
-    <w:lsdException w:name="Bibliography" w:semiHidden="1" w:uiPriority="37" w:unhideWhenUsed="1"/>
-    <w:lsdException w:name="TOC Heading" w:semiHidden="1" w:uiPriority="39" w:unhideWhenUsed="1" w:qFormat="1"/>
-    <w:lsdException w:name="Plain Table 1" w:uiPriority="41"/>
-    <w:lsdException w:name="Plain Table 2" w:uiPriority="42"/>
-    <w:lsdException w:name="Plain Table 3" w:uiPriority="43"/>
-    <w:lsdException w:name="Plain Table 4" w:uiPriority="44"/>
-    <w:lsdException w:name="Plain Table 5" w:uiPriority="45"/>
-    <w:lsdException w:name="Grid Table Light" w:uiPriority="40"/>
-    <w:lsdException w:name="Grid Table 1 Light" w:uiPriority="46"/>
-    <w:lsdException w:name="Grid Table 2" w:uiPriority="47"/>
-    <w:lsdException w:name="Grid Table 3" w:uiPriority="48"/>
-    <w:lsdException w:name="Grid Table 4" w:uiPriority="49"/>
-    <w:lsdException w:name="Grid Table 5 Dark" w:uiPriority="50"/>
-    <w:lsdException w:name="Grid Table 6 Colorful" w:uiPriority="51"/>
-    <w:lsdException w:name="Grid Table 7 Colorful" w:uiPriority="52"/>
-    <w:lsdException w:name="Grid Table 1 Light Accent 1" w:uiPriority="46"/>
-    <w:lsdException w:name="Grid Table 2 Accent 1" w:uiPriority="47"/>
-    <w:lsdException w:name="Grid Table 3 Accent 1" w:uiPriority="48"/>
-    <w:lsdException w:name="Grid Table 4 Accent 1" w:uiPriority="49"/>
-    <w:lsdException w:name="Grid Table 5 Dark Accent 1" w:uiPriority="50"/>
-    <w:lsdException w:name="Grid Table 6 Colorful Accent 1" w:uiPriority="51"/>
-    <w:lsdException w:name="Grid Table 7 Colorful Accent 1" w:uiPriority="52"/>
-    <w:lsdException w:name="Grid Table 1 Light Accent 2" w:uiPriority="46"/>
-    <w:lsdException w:name="Grid Table 2 Accent 2" w:uiPriority="47"/>
-    <w:lsdException w:name="Grid Table 3 Accent 2" w:uiPriority="48"/>
-    <w:lsdException w:name="Grid Table 4 Accent 2" w:uiPriority="49"/>
-    <w:lsdException w:name="Grid Table 5 Dark Accent 2" w:uiPriority="50"/>
-    <w:lsdException w:name="Grid Table 6 Colorful Accent 2" w:uiPriority="51"/>
-    <w:lsdException w:name="Grid Table 7 Colorful Accent 2" w:uiPriority="52"/>
-    <w:lsdException w:name="Grid Table 1 Light Accent 3" w:uiPriority="46"/>
-    <w:lsdException w:name="Grid Table 2 Accent 3" w:uiPriority="47"/>
-    <w:lsdException w:name="Grid Table 3 Accent 3" w:uiPriority="48"/>
-    <w:lsdException w:name="Grid Table 4 Accent 3" w:uiPriority="49"/>
-    <w:lsdException w:name="Grid Table 5 Dark Accent 3" w:uiPriority="50"/>
-    <w:lsdException w:name="Grid Table 6 Colorful Accent 3" w:uiPriority="51"/>
-    <w:lsdException w:name="Grid Table 7 Colorful Accent 3" w:uiPriority="52"/>
-    <w:lsdException w:name="Grid Table 1 Light Accent 4" w:uiPriority="46"/>
-    <w:lsdException w:name="Grid Table 2 Accent 4" w:uiPriority="47"/>
-    <w:lsdException w:name="Grid Table 3 Accent 4" w:uiPriority="48"/>
-    <w:lsdException w:name="Grid Table 4 Accent 4" w:uiPriority="49"/>
-    <w:lsdException w:name="Grid Table 5 Dark Accent 4" w:uiPriority="50"/>
-    <w:lsdException w:name="Grid Table 6 Colorful Accent 4" w:uiPriority="51"/>
-    <w:lsdException w:name="Grid Table 7 Colorful Accent 4" w:uiPriority="52"/>
-    <w:lsdException w:name="Grid Table 1 Light Accent 5" w:uiPriority="46"/>
-    <w:lsdException w:name="Grid Table 2 Accent 5" w:uiPriority="47"/>
-    <w:lsdException w:name="Grid Table 3 Accent 5" w:uiPriority="48"/>
-    <w:lsdException w:name="Grid Table 4 Accent 5" w:uiPriority="49"/>
-    <w:lsdException w:name="Grid Table 5 Dark Accent 5" w:uiPriority="50"/>
-    <w:lsdException w:name="Grid Table 6 Colorful Accent 5" w:uiPriority="51"/>
-    <w:lsdException w:name="Grid Table 7 Colorful Accent 5" w:uiPriority="52"/>
-    <w:lsdException w:name="Grid Table 1 Light Accent 6" w:uiPriority="46"/>
-    <w:lsdException w:name="Grid Table 2 Accent 6" w:uiPriority="47"/>
-    <w:lsdException w:name="Grid Table 3 Accent 6" w:uiPriority="48"/>
-    <w:lsdException w:name="Grid Table 4 Accent 6" w:uiPriority="49"/>
-    <w:lsdException w:name="Grid Table 5 Dark Accent 6" w:uiPriority="50"/>
-    <w:lsdException w:name="Grid Table 6 Colorful Accent 6" w:uiPriority="51"/>
-    <w:lsdException w:name="Grid Table 7 Colorful Accent 6" w:uiPriority="52"/>
-    <w:lsdException w:name="List Table 1 Light" w:uiPriority="46"/>
-    <w:lsdException w:name="List Table 2" w:uiPriority="47"/>
-    <w:lsdException w:name="List Table 3" w:uiPriority="48"/>
-    <w:lsdException w:name="List Table 4" w:uiPriority="49"/>
-    <w:lsdException w:name="List Table 5 Dark" w:uiPriority="50"/>
-    <w:lsdException w:name="List Table 6 Colorful" w:uiPriority="51"/>
-    <w:lsdException w:name="List Table 7 Colorful" w:uiPriority="52"/>
-    <w:lsdException w:name="List Table 1 Light Accent 1" w:uiPriority="46"/>
-    <w:lsdException w:name="List Table 2 Accent 1" w:uiPriority="47"/>
-    <w:lsdException w:name="List Table 3 Accent 1" w:uiPriority="48"/>
-    <w:lsdException w:name="List Table 4 Accent 1" w:uiPriority="49"/>
-    <w:lsdException w:name="List Table 5 Dark Accent 1" w:uiPriority="50"/>
-    <w:lsdException w:name="List Table 6 Colorful Accent 1" w:uiPriority="51"/>
-    <w:lsdException w:name="List Table 7 Colorful Accent 1" w:uiPriority="52"/>
-    <w:lsdException w:name="List Table 1 Light Accent 2" w:uiPriority="46"/>
-    <w:lsdException w:name="List Table 2 Accent 2" w:uiPriority="47"/>
-    <w:lsdException w:name="List Table 3 Accent 2" w:uiPriority="48"/>
-    <w:lsdException w:name="List Table 4 Accent 2" w:uiPriority="49"/>
-    <w:lsdException w:name="List Table 5 Dark Accent 2" w:uiPriority="50"/>
-    <w:lsdException w:name="List Table 6 Colorful Accent 2" w:uiPriority="51"/>
-    <w:lsdException w:name="List Table 7 Colorful Accent 2" w:uiPriority="52"/>
-    <w:lsdException w:name="List Table 1 Light Accent 3" w:uiPriority="46"/>
-    <w:lsdException w:name="List Table 2 Accent 3" w:uiPriority="47"/>
-    <w:lsdException w:name="List Table 3 Accent 3" w:uiPriority="48"/>
-    <w:lsdException w:name="List Table 4 Accent 3" w:uiPriority="49"/>
-    <w:lsdException w:name="List Table 5 Dark Accent 3" w:uiPriority="50"/>
-    <w:lsdException w:name="List Table 6 Colorful Accent 3" w:uiPriority="51"/>
-    <w:lsdException w:name="List Table 7 Colorful Accent 3" w:uiPriority="52"/>
-    <w:lsdException w:name="List Table 1 Light Accent 4" w:uiPriority="46"/>
-    <w:lsdException w:name="List Table 2 Accent 4" w:uiPriority="47"/>
-    <w:lsdException w:name="List Table 3 Accent 4" w:uiPriority="48"/>
-    <w:lsdException w:name="List Table 4 Accent 4" w:uiPriority="49"/>
-    <w:lsdException w:name="List Table 5 Dark Accent 4" w:uiPriority="50"/>
-    <w:lsdException w:name="List Table 6 Colorful Accent 4" w:uiPriority="51"/>
-    <w:lsdException w:name="List Table 7 Colorful Accent 4" w:uiPriority="52"/>
-    <w:lsdException w:name="List Table 1 Light Accent 5" w:uiPriority="46"/>
-    <w:lsdException w:name="List Table 2 Accent 5" w:uiPriority="47"/>
-    <w:lsdException w:name="List Table 3 Accent 5" w:uiPriority="48"/>
-    <w:lsdException w:name="List Table 4 Accent 5" w:uiPriority="49"/>
-    <w:lsdException w:name="List Table 5 Dark Accent 5" w:uiPriority="50"/>
-    <w:lsdException w:name="List Table 6 Colorful Accent 5" w:uiPriority="51"/>
-    <w:lsdException w:name="List Table 7 Colorful Accent 5" w:uiPriority="52"/>
-    <w:lsdException w:name="List Table 1 Light Accent 6" w:uiPriority="46"/>
-    <w:lsdException w:name="List Table 2 Accent 6" w:uiPriority="47"/>
-    <w:lsdException w:name="List Table 3 Accent 6" w:uiPriority="48"/>
-    <w:lsdException w:name="List Table 4 Accent 6" w:uiPriority="49"/>
-    <w:lsdException w:name="List Table 5 Dark Accent 6" w:uiPriority="50"/>
-    <w:lsdException w:name="List Table 6 Colorful Accent 6" w:uiPriority="51"/>
-    <w:lsdException w:name="List Table 7 Colorful Accent 6" w:uiPriority="52"/>
+  <w:latentStyles w:defLockedState="0" w:defUIPriority="99" w:defSemiHidden="1" w:defUnhideWhenUsed="1" w:defQFormat="0" w:count="276">
+    <w:lsdException w:name="Normal" w:semiHidden="0" w:uiPriority="0" w:unhideWhenUsed="0" w:qFormat="1"/>
+    <w:lsdException w:name="heading 1" w:semiHidden="0" w:uiPriority="9" w:unhideWhenUsed="0" w:qFormat="1"/>
+    <w:lsdException w:name="heading 2" w:uiPriority="9" w:qFormat="1"/>
+    <w:lsdException w:name="heading 3" w:uiPriority="9" w:qFormat="1"/>
+    <w:lsdException w:name="heading 4" w:uiPriority="9" w:qFormat="1"/>
+    <w:lsdException w:name="heading 5" w:uiPriority="9" w:qFormat="1"/>
+    <w:lsdException w:name="heading 6" w:uiPriority="9" w:qFormat="1"/>
+    <w:lsdException w:name="heading 7" w:uiPriority="9" w:qFormat="1"/>
+    <w:lsdException w:name="heading 8" w:uiPriority="9" w:qFormat="1"/>
+    <w:lsdException w:name="heading 9" w:uiPriority="9" w:qFormat="1"/>
+    <w:lsdException w:name="toc 1" w:uiPriority="39"/>
+    <w:lsdException w:name="toc 2" w:uiPriority="39"/>
+    <w:lsdException w:name="toc 3" w:uiPriority="39"/>
+    <w:lsdException w:name="toc 4" w:uiPriority="39"/>
+    <w:lsdException w:name="toc 5" w:uiPriority="39"/>
+    <w:lsdException w:name="toc 6" w:uiPriority="39"/>
+    <w:lsdException w:name="toc 7" w:uiPriority="39"/>
+    <w:lsdException w:name="toc 8" w:uiPriority="39"/>
+    <w:lsdException w:name="toc 9" w:uiPriority="39"/>
+    <w:lsdException w:name="caption" w:uiPriority="35" w:qFormat="1"/>
+    <w:lsdException w:name="Title" w:semiHidden="0" w:uiPriority="10" w:unhideWhenUsed="0" w:qFormat="1"/>
+    <w:lsdException w:name="Default Paragraph Font" w:uiPriority="1"/>
+    <w:lsdException w:name="Subtitle" w:semiHidden="0" w:uiPriority="11" w:unhideWhenUsed="0" w:qFormat="1"/>
+    <w:lsdException w:name="Strong" w:semiHidden="0" w:uiPriority="22" w:unhideWhenUsed="0" w:qFormat="1"/>
+    <w:lsdException w:name="Emphasis" w:semiHidden="0" w:uiPriority="20" w:unhideWhenUsed="0" w:qFormat="1"/>
+    <w:lsdException w:name="Table Grid" w:semiHidden="0" w:uiPriority="39" w:unhideWhenUsed="0"/>
+    <w:lsdException w:name="Note Level 1" w:semiHidden="0" w:unhideWhenUsed="0"/>
+    <w:lsdException w:name="Note Level 2" w:semiHidden="0" w:unhideWhenUsed="0"/>
+    <w:lsdException w:name="Note Level 3" w:semiHidden="0" w:unhideWhenUsed="0"/>
+    <w:lsdException w:name="Note Level 4" w:semiHidden="0" w:unhideWhenUsed="0"/>
+    <w:lsdException w:name="Note Level 5" w:semiHidden="0" w:unhideWhenUsed="0"/>
+    <w:lsdException w:name="Note Level 6" w:semiHidden="0" w:unhideWhenUsed="0"/>
+    <w:lsdException w:name="Note Level 7" w:semiHidden="0" w:unhideWhenUsed="0"/>
+    <w:lsdException w:name="Note Level 8" w:semiHidden="0" w:unhideWhenUsed="0"/>
+    <w:lsdException w:name="Note Level 9" w:semiHidden="0" w:unhideWhenUsed="0"/>
+    <w:lsdException w:name="Placeholder Text" w:unhideWhenUsed="0"/>
+    <w:lsdException w:name="No Spacing" w:semiHidden="0" w:uiPriority="1" w:unhideWhenUsed="0" w:qFormat="1"/>
+    <w:lsdException w:name="Light Shading" w:semiHidden="0" w:uiPriority="60" w:unhideWhenUsed="0"/>
+    <w:lsdException w:name="Light List" w:semiHidden="0" w:uiPriority="61" w:unhideWhenUsed="0"/>
+    <w:lsdException w:name="Light Grid" w:semiHidden="0" w:uiPriority="62" w:unhideWhenUsed="0"/>
+    <w:lsdException w:name="Medium Shading 1" w:semiHidden="0" w:uiPriority="63" w:unhideWhenUsed="0"/>
+    <w:lsdException w:name="Medium Shading 2" w:semiHidden="0" w:uiPriority="64" w:unhideWhenUsed="0"/>
+    <w:lsdException w:name="Medium List 1" w:semiHidden="0" w:uiPriority="65" w:unhideWhenUsed="0"/>
+    <w:lsdException w:name="Medium List 2" w:semiHidden="0" w:uiPriority="66" w:unhideWhenUsed="0"/>
+    <w:lsdException w:name="Medium Grid 1" w:semiHidden="0" w:uiPriority="67" w:unhideWhenUsed="0"/>
+    <w:lsdException w:name="Medium Grid 2" w:semiHidden="0" w:uiPriority="68" w:unhideWhenUsed="0"/>
+    <w:lsdException w:name="Medium Grid 3" w:semiHidden="0" w:uiPriority="69" w:unhideWhenUsed="0"/>
+    <w:lsdException w:name="Dark List" w:semiHidden="0" w:uiPriority="70" w:unhideWhenUsed="0"/>
+    <w:lsdException w:name="Colorful Shading" w:semiHidden="0" w:uiPriority="71" w:unhideWhenUsed="0"/>
+    <w:lsdException w:name="Colorful List" w:semiHidden="0" w:uiPriority="72" w:unhideWhenUsed="0"/>
+    <w:lsdException w:name="Colorful Grid" w:semiHidden="0" w:uiPriority="73" w:unhideWhenUsed="0"/>
+    <w:lsdException w:name="Light Shading Accent 1" w:semiHidden="0" w:uiPriority="60" w:unhideWhenUsed="0"/>
+    <w:lsdException w:name="Light List Accent 1" w:semiHidden="0" w:uiPriority="61" w:unhideWhenUsed="0"/>
+    <w:lsdException w:name="Light Grid Accent 1" w:semiHidden="0" w:uiPriority="62" w:unhideWhenUsed="0"/>
+    <w:lsdException w:name="Medium Shading 1 Accent 1" w:semiHidden="0" w:uiPriority="63" w:unhideWhenUsed="0"/>
+    <w:lsdException w:name="Medium Shading 2 Accent 1" w:semiHidden="0" w:uiPriority="64" w:unhideWhenUsed="0"/>
+    <w:lsdException w:name="Medium List 1 Accent 1" w:semiHidden="0" w:uiPriority="65" w:unhideWhenUsed="0"/>
+    <w:lsdException w:name="Revision" w:unhideWhenUsed="0"/>
+    <w:lsdException w:name="List Paragraph" w:semiHidden="0" w:uiPriority="34" w:unhideWhenUsed="0" w:qFormat="1"/>
+    <w:lsdException w:name="Quote" w:semiHidden="0" w:uiPriority="29" w:unhideWhenUsed="0" w:qFormat="1"/>
+    <w:lsdException w:name="Intense Quote" w:semiHidden="0" w:uiPriority="30" w:unhideWhenUsed="0" w:qFormat="1"/>
+    <w:lsdException w:name="Medium List 2 Accent 1" w:semiHidden="0" w:uiPriority="66" w:unhideWhenUsed="0"/>
+    <w:lsdException w:name="Medium Grid 1 Accent 1" w:semiHidden="0" w:uiPriority="67" w:unhideWhenUsed="0"/>
+    <w:lsdException w:name="Medium Grid 2 Accent 1" w:semiHidden="0" w:uiPriority="68" w:unhideWhenUsed="0"/>
+    <w:lsdException w:name="Medium Grid 3 Accent 1" w:semiHidden="0" w:uiPriority="69" w:unhideWhenUsed="0"/>
+    <w:lsdException w:name="Dark List Accent 1" w:semiHidden="0" w:uiPriority="70" w:unhideWhenUsed="0"/>
+    <w:lsdException w:name="Colorful Shading Accent 1" w:semiHidden="0" w:uiPriority="71" w:unhideWhenUsed="0"/>
+    <w:lsdException w:name="Colorful List Accent 1" w:semiHidden="0" w:uiPriority="72" w:unhideWhenUsed="0"/>
+    <w:lsdException w:name="Colorful Grid Accent 1" w:semiHidden="0" w:uiPriority="73" w:unhideWhenUsed="0"/>
+    <w:lsdException w:name="Light Shading Accent 2" w:semiHidden="0" w:uiPriority="60" w:unhideWhenUsed="0"/>
+    <w:lsdException w:name="Light List Accent 2" w:semiHidden="0" w:uiPriority="61" w:unhideWhenUsed="0"/>
+    <w:lsdException w:name="Light Grid Accent 2" w:semiHidden="0" w:uiPriority="62" w:unhideWhenUsed="0"/>
+    <w:lsdException w:name="Medium Shading 1 Accent 2" w:semiHidden="0" w:uiPriority="63" w:unhideWhenUsed="0"/>
+    <w:lsdException w:name="Medium Shading 2 Accent 2" w:semiHidden="0" w:uiPriority="64" w:unhideWhenUsed="0"/>
+    <w:lsdException w:name="Medium List 1 Accent 2" w:semiHidden="0" w:uiPriority="65" w:unhideWhenUsed="0"/>
+    <w:lsdException w:name="Medium List 2 Accent 2" w:semiHidden="0" w:uiPriority="66" w:unhideWhenUsed="0"/>
+    <w:lsdException w:name="Medium Grid 1 Accent 2" w:semiHidden="0" w:uiPriority="67" w:unhideWhenUsed="0"/>
+    <w:lsdException w:name="Medium Grid 2 Accent 2" w:semiHidden="0" w:uiPriority="68" w:unhideWhenUsed="0"/>
+    <w:lsdException w:name="Medium Grid 3 Accent 2" w:semiHidden="0" w:uiPriority="69" w:unhideWhenUsed="0"/>
+    <w:lsdException w:name="Dark List Accent 2" w:semiHidden="0" w:uiPriority="70" w:unhideWhenUsed="0"/>
+    <w:lsdException w:name="Colorful Shading Accent 2" w:semiHidden="0" w:uiPriority="71" w:unhideWhenUsed="0"/>
+    <w:lsdException w:name="Colorful List Accent 2" w:semiHidden="0" w:uiPriority="72" w:unhideWhenUsed="0"/>
+    <w:lsdException w:name="Colorful Grid Accent 2" w:semiHidden="0" w:uiPriority="73" w:unhideWhenUsed="0"/>
+    <w:lsdException w:name="Light Shading Accent 3" w:semiHidden="0" w:uiPriority="60" w:unhideWhenUsed="0"/>
+    <w:lsdException w:name="Light List Accent 3" w:semiHidden="0" w:uiPriority="61" w:unhideWhenUsed="0"/>
+    <w:lsdException w:name="Light Grid Accent 3" w:semiHidden="0" w:uiPriority="62" w:unhideWhenUsed="0"/>
+    <w:lsdException w:name="Medium Shading 1 Accent 3" w:semiHidden="0" w:uiPriority="63" w:unhideWhenUsed="0"/>
+    <w:lsdException w:name="Medium Shading 2 Accent 3" w:semiHidden="0" w:uiPriority="64" w:unhideWhenUsed="0"/>
+    <w:lsdException w:name="Medium List 1 Accent 3" w:semiHidden="0" w:uiPriority="65" w:unhideWhenUsed="0"/>
+    <w:lsdException w:name="Medium List 2 Accent 3" w:semiHidden="0" w:uiPriority="66" w:unhideWhenUsed="0"/>
+    <w:lsdException w:name="Medium Grid 1 Accent 3" w:semiHidden="0" w:uiPriority="67" w:unhideWhenUsed="0"/>
+    <w:lsdException w:name="Medium Grid 2 Accent 3" w:semiHidden="0" w:uiPriority="68" w:unhideWhenUsed="0"/>
+    <w:lsdException w:name="Medium Grid 3 Accent 3" w:semiHidden="0" w:uiPriority="69" w:unhideWhenUsed="0"/>
+    <w:lsdException w:name="Dark List Accent 3" w:semiHidden="0" w:uiPriority="70" w:unhideWhenUsed="0"/>
+    <w:lsdException w:name="Colorful Shading Accent 3" w:semiHidden="0" w:uiPriority="71" w:unhideWhenUsed="0"/>
+    <w:lsdException w:name="Colorful List Accent 3" w:semiHidden="0" w:uiPriority="72" w:unhideWhenUsed="0"/>
+    <w:lsdException w:name="Colorful Grid Accent 3" w:semiHidden="0" w:uiPriority="73" w:unhideWhenUsed="0"/>
+    <w:lsdException w:name="Light Shading Accent 4" w:semiHidden="0" w:uiPriority="60" w:unhideWhenUsed="0"/>
+    <w:lsdException w:name="Light List Accent 4" w:semiHidden="0" w:uiPriority="61" w:unhideWhenUsed="0"/>
+    <w:lsdException w:name="Light Grid Accent 4" w:semiHidden="0" w:uiPriority="62" w:unhideWhenUsed="0"/>
+    <w:lsdException w:name="Medium Shading 1 Accent 4" w:semiHidden="0" w:uiPriority="63" w:unhideWhenUsed="0"/>
+    <w:lsdException w:name="Medium Shading 2 Accent 4" w:semiHidden="0" w:uiPriority="64" w:unhideWhenUsed="0"/>
+    <w:lsdException w:name="Medium List 1 Accent 4" w:semiHidden="0" w:uiPriority="65" w:unhideWhenUsed="0"/>
+    <w:lsdException w:name="Medium List 2 Accent 4" w:semiHidden="0" w:uiPriority="66" w:unhideWhenUsed="0"/>
+    <w:lsdException w:name="Medium Grid 1 Accent 4" w:semiHidden="0" w:uiPriority="67" w:unhideWhenUsed="0"/>
+    <w:lsdException w:name="Medium Grid 2 Accent 4" w:semiHidden="0" w:uiPriority="68" w:unhideWhenUsed="0"/>
+    <w:lsdException w:name="Medium Grid 3 Accent 4" w:semiHidden="0" w:uiPriority="69" w:unhideWhenUsed="0"/>
+    <w:lsdException w:name="Dark List Accent 4" w:semiHidden="0" w:uiPriority="70" w:unhideWhenUsed="0"/>
+    <w:lsdException w:name="Colorful Shading Accent 4" w:semiHidden="0" w:uiPriority="71" w:unhideWhenUsed="0"/>
+    <w:lsdException w:name="Colorful List Accent 4" w:semiHidden="0" w:uiPriority="72" w:unhideWhenUsed="0"/>
+    <w:lsdException w:name="Colorful Grid Accent 4" w:semiHidden="0" w:uiPriority="73" w:unhideWhenUsed="0"/>
+    <w:lsdException w:name="Light Shading Accent 5" w:semiHidden="0" w:uiPriority="60" w:unhideWhenUsed="0"/>
+    <w:lsdException w:name="Light List Accent 5" w:semiHidden="0" w:uiPriority="61" w:unhideWhenUsed="0"/>
+    <w:lsdException w:name="Light Grid Accent 5" w:semiHidden="0" w:uiPriority="62" w:unhideWhenUsed="0"/>
+    <w:lsdException w:name="Medium Shading 1 Accent 5" w:semiHidden="0" w:uiPriority="63" w:unhideWhenUsed="0"/>
+    <w:lsdException w:name="Medium Shading 2 Accent 5" w:semiHidden="0" w:uiPriority="64" w:unhideWhenUsed="0"/>
+    <w:lsdException w:name="Medium List 1 Accent 5" w:semiHidden="0" w:uiPriority="65" w:unhideWhenUsed="0"/>
+    <w:lsdException w:name="Medium List 2 Accent 5" w:semiHidden="0" w:uiPriority="66" w:unhideWhenUsed="0"/>
+    <w:lsdException w:name="Medium Grid 1 Accent 5" w:semiHidden="0" w:uiPriority="67" w:unhideWhenUsed="0"/>
+    <w:lsdException w:name="Medium Grid 2 Accent 5" w:semiHidden="0" w:uiPriority="68" w:unhideWhenUsed="0"/>
+    <w:lsdException w:name="Medium Grid 3 Accent 5" w:semiHidden="0" w:uiPriority="69" w:unhideWhenUsed="0"/>
+    <w:lsdException w:name="Dark List Accent 5" w:semiHidden="0" w:uiPriority="70" w:unhideWhenUsed="0"/>
+    <w:lsdException w:name="Colorful Shading Accent 5" w:semiHidden="0" w:uiPriority="71" w:unhideWhenUsed="0"/>
+    <w:lsdException w:name="Colorful List Accent 5" w:semiHidden="0" w:uiPriority="72" w:unhideWhenUsed="0"/>
+    <w:lsdException w:name="Colorful Grid Accent 5" w:semiHidden="0" w:uiPriority="73" w:unhideWhenUsed="0"/>
+    <w:lsdException w:name="Light Shading Accent 6" w:semiHidden="0" w:uiPriority="60" w:unhideWhenUsed="0"/>
+    <w:lsdException w:name="Light List Accent 6" w:semiHidden="0" w:uiPriority="61" w:unhideWhenUsed="0"/>
+    <w:lsdException w:name="Light Grid Accent 6" w:semiHidden="0" w:uiPriority="62" w:unhideWhenUsed="0"/>
+    <w:lsdException w:name="Medium Shading 1 Accent 6" w:semiHidden="0" w:uiPriority="63" w:unhideWhenUsed="0"/>
+    <w:lsdException w:name="Medium Shading 2 Accent 6" w:semiHidden="0" w:uiPriority="64" w:unhideWhenUsed="0"/>
+    <w:lsdException w:name="Medium List 1 Accent 6" w:semiHidden="0" w:uiPriority="65" w:unhideWhenUsed="0"/>
+    <w:lsdException w:name="Medium List 2 Accent 6" w:semiHidden="0" w:uiPriority="66" w:unhideWhenUsed="0"/>
+    <w:lsdException w:name="Medium Grid 1 Accent 6" w:semiHidden="0" w:uiPriority="67" w:unhideWhenUsed="0"/>
+    <w:lsdException w:name="Medium Grid 2 Accent 6" w:semiHidden="0" w:uiPriority="68" w:unhideWhenUsed="0"/>
+    <w:lsdException w:name="Medium Grid 3 Accent 6" w:semiHidden="0" w:uiPriority="69" w:unhideWhenUsed="0"/>
+    <w:lsdException w:name="Dark List Accent 6" w:semiHidden="0" w:uiPriority="70" w:unhideWhenUsed="0"/>
+    <w:lsdException w:name="Colorful Shading Accent 6" w:semiHidden="0" w:uiPriority="71" w:unhideWhenUsed="0"/>
+    <w:lsdException w:name="Colorful List Accent 6" w:semiHidden="0" w:uiPriority="72" w:unhideWhenUsed="0"/>
+    <w:lsdException w:name="Colorful Grid Accent 6" w:semiHidden="0" w:uiPriority="73" w:unhideWhenUsed="0"/>
+    <w:lsdException w:name="Subtle Emphasis" w:semiHidden="0" w:uiPriority="19" w:unhideWhenUsed="0" w:qFormat="1"/>
+    <w:lsdException w:name="Intense Emphasis" w:semiHidden="0" w:uiPriority="21" w:unhideWhenUsed="0" w:qFormat="1"/>
+    <w:lsdException w:name="Subtle Reference" w:semiHidden="0" w:uiPriority="31" w:unhideWhenUsed="0" w:qFormat="1"/>
+    <w:lsdException w:name="Intense Reference" w:semiHidden="0" w:uiPriority="32" w:unhideWhenUsed="0" w:qFormat="1"/>
+    <w:lsdException w:name="Book Title" w:semiHidden="0" w:uiPriority="33" w:unhideWhenUsed="0" w:qFormat="1"/>
+    <w:lsdException w:name="Bibliography" w:uiPriority="37"/>
+    <w:lsdException w:name="TOC Heading" w:uiPriority="39" w:qFormat="1"/>
   </w:latentStyles>
   <w:style w:type="paragraph" w:default="1" w:styleId="Normal">
     <w:name w:val="Normal"/>
     <w:qFormat/>
   </w:style>
-  <w:style w:type="paragraph" w:styleId="Heading1">
+  <w:style w:type="paragraph" w:styleId="Titre1">
     <w:name w:val="heading 1"/>
     <w:basedOn w:val="Normal"/>
     <w:next w:val="Normal"/>
-    <w:link w:val="Heading1Char"/>
+    <w:link w:val="Titre1Car"/>
     <w:uiPriority w:val="9"/>
     <w:qFormat/>
     <w:rsid w:val="00F242F8"/>
@@ -2784,11 +2526,11 @@
       <w:szCs w:val="32"/>
     </w:rPr>
   </w:style>
-  <w:style w:type="paragraph" w:styleId="Heading2">
+  <w:style w:type="paragraph" w:styleId="Titre2">
     <w:name w:val="heading 2"/>
     <w:basedOn w:val="Normal"/>
     <w:next w:val="Normal"/>
-    <w:link w:val="Heading2Char"/>
+    <w:link w:val="Titre2Car"/>
     <w:uiPriority w:val="9"/>
     <w:unhideWhenUsed/>
     <w:qFormat/>
@@ -2806,13 +2548,13 @@
       <w:szCs w:val="26"/>
     </w:rPr>
   </w:style>
-  <w:style w:type="character" w:default="1" w:styleId="DefaultParagraphFont">
+  <w:style w:type="character" w:default="1" w:styleId="Policepardfaut">
     <w:name w:val="Default Paragraph Font"/>
     <w:uiPriority w:val="1"/>
     <w:semiHidden/>
     <w:unhideWhenUsed/>
   </w:style>
-  <w:style w:type="table" w:default="1" w:styleId="TableNormal">
+  <w:style w:type="table" w:default="1" w:styleId="TableauNormal">
     <w:name w:val="Normal Table"/>
     <w:uiPriority w:val="99"/>
     <w:semiHidden/>
@@ -2827,17 +2569,17 @@
       </w:tblCellMar>
     </w:tblPr>
   </w:style>
-  <w:style w:type="numbering" w:default="1" w:styleId="NoList">
+  <w:style w:type="numbering" w:default="1" w:styleId="Aucuneliste">
     <w:name w:val="No List"/>
     <w:uiPriority w:val="99"/>
     <w:semiHidden/>
     <w:unhideWhenUsed/>
   </w:style>
-  <w:style w:type="paragraph" w:styleId="Title">
+  <w:style w:type="paragraph" w:styleId="Titre">
     <w:name w:val="Title"/>
     <w:basedOn w:val="Normal"/>
     <w:next w:val="Normal"/>
-    <w:link w:val="TitleChar"/>
+    <w:link w:val="TitreCar"/>
     <w:uiPriority w:val="10"/>
     <w:qFormat/>
     <w:rsid w:val="00F242F8"/>
@@ -2853,10 +2595,10 @@
       <w:szCs w:val="56"/>
     </w:rPr>
   </w:style>
-  <w:style w:type="character" w:customStyle="1" w:styleId="TitleChar">
-    <w:name w:val="Title Char"/>
-    <w:basedOn w:val="DefaultParagraphFont"/>
-    <w:link w:val="Title"/>
+  <w:style w:type="character" w:customStyle="1" w:styleId="TitreCar">
+    <w:name w:val="Titre Car"/>
+    <w:basedOn w:val="Policepardfaut"/>
+    <w:link w:val="Titre"/>
     <w:uiPriority w:val="10"/>
     <w:rsid w:val="00F242F8"/>
     <w:rPr>
@@ -2867,10 +2609,10 @@
       <w:szCs w:val="56"/>
     </w:rPr>
   </w:style>
-  <w:style w:type="character" w:customStyle="1" w:styleId="Heading1Char">
-    <w:name w:val="Heading 1 Char"/>
-    <w:basedOn w:val="DefaultParagraphFont"/>
-    <w:link w:val="Heading1"/>
+  <w:style w:type="character" w:customStyle="1" w:styleId="Titre1Car">
+    <w:name w:val="Titre 1 Car"/>
+    <w:basedOn w:val="Policepardfaut"/>
+    <w:link w:val="Titre1"/>
     <w:uiPriority w:val="9"/>
     <w:rsid w:val="00F242F8"/>
     <w:rPr>
@@ -2880,9 +2622,9 @@
       <w:szCs w:val="32"/>
     </w:rPr>
   </w:style>
-  <w:style w:type="paragraph" w:styleId="TOCHeading">
+  <w:style w:type="paragraph" w:styleId="En-ttedetabledesmatires">
     <w:name w:val="TOC Heading"/>
-    <w:basedOn w:val="Heading1"/>
+    <w:basedOn w:val="Titre1"/>
     <w:next w:val="Normal"/>
     <w:uiPriority w:val="39"/>
     <w:unhideWhenUsed/>
@@ -2895,10 +2637,10 @@
       <w:lang w:val="en-US"/>
     </w:rPr>
   </w:style>
-  <w:style w:type="character" w:customStyle="1" w:styleId="Heading2Char">
-    <w:name w:val="Heading 2 Char"/>
-    <w:basedOn w:val="DefaultParagraphFont"/>
-    <w:link w:val="Heading2"/>
+  <w:style w:type="character" w:customStyle="1" w:styleId="Titre2Car">
+    <w:name w:val="Titre 2 Car"/>
+    <w:basedOn w:val="Policepardfaut"/>
+    <w:link w:val="Titre2"/>
     <w:uiPriority w:val="9"/>
     <w:rsid w:val="00FE53A9"/>
     <w:rPr>
@@ -2908,7 +2650,7 @@
       <w:szCs w:val="26"/>
     </w:rPr>
   </w:style>
-  <w:style w:type="paragraph" w:styleId="ListParagraph">
+  <w:style w:type="paragraph" w:styleId="Paragraphedeliste">
     <w:name w:val="List Paragraph"/>
     <w:basedOn w:val="Normal"/>
     <w:uiPriority w:val="34"/>
@@ -2919,7 +2661,7 @@
       <w:contextualSpacing/>
     </w:pPr>
   </w:style>
-  <w:style w:type="paragraph" w:styleId="TOC1">
+  <w:style w:type="paragraph" w:styleId="TM1">
     <w:name w:val="toc 1"/>
     <w:basedOn w:val="Normal"/>
     <w:next w:val="Normal"/>
@@ -2931,7 +2673,7 @@
       <w:spacing w:after="100"/>
     </w:pPr>
   </w:style>
-  <w:style w:type="paragraph" w:styleId="TOC2">
+  <w:style w:type="paragraph" w:styleId="TM2">
     <w:name w:val="toc 2"/>
     <w:basedOn w:val="Normal"/>
     <w:next w:val="Normal"/>
@@ -2944,15 +2686,439 @@
       <w:ind w:left="220"/>
     </w:pPr>
   </w:style>
-  <w:style w:type="character" w:styleId="Hyperlink">
+  <w:style w:type="character" w:styleId="Lienhypertexte">
     <w:name w:val="Hyperlink"/>
-    <w:basedOn w:val="DefaultParagraphFont"/>
+    <w:basedOn w:val="Policepardfaut"/>
     <w:uiPriority w:val="99"/>
     <w:unhideWhenUsed/>
     <w:rsid w:val="00C43EA2"/>
     <w:rPr>
       <w:color w:val="0563C1" w:themeColor="hyperlink"/>
       <w:u w:val="single"/>
+    </w:rPr>
+  </w:style>
+  <w:style w:type="paragraph" w:styleId="Textedebulles">
+    <w:name w:val="Balloon Text"/>
+    <w:basedOn w:val="Normal"/>
+    <w:link w:val="TextedebullesCar"/>
+    <w:uiPriority w:val="99"/>
+    <w:semiHidden/>
+    <w:unhideWhenUsed/>
+    <w:rsid w:val="0013071F"/>
+    <w:pPr>
+      <w:spacing w:after="0" w:line="240" w:lineRule="auto"/>
+    </w:pPr>
+    <w:rPr>
+      <w:rFonts w:ascii="Lucida Grande" w:hAnsi="Lucida Grande"/>
+      <w:sz w:val="18"/>
+      <w:szCs w:val="18"/>
+    </w:rPr>
+  </w:style>
+  <w:style w:type="character" w:customStyle="1" w:styleId="TextedebullesCar">
+    <w:name w:val="Texte de bulles Car"/>
+    <w:basedOn w:val="Policepardfaut"/>
+    <w:link w:val="Textedebulles"/>
+    <w:uiPriority w:val="99"/>
+    <w:semiHidden/>
+    <w:rsid w:val="0013071F"/>
+    <w:rPr>
+      <w:rFonts w:ascii="Lucida Grande" w:hAnsi="Lucida Grande"/>
+      <w:sz w:val="18"/>
+      <w:szCs w:val="18"/>
+    </w:rPr>
+  </w:style>
+</w:styles>
+</file>
+
+<file path=word/stylesWithEffects.xml><?xml version="1.0" encoding="utf-8"?>
+<w:styles xmlns:wpc="http://schemas.microsoft.com/office/word/2010/wordprocessingCanvas" xmlns:mo="http://schemas.microsoft.com/office/mac/office/2008/main" xmlns:mc="http://schemas.openxmlformats.org/markup-compatibility/2006" xmlns:mv="urn:schemas-microsoft-com:mac:vml" xmlns:o="urn:schemas-microsoft-com:office:office" xmlns:r="http://schemas.openxmlformats.org/officeDocument/2006/relationships" xmlns:m="http://schemas.openxmlformats.org/officeDocument/2006/math" xmlns:v="urn:schemas-microsoft-com:vml" xmlns:wp14="http://schemas.microsoft.com/office/word/2010/wordprocessingDrawing" xmlns:wp="http://schemas.openxmlformats.org/drawingml/2006/wordprocessingDrawing" xmlns:w10="urn:schemas-microsoft-com:office:word" xmlns:w="http://schemas.openxmlformats.org/wordprocessingml/2006/main" xmlns:w14="http://schemas.microsoft.com/office/word/2010/wordml" xmlns:wpg="http://schemas.microsoft.com/office/word/2010/wordprocessingGroup" xmlns:wpi="http://schemas.microsoft.com/office/word/2010/wordprocessingInk" xmlns:wne="http://schemas.microsoft.com/office/word/2006/wordml" xmlns:wps="http://schemas.microsoft.com/office/word/2010/wordprocessingShape" mc:Ignorable="w14 wp14">
+  <w:docDefaults>
+    <w:rPrDefault>
+      <w:rPr>
+        <w:rFonts w:asciiTheme="minorHAnsi" w:eastAsiaTheme="minorHAnsi" w:hAnsiTheme="minorHAnsi" w:cstheme="minorBidi"/>
+        <w:sz w:val="22"/>
+        <w:szCs w:val="22"/>
+        <w:lang w:val="en-GB" w:eastAsia="en-US" w:bidi="ar-SA"/>
+      </w:rPr>
+    </w:rPrDefault>
+    <w:pPrDefault>
+      <w:pPr>
+        <w:spacing w:after="160" w:line="259" w:lineRule="auto"/>
+      </w:pPr>
+    </w:pPrDefault>
+  </w:docDefaults>
+  <w:latentStyles w:defLockedState="0" w:defUIPriority="99" w:defSemiHidden="1" w:defUnhideWhenUsed="1" w:defQFormat="0" w:count="276">
+    <w:lsdException w:name="Normal" w:semiHidden="0" w:uiPriority="0" w:unhideWhenUsed="0" w:qFormat="1"/>
+    <w:lsdException w:name="heading 1" w:semiHidden="0" w:uiPriority="9" w:unhideWhenUsed="0" w:qFormat="1"/>
+    <w:lsdException w:name="heading 2" w:uiPriority="9" w:qFormat="1"/>
+    <w:lsdException w:name="heading 3" w:uiPriority="9" w:qFormat="1"/>
+    <w:lsdException w:name="heading 4" w:uiPriority="9" w:qFormat="1"/>
+    <w:lsdException w:name="heading 5" w:uiPriority="9" w:qFormat="1"/>
+    <w:lsdException w:name="heading 6" w:uiPriority="9" w:qFormat="1"/>
+    <w:lsdException w:name="heading 7" w:uiPriority="9" w:qFormat="1"/>
+    <w:lsdException w:name="heading 8" w:uiPriority="9" w:qFormat="1"/>
+    <w:lsdException w:name="heading 9" w:uiPriority="9" w:qFormat="1"/>
+    <w:lsdException w:name="toc 1" w:uiPriority="39"/>
+    <w:lsdException w:name="toc 2" w:uiPriority="39"/>
+    <w:lsdException w:name="toc 3" w:uiPriority="39"/>
+    <w:lsdException w:name="toc 4" w:uiPriority="39"/>
+    <w:lsdException w:name="toc 5" w:uiPriority="39"/>
+    <w:lsdException w:name="toc 6" w:uiPriority="39"/>
+    <w:lsdException w:name="toc 7" w:uiPriority="39"/>
+    <w:lsdException w:name="toc 8" w:uiPriority="39"/>
+    <w:lsdException w:name="toc 9" w:uiPriority="39"/>
+    <w:lsdException w:name="caption" w:uiPriority="35" w:qFormat="1"/>
+    <w:lsdException w:name="Title" w:semiHidden="0" w:uiPriority="10" w:unhideWhenUsed="0" w:qFormat="1"/>
+    <w:lsdException w:name="Default Paragraph Font" w:uiPriority="1"/>
+    <w:lsdException w:name="Subtitle" w:semiHidden="0" w:uiPriority="11" w:unhideWhenUsed="0" w:qFormat="1"/>
+    <w:lsdException w:name="Strong" w:semiHidden="0" w:uiPriority="22" w:unhideWhenUsed="0" w:qFormat="1"/>
+    <w:lsdException w:name="Emphasis" w:semiHidden="0" w:uiPriority="20" w:unhideWhenUsed="0" w:qFormat="1"/>
+    <w:lsdException w:name="Table Grid" w:semiHidden="0" w:uiPriority="39" w:unhideWhenUsed="0"/>
+    <w:lsdException w:name="Note Level 1" w:semiHidden="0" w:unhideWhenUsed="0"/>
+    <w:lsdException w:name="Note Level 2" w:semiHidden="0" w:unhideWhenUsed="0"/>
+    <w:lsdException w:name="Note Level 3" w:semiHidden="0" w:unhideWhenUsed="0"/>
+    <w:lsdException w:name="Note Level 4" w:semiHidden="0" w:unhideWhenUsed="0"/>
+    <w:lsdException w:name="Note Level 5" w:semiHidden="0" w:unhideWhenUsed="0"/>
+    <w:lsdException w:name="Note Level 6" w:semiHidden="0" w:unhideWhenUsed="0"/>
+    <w:lsdException w:name="Note Level 7" w:semiHidden="0" w:unhideWhenUsed="0"/>
+    <w:lsdException w:name="Note Level 8" w:semiHidden="0" w:unhideWhenUsed="0"/>
+    <w:lsdException w:name="Note Level 9" w:semiHidden="0" w:unhideWhenUsed="0"/>
+    <w:lsdException w:name="Placeholder Text" w:unhideWhenUsed="0"/>
+    <w:lsdException w:name="No Spacing" w:semiHidden="0" w:uiPriority="1" w:unhideWhenUsed="0" w:qFormat="1"/>
+    <w:lsdException w:name="Light Shading" w:semiHidden="0" w:uiPriority="60" w:unhideWhenUsed="0"/>
+    <w:lsdException w:name="Light List" w:semiHidden="0" w:uiPriority="61" w:unhideWhenUsed="0"/>
+    <w:lsdException w:name="Light Grid" w:semiHidden="0" w:uiPriority="62" w:unhideWhenUsed="0"/>
+    <w:lsdException w:name="Medium Shading 1" w:semiHidden="0" w:uiPriority="63" w:unhideWhenUsed="0"/>
+    <w:lsdException w:name="Medium Shading 2" w:semiHidden="0" w:uiPriority="64" w:unhideWhenUsed="0"/>
+    <w:lsdException w:name="Medium List 1" w:semiHidden="0" w:uiPriority="65" w:unhideWhenUsed="0"/>
+    <w:lsdException w:name="Medium List 2" w:semiHidden="0" w:uiPriority="66" w:unhideWhenUsed="0"/>
+    <w:lsdException w:name="Medium Grid 1" w:semiHidden="0" w:uiPriority="67" w:unhideWhenUsed="0"/>
+    <w:lsdException w:name="Medium Grid 2" w:semiHidden="0" w:uiPriority="68" w:unhideWhenUsed="0"/>
+    <w:lsdException w:name="Medium Grid 3" w:semiHidden="0" w:uiPriority="69" w:unhideWhenUsed="0"/>
+    <w:lsdException w:name="Dark List" w:semiHidden="0" w:uiPriority="70" w:unhideWhenUsed="0"/>
+    <w:lsdException w:name="Colorful Shading" w:semiHidden="0" w:uiPriority="71" w:unhideWhenUsed="0"/>
+    <w:lsdException w:name="Colorful List" w:semiHidden="0" w:uiPriority="72" w:unhideWhenUsed="0"/>
+    <w:lsdException w:name="Colorful Grid" w:semiHidden="0" w:uiPriority="73" w:unhideWhenUsed="0"/>
+    <w:lsdException w:name="Light Shading Accent 1" w:semiHidden="0" w:uiPriority="60" w:unhideWhenUsed="0"/>
+    <w:lsdException w:name="Light List Accent 1" w:semiHidden="0" w:uiPriority="61" w:unhideWhenUsed="0"/>
+    <w:lsdException w:name="Light Grid Accent 1" w:semiHidden="0" w:uiPriority="62" w:unhideWhenUsed="0"/>
+    <w:lsdException w:name="Medium Shading 1 Accent 1" w:semiHidden="0" w:uiPriority="63" w:unhideWhenUsed="0"/>
+    <w:lsdException w:name="Medium Shading 2 Accent 1" w:semiHidden="0" w:uiPriority="64" w:unhideWhenUsed="0"/>
+    <w:lsdException w:name="Medium List 1 Accent 1" w:semiHidden="0" w:uiPriority="65" w:unhideWhenUsed="0"/>
+    <w:lsdException w:name="Revision" w:unhideWhenUsed="0"/>
+    <w:lsdException w:name="List Paragraph" w:semiHidden="0" w:uiPriority="34" w:unhideWhenUsed="0" w:qFormat="1"/>
+    <w:lsdException w:name="Quote" w:semiHidden="0" w:uiPriority="29" w:unhideWhenUsed="0" w:qFormat="1"/>
+    <w:lsdException w:name="Intense Quote" w:semiHidden="0" w:uiPriority="30" w:unhideWhenUsed="0" w:qFormat="1"/>
+    <w:lsdException w:name="Medium List 2 Accent 1" w:semiHidden="0" w:uiPriority="66" w:unhideWhenUsed="0"/>
+    <w:lsdException w:name="Medium Grid 1 Accent 1" w:semiHidden="0" w:uiPriority="67" w:unhideWhenUsed="0"/>
+    <w:lsdException w:name="Medium Grid 2 Accent 1" w:semiHidden="0" w:uiPriority="68" w:unhideWhenUsed="0"/>
+    <w:lsdException w:name="Medium Grid 3 Accent 1" w:semiHidden="0" w:uiPriority="69" w:unhideWhenUsed="0"/>
+    <w:lsdException w:name="Dark List Accent 1" w:semiHidden="0" w:uiPriority="70" w:unhideWhenUsed="0"/>
+    <w:lsdException w:name="Colorful Shading Accent 1" w:semiHidden="0" w:uiPriority="71" w:unhideWhenUsed="0"/>
+    <w:lsdException w:name="Colorful List Accent 1" w:semiHidden="0" w:uiPriority="72" w:unhideWhenUsed="0"/>
+    <w:lsdException w:name="Colorful Grid Accent 1" w:semiHidden="0" w:uiPriority="73" w:unhideWhenUsed="0"/>
+    <w:lsdException w:name="Light Shading Accent 2" w:semiHidden="0" w:uiPriority="60" w:unhideWhenUsed="0"/>
+    <w:lsdException w:name="Light List Accent 2" w:semiHidden="0" w:uiPriority="61" w:unhideWhenUsed="0"/>
+    <w:lsdException w:name="Light Grid Accent 2" w:semiHidden="0" w:uiPriority="62" w:unhideWhenUsed="0"/>
+    <w:lsdException w:name="Medium Shading 1 Accent 2" w:semiHidden="0" w:uiPriority="63" w:unhideWhenUsed="0"/>
+    <w:lsdException w:name="Medium Shading 2 Accent 2" w:semiHidden="0" w:uiPriority="64" w:unhideWhenUsed="0"/>
+    <w:lsdException w:name="Medium List 1 Accent 2" w:semiHidden="0" w:uiPriority="65" w:unhideWhenUsed="0"/>
+    <w:lsdException w:name="Medium List 2 Accent 2" w:semiHidden="0" w:uiPriority="66" w:unhideWhenUsed="0"/>
+    <w:lsdException w:name="Medium Grid 1 Accent 2" w:semiHidden="0" w:uiPriority="67" w:unhideWhenUsed="0"/>
+    <w:lsdException w:name="Medium Grid 2 Accent 2" w:semiHidden="0" w:uiPriority="68" w:unhideWhenUsed="0"/>
+    <w:lsdException w:name="Medium Grid 3 Accent 2" w:semiHidden="0" w:uiPriority="69" w:unhideWhenUsed="0"/>
+    <w:lsdException w:name="Dark List Accent 2" w:semiHidden="0" w:uiPriority="70" w:unhideWhenUsed="0"/>
+    <w:lsdException w:name="Colorful Shading Accent 2" w:semiHidden="0" w:uiPriority="71" w:unhideWhenUsed="0"/>
+    <w:lsdException w:name="Colorful List Accent 2" w:semiHidden="0" w:uiPriority="72" w:unhideWhenUsed="0"/>
+    <w:lsdException w:name="Colorful Grid Accent 2" w:semiHidden="0" w:uiPriority="73" w:unhideWhenUsed="0"/>
+    <w:lsdException w:name="Light Shading Accent 3" w:semiHidden="0" w:uiPriority="60" w:unhideWhenUsed="0"/>
+    <w:lsdException w:name="Light List Accent 3" w:semiHidden="0" w:uiPriority="61" w:unhideWhenUsed="0"/>
+    <w:lsdException w:name="Light Grid Accent 3" w:semiHidden="0" w:uiPriority="62" w:unhideWhenUsed="0"/>
+    <w:lsdException w:name="Medium Shading 1 Accent 3" w:semiHidden="0" w:uiPriority="63" w:unhideWhenUsed="0"/>
+    <w:lsdException w:name="Medium Shading 2 Accent 3" w:semiHidden="0" w:uiPriority="64" w:unhideWhenUsed="0"/>
+    <w:lsdException w:name="Medium List 1 Accent 3" w:semiHidden="0" w:uiPriority="65" w:unhideWhenUsed="0"/>
+    <w:lsdException w:name="Medium List 2 Accent 3" w:semiHidden="0" w:uiPriority="66" w:unhideWhenUsed="0"/>
+    <w:lsdException w:name="Medium Grid 1 Accent 3" w:semiHidden="0" w:uiPriority="67" w:unhideWhenUsed="0"/>
+    <w:lsdException w:name="Medium Grid 2 Accent 3" w:semiHidden="0" w:uiPriority="68" w:unhideWhenUsed="0"/>
+    <w:lsdException w:name="Medium Grid 3 Accent 3" w:semiHidden="0" w:uiPriority="69" w:unhideWhenUsed="0"/>
+    <w:lsdException w:name="Dark List Accent 3" w:semiHidden="0" w:uiPriority="70" w:unhideWhenUsed="0"/>
+    <w:lsdException w:name="Colorful Shading Accent 3" w:semiHidden="0" w:uiPriority="71" w:unhideWhenUsed="0"/>
+    <w:lsdException w:name="Colorful List Accent 3" w:semiHidden="0" w:uiPriority="72" w:unhideWhenUsed="0"/>
+    <w:lsdException w:name="Colorful Grid Accent 3" w:semiHidden="0" w:uiPriority="73" w:unhideWhenUsed="0"/>
+    <w:lsdException w:name="Light Shading Accent 4" w:semiHidden="0" w:uiPriority="60" w:unhideWhenUsed="0"/>
+    <w:lsdException w:name="Light List Accent 4" w:semiHidden="0" w:uiPriority="61" w:unhideWhenUsed="0"/>
+    <w:lsdException w:name="Light Grid Accent 4" w:semiHidden="0" w:uiPriority="62" w:unhideWhenUsed="0"/>
+    <w:lsdException w:name="Medium Shading 1 Accent 4" w:semiHidden="0" w:uiPriority="63" w:unhideWhenUsed="0"/>
+    <w:lsdException w:name="Medium Shading 2 Accent 4" w:semiHidden="0" w:uiPriority="64" w:unhideWhenUsed="0"/>
+    <w:lsdException w:name="Medium List 1 Accent 4" w:semiHidden="0" w:uiPriority="65" w:unhideWhenUsed="0"/>
+    <w:lsdException w:name="Medium List 2 Accent 4" w:semiHidden="0" w:uiPriority="66" w:unhideWhenUsed="0"/>
+    <w:lsdException w:name="Medium Grid 1 Accent 4" w:semiHidden="0" w:uiPriority="67" w:unhideWhenUsed="0"/>
+    <w:lsdException w:name="Medium Grid 2 Accent 4" w:semiHidden="0" w:uiPriority="68" w:unhideWhenUsed="0"/>
+    <w:lsdException w:name="Medium Grid 3 Accent 4" w:semiHidden="0" w:uiPriority="69" w:unhideWhenUsed="0"/>
+    <w:lsdException w:name="Dark List Accent 4" w:semiHidden="0" w:uiPriority="70" w:unhideWhenUsed="0"/>
+    <w:lsdException w:name="Colorful Shading Accent 4" w:semiHidden="0" w:uiPriority="71" w:unhideWhenUsed="0"/>
+    <w:lsdException w:name="Colorful List Accent 4" w:semiHidden="0" w:uiPriority="72" w:unhideWhenUsed="0"/>
+    <w:lsdException w:name="Colorful Grid Accent 4" w:semiHidden="0" w:uiPriority="73" w:unhideWhenUsed="0"/>
+    <w:lsdException w:name="Light Shading Accent 5" w:semiHidden="0" w:uiPriority="60" w:unhideWhenUsed="0"/>
+    <w:lsdException w:name="Light List Accent 5" w:semiHidden="0" w:uiPriority="61" w:unhideWhenUsed="0"/>
+    <w:lsdException w:name="Light Grid Accent 5" w:semiHidden="0" w:uiPriority="62" w:unhideWhenUsed="0"/>
+    <w:lsdException w:name="Medium Shading 1 Accent 5" w:semiHidden="0" w:uiPriority="63" w:unhideWhenUsed="0"/>
+    <w:lsdException w:name="Medium Shading 2 Accent 5" w:semiHidden="0" w:uiPriority="64" w:unhideWhenUsed="0"/>
+    <w:lsdException w:name="Medium List 1 Accent 5" w:semiHidden="0" w:uiPriority="65" w:unhideWhenUsed="0"/>
+    <w:lsdException w:name="Medium List 2 Accent 5" w:semiHidden="0" w:uiPriority="66" w:unhideWhenUsed="0"/>
+    <w:lsdException w:name="Medium Grid 1 Accent 5" w:semiHidden="0" w:uiPriority="67" w:unhideWhenUsed="0"/>
+    <w:lsdException w:name="Medium Grid 2 Accent 5" w:semiHidden="0" w:uiPriority="68" w:unhideWhenUsed="0"/>
+    <w:lsdException w:name="Medium Grid 3 Accent 5" w:semiHidden="0" w:uiPriority="69" w:unhideWhenUsed="0"/>
+    <w:lsdException w:name="Dark List Accent 5" w:semiHidden="0" w:uiPriority="70" w:unhideWhenUsed="0"/>
+    <w:lsdException w:name="Colorful Shading Accent 5" w:semiHidden="0" w:uiPriority="71" w:unhideWhenUsed="0"/>
+    <w:lsdException w:name="Colorful List Accent 5" w:semiHidden="0" w:uiPriority="72" w:unhideWhenUsed="0"/>
+    <w:lsdException w:name="Colorful Grid Accent 5" w:semiHidden="0" w:uiPriority="73" w:unhideWhenUsed="0"/>
+    <w:lsdException w:name="Light Shading Accent 6" w:semiHidden="0" w:uiPriority="60" w:unhideWhenUsed="0"/>
+    <w:lsdException w:name="Light List Accent 6" w:semiHidden="0" w:uiPriority="61" w:unhideWhenUsed="0"/>
+    <w:lsdException w:name="Light Grid Accent 6" w:semiHidden="0" w:uiPriority="62" w:unhideWhenUsed="0"/>
+    <w:lsdException w:name="Medium Shading 1 Accent 6" w:semiHidden="0" w:uiPriority="63" w:unhideWhenUsed="0"/>
+    <w:lsdException w:name="Medium Shading 2 Accent 6" w:semiHidden="0" w:uiPriority="64" w:unhideWhenUsed="0"/>
+    <w:lsdException w:name="Medium List 1 Accent 6" w:semiHidden="0" w:uiPriority="65" w:unhideWhenUsed="0"/>
+    <w:lsdException w:name="Medium List 2 Accent 6" w:semiHidden="0" w:uiPriority="66" w:unhideWhenUsed="0"/>
+    <w:lsdException w:name="Medium Grid 1 Accent 6" w:semiHidden="0" w:uiPriority="67" w:unhideWhenUsed="0"/>
+    <w:lsdException w:name="Medium Grid 2 Accent 6" w:semiHidden="0" w:uiPriority="68" w:unhideWhenUsed="0"/>
+    <w:lsdException w:name="Medium Grid 3 Accent 6" w:semiHidden="0" w:uiPriority="69" w:unhideWhenUsed="0"/>
+    <w:lsdException w:name="Dark List Accent 6" w:semiHidden="0" w:uiPriority="70" w:unhideWhenUsed="0"/>
+    <w:lsdException w:name="Colorful Shading Accent 6" w:semiHidden="0" w:uiPriority="71" w:unhideWhenUsed="0"/>
+    <w:lsdException w:name="Colorful List Accent 6" w:semiHidden="0" w:uiPriority="72" w:unhideWhenUsed="0"/>
+    <w:lsdException w:name="Colorful Grid Accent 6" w:semiHidden="0" w:uiPriority="73" w:unhideWhenUsed="0"/>
+    <w:lsdException w:name="Subtle Emphasis" w:semiHidden="0" w:uiPriority="19" w:unhideWhenUsed="0" w:qFormat="1"/>
+    <w:lsdException w:name="Intense Emphasis" w:semiHidden="0" w:uiPriority="21" w:unhideWhenUsed="0" w:qFormat="1"/>
+    <w:lsdException w:name="Subtle Reference" w:semiHidden="0" w:uiPriority="31" w:unhideWhenUsed="0" w:qFormat="1"/>
+    <w:lsdException w:name="Intense Reference" w:semiHidden="0" w:uiPriority="32" w:unhideWhenUsed="0" w:qFormat="1"/>
+    <w:lsdException w:name="Book Title" w:semiHidden="0" w:uiPriority="33" w:unhideWhenUsed="0" w:qFormat="1"/>
+    <w:lsdException w:name="Bibliography" w:uiPriority="37"/>
+    <w:lsdException w:name="TOC Heading" w:uiPriority="39" w:qFormat="1"/>
+  </w:latentStyles>
+  <w:style w:type="paragraph" w:default="1" w:styleId="Normal">
+    <w:name w:val="Normal"/>
+    <w:qFormat/>
+  </w:style>
+  <w:style w:type="paragraph" w:styleId="Titre1">
+    <w:name w:val="heading 1"/>
+    <w:basedOn w:val="Normal"/>
+    <w:next w:val="Normal"/>
+    <w:link w:val="Titre1Car"/>
+    <w:uiPriority w:val="9"/>
+    <w:qFormat/>
+    <w:rsid w:val="00F242F8"/>
+    <w:pPr>
+      <w:keepNext/>
+      <w:keepLines/>
+      <w:spacing w:before="240" w:after="0"/>
+      <w:outlineLvl w:val="0"/>
+    </w:pPr>
+    <w:rPr>
+      <w:rFonts w:asciiTheme="majorHAnsi" w:eastAsiaTheme="majorEastAsia" w:hAnsiTheme="majorHAnsi" w:cstheme="majorBidi"/>
+      <w:color w:val="2E74B5" w:themeColor="accent1" w:themeShade="BF"/>
+      <w:sz w:val="32"/>
+      <w:szCs w:val="32"/>
+    </w:rPr>
+  </w:style>
+  <w:style w:type="paragraph" w:styleId="Titre2">
+    <w:name w:val="heading 2"/>
+    <w:basedOn w:val="Normal"/>
+    <w:next w:val="Normal"/>
+    <w:link w:val="Titre2Car"/>
+    <w:uiPriority w:val="9"/>
+    <w:unhideWhenUsed/>
+    <w:qFormat/>
+    <w:rsid w:val="00FE53A9"/>
+    <w:pPr>
+      <w:keepNext/>
+      <w:keepLines/>
+      <w:spacing w:before="40" w:after="0"/>
+      <w:outlineLvl w:val="1"/>
+    </w:pPr>
+    <w:rPr>
+      <w:rFonts w:asciiTheme="majorHAnsi" w:eastAsiaTheme="majorEastAsia" w:hAnsiTheme="majorHAnsi" w:cstheme="majorBidi"/>
+      <w:color w:val="2E74B5" w:themeColor="accent1" w:themeShade="BF"/>
+      <w:sz w:val="26"/>
+      <w:szCs w:val="26"/>
+    </w:rPr>
+  </w:style>
+  <w:style w:type="character" w:default="1" w:styleId="Policepardfaut">
+    <w:name w:val="Default Paragraph Font"/>
+    <w:uiPriority w:val="1"/>
+    <w:semiHidden/>
+    <w:unhideWhenUsed/>
+  </w:style>
+  <w:style w:type="table" w:default="1" w:styleId="TableauNormal">
+    <w:name w:val="Normal Table"/>
+    <w:uiPriority w:val="99"/>
+    <w:semiHidden/>
+    <w:unhideWhenUsed/>
+    <w:tblPr>
+      <w:tblInd w:w="0" w:type="dxa"/>
+      <w:tblCellMar>
+        <w:top w:w="0" w:type="dxa"/>
+        <w:left w:w="108" w:type="dxa"/>
+        <w:bottom w:w="0" w:type="dxa"/>
+        <w:right w:w="108" w:type="dxa"/>
+      </w:tblCellMar>
+    </w:tblPr>
+  </w:style>
+  <w:style w:type="numbering" w:default="1" w:styleId="Aucuneliste">
+    <w:name w:val="No List"/>
+    <w:uiPriority w:val="99"/>
+    <w:semiHidden/>
+    <w:unhideWhenUsed/>
+  </w:style>
+  <w:style w:type="paragraph" w:styleId="Titre">
+    <w:name w:val="Title"/>
+    <w:basedOn w:val="Normal"/>
+    <w:next w:val="Normal"/>
+    <w:link w:val="TitreCar"/>
+    <w:uiPriority w:val="10"/>
+    <w:qFormat/>
+    <w:rsid w:val="00F242F8"/>
+    <w:pPr>
+      <w:spacing w:after="0" w:line="240" w:lineRule="auto"/>
+      <w:contextualSpacing/>
+    </w:pPr>
+    <w:rPr>
+      <w:rFonts w:asciiTheme="majorHAnsi" w:eastAsiaTheme="majorEastAsia" w:hAnsiTheme="majorHAnsi" w:cstheme="majorBidi"/>
+      <w:spacing w:val="-10"/>
+      <w:kern w:val="28"/>
+      <w:sz w:val="56"/>
+      <w:szCs w:val="56"/>
+    </w:rPr>
+  </w:style>
+  <w:style w:type="character" w:customStyle="1" w:styleId="TitreCar">
+    <w:name w:val="Titre Car"/>
+    <w:basedOn w:val="Policepardfaut"/>
+    <w:link w:val="Titre"/>
+    <w:uiPriority w:val="10"/>
+    <w:rsid w:val="00F242F8"/>
+    <w:rPr>
+      <w:rFonts w:asciiTheme="majorHAnsi" w:eastAsiaTheme="majorEastAsia" w:hAnsiTheme="majorHAnsi" w:cstheme="majorBidi"/>
+      <w:spacing w:val="-10"/>
+      <w:kern w:val="28"/>
+      <w:sz w:val="56"/>
+      <w:szCs w:val="56"/>
+    </w:rPr>
+  </w:style>
+  <w:style w:type="character" w:customStyle="1" w:styleId="Titre1Car">
+    <w:name w:val="Titre 1 Car"/>
+    <w:basedOn w:val="Policepardfaut"/>
+    <w:link w:val="Titre1"/>
+    <w:uiPriority w:val="9"/>
+    <w:rsid w:val="00F242F8"/>
+    <w:rPr>
+      <w:rFonts w:asciiTheme="majorHAnsi" w:eastAsiaTheme="majorEastAsia" w:hAnsiTheme="majorHAnsi" w:cstheme="majorBidi"/>
+      <w:color w:val="2E74B5" w:themeColor="accent1" w:themeShade="BF"/>
+      <w:sz w:val="32"/>
+      <w:szCs w:val="32"/>
+    </w:rPr>
+  </w:style>
+  <w:style w:type="paragraph" w:styleId="En-ttedetabledesmatires">
+    <w:name w:val="TOC Heading"/>
+    <w:basedOn w:val="Titre1"/>
+    <w:next w:val="Normal"/>
+    <w:uiPriority w:val="39"/>
+    <w:unhideWhenUsed/>
+    <w:qFormat/>
+    <w:rsid w:val="00F242F8"/>
+    <w:pPr>
+      <w:outlineLvl w:val="9"/>
+    </w:pPr>
+    <w:rPr>
+      <w:lang w:val="en-US"/>
+    </w:rPr>
+  </w:style>
+  <w:style w:type="character" w:customStyle="1" w:styleId="Titre2Car">
+    <w:name w:val="Titre 2 Car"/>
+    <w:basedOn w:val="Policepardfaut"/>
+    <w:link w:val="Titre2"/>
+    <w:uiPriority w:val="9"/>
+    <w:rsid w:val="00FE53A9"/>
+    <w:rPr>
+      <w:rFonts w:asciiTheme="majorHAnsi" w:eastAsiaTheme="majorEastAsia" w:hAnsiTheme="majorHAnsi" w:cstheme="majorBidi"/>
+      <w:color w:val="2E74B5" w:themeColor="accent1" w:themeShade="BF"/>
+      <w:sz w:val="26"/>
+      <w:szCs w:val="26"/>
+    </w:rPr>
+  </w:style>
+  <w:style w:type="paragraph" w:styleId="Paragraphedeliste">
+    <w:name w:val="List Paragraph"/>
+    <w:basedOn w:val="Normal"/>
+    <w:uiPriority w:val="34"/>
+    <w:qFormat/>
+    <w:rsid w:val="00DD7D6D"/>
+    <w:pPr>
+      <w:ind w:left="720"/>
+      <w:contextualSpacing/>
+    </w:pPr>
+  </w:style>
+  <w:style w:type="paragraph" w:styleId="TM1">
+    <w:name w:val="toc 1"/>
+    <w:basedOn w:val="Normal"/>
+    <w:next w:val="Normal"/>
+    <w:autoRedefine/>
+    <w:uiPriority w:val="39"/>
+    <w:unhideWhenUsed/>
+    <w:rsid w:val="00C43EA2"/>
+    <w:pPr>
+      <w:spacing w:after="100"/>
+    </w:pPr>
+  </w:style>
+  <w:style w:type="paragraph" w:styleId="TM2">
+    <w:name w:val="toc 2"/>
+    <w:basedOn w:val="Normal"/>
+    <w:next w:val="Normal"/>
+    <w:autoRedefine/>
+    <w:uiPriority w:val="39"/>
+    <w:unhideWhenUsed/>
+    <w:rsid w:val="00C43EA2"/>
+    <w:pPr>
+      <w:spacing w:after="100"/>
+      <w:ind w:left="220"/>
+    </w:pPr>
+  </w:style>
+  <w:style w:type="character" w:styleId="Lienhypertexte">
+    <w:name w:val="Hyperlink"/>
+    <w:basedOn w:val="Policepardfaut"/>
+    <w:uiPriority w:val="99"/>
+    <w:unhideWhenUsed/>
+    <w:rsid w:val="00C43EA2"/>
+    <w:rPr>
+      <w:color w:val="0563C1" w:themeColor="hyperlink"/>
+      <w:u w:val="single"/>
+    </w:rPr>
+  </w:style>
+  <w:style w:type="paragraph" w:styleId="Textedebulles">
+    <w:name w:val="Balloon Text"/>
+    <w:basedOn w:val="Normal"/>
+    <w:link w:val="TextedebullesCar"/>
+    <w:uiPriority w:val="99"/>
+    <w:semiHidden/>
+    <w:unhideWhenUsed/>
+    <w:rsid w:val="0013071F"/>
+    <w:pPr>
+      <w:spacing w:after="0" w:line="240" w:lineRule="auto"/>
+    </w:pPr>
+    <w:rPr>
+      <w:rFonts w:ascii="Lucida Grande" w:hAnsi="Lucida Grande"/>
+      <w:sz w:val="18"/>
+      <w:szCs w:val="18"/>
+    </w:rPr>
+  </w:style>
+  <w:style w:type="character" w:customStyle="1" w:styleId="TextedebullesCar">
+    <w:name w:val="Texte de bulles Car"/>
+    <w:basedOn w:val="Policepardfaut"/>
+    <w:link w:val="Textedebulles"/>
+    <w:uiPriority w:val="99"/>
+    <w:semiHidden/>
+    <w:rsid w:val="0013071F"/>
+    <w:rPr>
+      <w:rFonts w:ascii="Lucida Grande" w:hAnsi="Lucida Grande"/>
+      <w:sz w:val="18"/>
+      <w:szCs w:val="18"/>
     </w:rPr>
   </w:style>
 </w:styles>
@@ -3001,7 +3167,7 @@
     </a:clrScheme>
     <a:fontScheme name="Office">
       <a:majorFont>
-        <a:latin typeface="Calibri Light" panose="020F0302020204030204"/>
+        <a:latin typeface="Calibri Light"/>
         <a:ea typeface=""/>
         <a:cs typeface=""/>
         <a:font script="Jpan" typeface="ＭＳ ゴシック"/>
@@ -3036,7 +3202,7 @@
         <a:font script="Geor" typeface="Sylfaen"/>
       </a:majorFont>
       <a:minorFont>
-        <a:latin typeface="Calibri" panose="020F0502020204030204"/>
+        <a:latin typeface="Calibri"/>
         <a:ea typeface=""/>
         <a:cs typeface=""/>
         <a:font script="Jpan" typeface="ＭＳ 明朝"/>
@@ -3213,7 +3379,7 @@
   <a:extraClrSchemeLst/>
   <a:extLst>
     <a:ext uri="{05A4C25C-085E-4340-85A3-A5531E510DB2}">
-      <thm15:themeFamily xmlns:thm15="http://schemas.microsoft.com/office/thememl/2012/main" name="Office Theme" id="{62F939B6-93AF-4DB8-9C6B-D6C7DFDC589F}" vid="{4A3C46E8-61CC-4603-A589-7422A47A8E4A}"/>
+      <thm15:themeFamily xmlns:thm15="http://schemas.microsoft.com/office/thememl/2012/main" xmlns="" name="Office Theme" id="{62F939B6-93AF-4DB8-9C6B-D6C7DFDC589F}" vid="{4A3C46E8-61CC-4603-A589-7422A47A8E4A}"/>
     </a:ext>
   </a:extLst>
 </a:theme>
@@ -3224,7 +3390,7 @@
 </file>
 
 <file path=customXml/itemProps1.xml><?xml version="1.0" encoding="utf-8"?>
-<ds:datastoreItem xmlns:ds="http://schemas.openxmlformats.org/officeDocument/2006/customXml" ds:itemID="{01887AFF-0520-41F9-BA86-41572B4A379E}">
+<ds:datastoreItem xmlns:ds="http://schemas.openxmlformats.org/officeDocument/2006/customXml" ds:itemID="{6A481275-DDA1-454A-A346-A08968545015}">
   <ds:schemaRefs>
     <ds:schemaRef ds:uri="http://schemas.openxmlformats.org/officeDocument/2006/bibliography"/>
   </ds:schemaRefs>

</xml_diff>

<commit_message>
Changed project name to 'plagiarism-detector' in the technical specifications
</commit_message>
<xml_diff>
--- a/Doc/technical_specifications.docx
+++ b/Doc/technical_specifications.docx
@@ -1,20 +1,20 @@
 
 <file path=word/document.xml><?xml version="1.0" encoding="utf-8"?>
-<w:document xmlns:wpc="http://schemas.microsoft.com/office/word/2010/wordprocessingCanvas" xmlns:mo="http://schemas.microsoft.com/office/mac/office/2008/main" xmlns:mc="http://schemas.openxmlformats.org/markup-compatibility/2006" xmlns:mv="urn:schemas-microsoft-com:mac:vml" xmlns:o="urn:schemas-microsoft-com:office:office" xmlns:r="http://schemas.openxmlformats.org/officeDocument/2006/relationships" xmlns:m="http://schemas.openxmlformats.org/officeDocument/2006/math" xmlns:v="urn:schemas-microsoft-com:vml" xmlns:wp14="http://schemas.microsoft.com/office/word/2010/wordprocessingDrawing" xmlns:wp="http://schemas.openxmlformats.org/drawingml/2006/wordprocessingDrawing" xmlns:w10="urn:schemas-microsoft-com:office:word" xmlns:w="http://schemas.openxmlformats.org/wordprocessingml/2006/main" xmlns:w14="http://schemas.microsoft.com/office/word/2010/wordml" xmlns:wpg="http://schemas.microsoft.com/office/word/2010/wordprocessingGroup" xmlns:wpi="http://schemas.microsoft.com/office/word/2010/wordprocessingInk" xmlns:wne="http://schemas.microsoft.com/office/word/2006/wordml" xmlns:wps="http://schemas.microsoft.com/office/word/2010/wordprocessingShape" mc:Ignorable="w14 wp14">
+<w:document xmlns:wpc="http://schemas.microsoft.com/office/word/2010/wordprocessingCanvas" xmlns:mc="http://schemas.openxmlformats.org/markup-compatibility/2006" xmlns:o="urn:schemas-microsoft-com:office:office" xmlns:r="http://schemas.openxmlformats.org/officeDocument/2006/relationships" xmlns:m="http://schemas.openxmlformats.org/officeDocument/2006/math" xmlns:v="urn:schemas-microsoft-com:vml" xmlns:wp14="http://schemas.microsoft.com/office/word/2010/wordprocessingDrawing" xmlns:wp="http://schemas.openxmlformats.org/drawingml/2006/wordprocessingDrawing" xmlns:w10="urn:schemas-microsoft-com:office:word" xmlns:w="http://schemas.openxmlformats.org/wordprocessingml/2006/main" xmlns:w14="http://schemas.microsoft.com/office/word/2010/wordml" xmlns:w15="http://schemas.microsoft.com/office/word/2012/wordml" xmlns:wpg="http://schemas.microsoft.com/office/word/2010/wordprocessingGroup" xmlns:wpi="http://schemas.microsoft.com/office/word/2010/wordprocessingInk" xmlns:wne="http://schemas.microsoft.com/office/word/2006/wordml" xmlns:wps="http://schemas.microsoft.com/office/word/2010/wordprocessingShape" mc:Ignorable="w14 w15 wp14">
   <w:body>
     <w:p>
       <w:pPr>
-        <w:pStyle w:val="Titre"/>
+        <w:pStyle w:val="Title"/>
         <w:jc w:val="center"/>
       </w:pPr>
       <w:r>
         <w:t xml:space="preserve">Project: </w:t>
       </w:r>
-      <w:proofErr w:type="spellStart"/>
-      <w:r>
-        <w:t>Plagiat</w:t>
-      </w:r>
-      <w:proofErr w:type="spellEnd"/>
+      <w:r>
+        <w:t>plagiarism-detector</w:t>
+      </w:r>
+      <w:bookmarkStart w:id="0" w:name="_GoBack"/>
+      <w:bookmarkEnd w:id="0"/>
       <w:r>
         <w:br/>
         <w:t>Specifications</w:t>
@@ -26,22 +26,12 @@
         <w:jc w:val="center"/>
       </w:pPr>
       <w:r>
-        <w:t xml:space="preserve">Olivier </w:t>
-      </w:r>
-      <w:proofErr w:type="spellStart"/>
-      <w:r>
-        <w:t>Duménil</w:t>
-      </w:r>
-      <w:proofErr w:type="spellEnd"/>
+        <w:t>Olivier Duménil</w:t>
+      </w:r>
       <w:r>
         <w:br/>
-        <w:t xml:space="preserve">Antoine </w:t>
-      </w:r>
-      <w:proofErr w:type="spellStart"/>
-      <w:r>
-        <w:t>Jacquin-Ravot</w:t>
-      </w:r>
-      <w:proofErr w:type="spellEnd"/>
+        <w:t>Antoine Jacquin-Ravot</w:t>
+      </w:r>
     </w:p>
     <w:p>
       <w:r>
@@ -73,7 +63,7 @@
       <w:sdtContent>
         <w:p>
           <w:pPr>
-            <w:pStyle w:val="En-ttedetabledesmatires"/>
+            <w:pStyle w:val="TOCHeading"/>
           </w:pPr>
           <w:r>
             <w:t>Table of Contents</w:t>
@@ -81,7 +71,7 @@
         </w:p>
         <w:p>
           <w:pPr>
-            <w:pStyle w:val="TM1"/>
+            <w:pStyle w:val="TOC1"/>
             <w:tabs>
               <w:tab w:val="right" w:leader="dot" w:pos="9016"/>
             </w:tabs>
@@ -101,7 +91,7 @@
           <w:hyperlink w:anchor="_Toc390949776" w:history="1">
             <w:r>
               <w:rPr>
-                <w:rStyle w:val="Lienhypertexte"/>
+                <w:rStyle w:val="Hyperlink"/>
                 <w:noProof/>
               </w:rPr>
               <w:t>I/ Scope of the Project</w:t>
@@ -158,7 +148,7 @@
         </w:p>
         <w:p>
           <w:pPr>
-            <w:pStyle w:val="TM1"/>
+            <w:pStyle w:val="TOC1"/>
             <w:tabs>
               <w:tab w:val="right" w:leader="dot" w:pos="9016"/>
             </w:tabs>
@@ -169,7 +159,7 @@
           <w:hyperlink w:anchor="_Toc390949777" w:history="1">
             <w:r>
               <w:rPr>
-                <w:rStyle w:val="Lienhypertexte"/>
+                <w:rStyle w:val="Hyperlink"/>
                 <w:noProof/>
               </w:rPr>
               <w:t>II/ Description of the project</w:t>
@@ -226,7 +216,7 @@
         </w:p>
         <w:p>
           <w:pPr>
-            <w:pStyle w:val="TM2"/>
+            <w:pStyle w:val="TOC2"/>
             <w:tabs>
               <w:tab w:val="right" w:leader="dot" w:pos="9016"/>
             </w:tabs>
@@ -237,7 +227,7 @@
           <w:hyperlink w:anchor="_Toc390949778" w:history="1">
             <w:r>
               <w:rPr>
-                <w:rStyle w:val="Lienhypertexte"/>
+                <w:rStyle w:val="Hyperlink"/>
                 <w:noProof/>
               </w:rPr>
               <w:t>a/ The core applications</w:t>
@@ -294,7 +284,7 @@
         </w:p>
         <w:p>
           <w:pPr>
-            <w:pStyle w:val="TM2"/>
+            <w:pStyle w:val="TOC2"/>
             <w:tabs>
               <w:tab w:val="right" w:leader="dot" w:pos="9016"/>
             </w:tabs>
@@ -305,7 +295,7 @@
           <w:hyperlink w:anchor="_Toc390949779" w:history="1">
             <w:r>
               <w:rPr>
-                <w:rStyle w:val="Lienhypertexte"/>
+                <w:rStyle w:val="Hyperlink"/>
                 <w:noProof/>
               </w:rPr>
               <w:t>b/ The detection modules</w:t>
@@ -362,7 +352,7 @@
         </w:p>
         <w:p>
           <w:pPr>
-            <w:pStyle w:val="TM2"/>
+            <w:pStyle w:val="TOC2"/>
             <w:tabs>
               <w:tab w:val="right" w:leader="dot" w:pos="9016"/>
             </w:tabs>
@@ -373,7 +363,7 @@
           <w:hyperlink w:anchor="_Toc390949780" w:history="1">
             <w:r>
               <w:rPr>
-                <w:rStyle w:val="Lienhypertexte"/>
+                <w:rStyle w:val="Hyperlink"/>
                 <w:noProof/>
               </w:rPr>
               <w:t>c/ Interfacing the core and the modules</w:t>
@@ -447,14 +437,14 @@
     </w:p>
     <w:p>
       <w:pPr>
-        <w:pStyle w:val="Titre1"/>
-      </w:pPr>
-      <w:bookmarkStart w:id="0" w:name="_Toc390949776"/>
+        <w:pStyle w:val="Heading1"/>
+      </w:pPr>
+      <w:bookmarkStart w:id="1" w:name="_Toc390949776"/>
       <w:r>
         <w:lastRenderedPageBreak/>
         <w:t>I/ Scope of the Project</w:t>
       </w:r>
-      <w:bookmarkEnd w:id="0"/>
+      <w:bookmarkEnd w:id="1"/>
     </w:p>
     <w:p>
       <w:pPr>
@@ -484,13 +474,13 @@
     <w:p/>
     <w:p>
       <w:pPr>
-        <w:pStyle w:val="Titre1"/>
-      </w:pPr>
-      <w:bookmarkStart w:id="1" w:name="_Toc390949777"/>
+        <w:pStyle w:val="Heading1"/>
+      </w:pPr>
+      <w:bookmarkStart w:id="2" w:name="_Toc390949777"/>
       <w:r>
         <w:t xml:space="preserve">II/ </w:t>
       </w:r>
-      <w:bookmarkEnd w:id="1"/>
+      <w:bookmarkEnd w:id="2"/>
       <w:r>
         <w:t>Technical Specifications</w:t>
       </w:r>
@@ -498,7 +488,7 @@
     <w:p/>
     <w:p>
       <w:pPr>
-        <w:pStyle w:val="Titre2"/>
+        <w:pStyle w:val="Heading2"/>
       </w:pPr>
       <w:r>
         <w:t>A/ Core application</w:t>
@@ -506,7 +496,7 @@
     </w:p>
     <w:p>
       <w:pPr>
-        <w:pStyle w:val="Paragraphedeliste"/>
+        <w:pStyle w:val="ListParagraph"/>
         <w:numPr>
           <w:ilvl w:val="1"/>
           <w:numId w:val="3"/>
@@ -519,7 +509,7 @@
     </w:p>
     <w:p>
       <w:pPr>
-        <w:pStyle w:val="Paragraphedeliste"/>
+        <w:pStyle w:val="ListParagraph"/>
         <w:numPr>
           <w:ilvl w:val="2"/>
           <w:numId w:val="3"/>
@@ -532,7 +522,7 @@
     </w:p>
     <w:p>
       <w:pPr>
-        <w:pStyle w:val="Paragraphedeliste"/>
+        <w:pStyle w:val="ListParagraph"/>
         <w:numPr>
           <w:ilvl w:val="3"/>
           <w:numId w:val="3"/>
@@ -545,7 +535,7 @@
     </w:p>
     <w:p>
       <w:pPr>
-        <w:pStyle w:val="Paragraphedeliste"/>
+        <w:pStyle w:val="ListParagraph"/>
         <w:numPr>
           <w:ilvl w:val="3"/>
           <w:numId w:val="3"/>
@@ -570,7 +560,7 @@
     </w:p>
     <w:p>
       <w:pPr>
-        <w:pStyle w:val="Paragraphedeliste"/>
+        <w:pStyle w:val="ListParagraph"/>
         <w:numPr>
           <w:ilvl w:val="2"/>
           <w:numId w:val="3"/>
@@ -583,7 +573,7 @@
     </w:p>
     <w:p>
       <w:pPr>
-        <w:pStyle w:val="Paragraphedeliste"/>
+        <w:pStyle w:val="ListParagraph"/>
         <w:numPr>
           <w:ilvl w:val="3"/>
           <w:numId w:val="3"/>
@@ -596,7 +586,7 @@
     </w:p>
     <w:p>
       <w:pPr>
-        <w:pStyle w:val="Paragraphedeliste"/>
+        <w:pStyle w:val="ListParagraph"/>
         <w:numPr>
           <w:ilvl w:val="3"/>
           <w:numId w:val="3"/>
@@ -609,7 +599,7 @@
     </w:p>
     <w:p>
       <w:pPr>
-        <w:pStyle w:val="Paragraphedeliste"/>
+        <w:pStyle w:val="ListParagraph"/>
         <w:numPr>
           <w:ilvl w:val="3"/>
           <w:numId w:val="3"/>
@@ -622,7 +612,7 @@
     </w:p>
     <w:p>
       <w:pPr>
-        <w:pStyle w:val="Paragraphedeliste"/>
+        <w:pStyle w:val="ListParagraph"/>
         <w:numPr>
           <w:ilvl w:val="3"/>
           <w:numId w:val="3"/>
@@ -635,7 +625,7 @@
     </w:p>
     <w:p>
       <w:pPr>
-        <w:pStyle w:val="Paragraphedeliste"/>
+        <w:pStyle w:val="ListParagraph"/>
         <w:numPr>
           <w:ilvl w:val="3"/>
           <w:numId w:val="3"/>
@@ -648,7 +638,7 @@
     </w:p>
     <w:p>
       <w:pPr>
-        <w:pStyle w:val="Paragraphedeliste"/>
+        <w:pStyle w:val="ListParagraph"/>
         <w:numPr>
           <w:ilvl w:val="2"/>
           <w:numId w:val="3"/>
@@ -661,7 +651,7 @@
     </w:p>
     <w:p>
       <w:pPr>
-        <w:pStyle w:val="Paragraphedeliste"/>
+        <w:pStyle w:val="ListParagraph"/>
         <w:numPr>
           <w:ilvl w:val="3"/>
           <w:numId w:val="3"/>
@@ -692,7 +682,7 @@
     </w:p>
     <w:p>
       <w:pPr>
-        <w:pStyle w:val="Paragraphedeliste"/>
+        <w:pStyle w:val="ListParagraph"/>
         <w:numPr>
           <w:ilvl w:val="3"/>
           <w:numId w:val="3"/>
@@ -717,7 +707,7 @@
     </w:p>
     <w:p>
       <w:pPr>
-        <w:pStyle w:val="Paragraphedeliste"/>
+        <w:pStyle w:val="ListParagraph"/>
         <w:numPr>
           <w:ilvl w:val="2"/>
           <w:numId w:val="3"/>
@@ -730,7 +720,7 @@
     </w:p>
     <w:p>
       <w:pPr>
-        <w:pStyle w:val="Paragraphedeliste"/>
+        <w:pStyle w:val="ListParagraph"/>
         <w:numPr>
           <w:ilvl w:val="3"/>
           <w:numId w:val="3"/>
@@ -752,7 +742,7 @@
     </w:p>
     <w:p>
       <w:pPr>
-        <w:pStyle w:val="Paragraphedeliste"/>
+        <w:pStyle w:val="ListParagraph"/>
         <w:numPr>
           <w:ilvl w:val="3"/>
           <w:numId w:val="3"/>
@@ -768,7 +758,7 @@
     </w:p>
     <w:p>
       <w:pPr>
-        <w:pStyle w:val="Paragraphedeliste"/>
+        <w:pStyle w:val="ListParagraph"/>
         <w:numPr>
           <w:ilvl w:val="3"/>
           <w:numId w:val="3"/>
@@ -790,7 +780,7 @@
     </w:p>
     <w:p>
       <w:pPr>
-        <w:pStyle w:val="Paragraphedeliste"/>
+        <w:pStyle w:val="ListParagraph"/>
         <w:numPr>
           <w:ilvl w:val="3"/>
           <w:numId w:val="3"/>
@@ -812,7 +802,7 @@
     </w:p>
     <w:p>
       <w:pPr>
-        <w:pStyle w:val="Paragraphedeliste"/>
+        <w:pStyle w:val="ListParagraph"/>
         <w:numPr>
           <w:ilvl w:val="2"/>
           <w:numId w:val="3"/>
@@ -825,7 +815,7 @@
     </w:p>
     <w:p>
       <w:pPr>
-        <w:pStyle w:val="Paragraphedeliste"/>
+        <w:pStyle w:val="ListParagraph"/>
         <w:numPr>
           <w:ilvl w:val="3"/>
           <w:numId w:val="3"/>
@@ -838,7 +828,7 @@
     </w:p>
     <w:p>
       <w:pPr>
-        <w:pStyle w:val="Paragraphedeliste"/>
+        <w:pStyle w:val="ListParagraph"/>
         <w:numPr>
           <w:ilvl w:val="3"/>
           <w:numId w:val="3"/>
@@ -851,7 +841,7 @@
     </w:p>
     <w:p>
       <w:pPr>
-        <w:pStyle w:val="Paragraphedeliste"/>
+        <w:pStyle w:val="ListParagraph"/>
         <w:numPr>
           <w:ilvl w:val="3"/>
           <w:numId w:val="3"/>
@@ -864,7 +854,7 @@
     </w:p>
     <w:p>
       <w:pPr>
-        <w:pStyle w:val="Paragraphedeliste"/>
+        <w:pStyle w:val="ListParagraph"/>
         <w:numPr>
           <w:ilvl w:val="2"/>
           <w:numId w:val="3"/>
@@ -877,7 +867,7 @@
     </w:p>
     <w:p>
       <w:pPr>
-        <w:pStyle w:val="Paragraphedeliste"/>
+        <w:pStyle w:val="ListParagraph"/>
         <w:numPr>
           <w:ilvl w:val="3"/>
           <w:numId w:val="3"/>
@@ -890,7 +880,7 @@
     </w:p>
     <w:p>
       <w:pPr>
-        <w:pStyle w:val="Paragraphedeliste"/>
+        <w:pStyle w:val="ListParagraph"/>
         <w:numPr>
           <w:ilvl w:val="3"/>
           <w:numId w:val="3"/>
@@ -909,7 +899,7 @@
     </w:p>
     <w:p>
       <w:pPr>
-        <w:pStyle w:val="Paragraphedeliste"/>
+        <w:pStyle w:val="ListParagraph"/>
         <w:numPr>
           <w:ilvl w:val="1"/>
           <w:numId w:val="3"/>
@@ -925,7 +915,7 @@
     </w:p>
     <w:p>
       <w:pPr>
-        <w:pStyle w:val="Paragraphedeliste"/>
+        <w:pStyle w:val="ListParagraph"/>
         <w:numPr>
           <w:ilvl w:val="2"/>
           <w:numId w:val="3"/>
@@ -938,7 +928,7 @@
     </w:p>
     <w:p>
       <w:pPr>
-        <w:pStyle w:val="Paragraphedeliste"/>
+        <w:pStyle w:val="ListParagraph"/>
         <w:numPr>
           <w:ilvl w:val="3"/>
           <w:numId w:val="3"/>
@@ -951,7 +941,7 @@
     </w:p>
     <w:p>
       <w:pPr>
-        <w:pStyle w:val="Paragraphedeliste"/>
+        <w:pStyle w:val="ListParagraph"/>
         <w:numPr>
           <w:ilvl w:val="3"/>
           <w:numId w:val="3"/>
@@ -964,7 +954,7 @@
     </w:p>
     <w:p>
       <w:pPr>
-        <w:pStyle w:val="Paragraphedeliste"/>
+        <w:pStyle w:val="ListParagraph"/>
         <w:numPr>
           <w:ilvl w:val="3"/>
           <w:numId w:val="3"/>
@@ -977,7 +967,7 @@
     </w:p>
     <w:p>
       <w:pPr>
-        <w:pStyle w:val="Paragraphedeliste"/>
+        <w:pStyle w:val="ListParagraph"/>
         <w:numPr>
           <w:ilvl w:val="2"/>
           <w:numId w:val="3"/>
@@ -990,7 +980,7 @@
     </w:p>
     <w:p>
       <w:pPr>
-        <w:pStyle w:val="Paragraphedeliste"/>
+        <w:pStyle w:val="ListParagraph"/>
         <w:numPr>
           <w:ilvl w:val="3"/>
           <w:numId w:val="3"/>
@@ -1003,7 +993,7 @@
     </w:p>
     <w:p>
       <w:pPr>
-        <w:pStyle w:val="Paragraphedeliste"/>
+        <w:pStyle w:val="ListParagraph"/>
         <w:numPr>
           <w:ilvl w:val="3"/>
           <w:numId w:val="3"/>
@@ -1016,7 +1006,7 @@
     </w:p>
     <w:p>
       <w:pPr>
-        <w:pStyle w:val="Paragraphedeliste"/>
+        <w:pStyle w:val="ListParagraph"/>
         <w:numPr>
           <w:ilvl w:val="3"/>
           <w:numId w:val="3"/>
@@ -1030,7 +1020,7 @@
     </w:p>
     <w:p>
       <w:pPr>
-        <w:pStyle w:val="Paragraphedeliste"/>
+        <w:pStyle w:val="ListParagraph"/>
         <w:numPr>
           <w:ilvl w:val="3"/>
           <w:numId w:val="3"/>
@@ -1043,7 +1033,7 @@
     </w:p>
     <w:p>
       <w:pPr>
-        <w:pStyle w:val="Paragraphedeliste"/>
+        <w:pStyle w:val="ListParagraph"/>
         <w:numPr>
           <w:ilvl w:val="2"/>
           <w:numId w:val="3"/>
@@ -1056,7 +1046,7 @@
     </w:p>
     <w:p>
       <w:pPr>
-        <w:pStyle w:val="Paragraphedeliste"/>
+        <w:pStyle w:val="ListParagraph"/>
         <w:numPr>
           <w:ilvl w:val="3"/>
           <w:numId w:val="3"/>
@@ -1069,7 +1059,7 @@
     </w:p>
     <w:p>
       <w:pPr>
-        <w:pStyle w:val="Paragraphedeliste"/>
+        <w:pStyle w:val="ListParagraph"/>
         <w:numPr>
           <w:ilvl w:val="3"/>
           <w:numId w:val="3"/>
@@ -1082,7 +1072,7 @@
     </w:p>
     <w:p>
       <w:pPr>
-        <w:pStyle w:val="Paragraphedeliste"/>
+        <w:pStyle w:val="ListParagraph"/>
         <w:numPr>
           <w:ilvl w:val="3"/>
           <w:numId w:val="3"/>
@@ -1095,7 +1085,7 @@
     </w:p>
     <w:p>
       <w:pPr>
-        <w:pStyle w:val="Paragraphedeliste"/>
+        <w:pStyle w:val="ListParagraph"/>
         <w:numPr>
           <w:ilvl w:val="3"/>
           <w:numId w:val="3"/>
@@ -1108,7 +1098,7 @@
     </w:p>
     <w:p>
       <w:pPr>
-        <w:pStyle w:val="Paragraphedeliste"/>
+        <w:pStyle w:val="ListParagraph"/>
         <w:numPr>
           <w:ilvl w:val="3"/>
           <w:numId w:val="3"/>
@@ -1121,7 +1111,7 @@
     </w:p>
     <w:p>
       <w:pPr>
-        <w:pStyle w:val="Paragraphedeliste"/>
+        <w:pStyle w:val="ListParagraph"/>
         <w:numPr>
           <w:ilvl w:val="1"/>
           <w:numId w:val="3"/>
@@ -1134,7 +1124,7 @@
     </w:p>
     <w:p>
       <w:pPr>
-        <w:pStyle w:val="Paragraphedeliste"/>
+        <w:pStyle w:val="ListParagraph"/>
         <w:numPr>
           <w:ilvl w:val="2"/>
           <w:numId w:val="3"/>
@@ -1147,7 +1137,7 @@
     </w:p>
     <w:p>
       <w:pPr>
-        <w:pStyle w:val="Paragraphedeliste"/>
+        <w:pStyle w:val="ListParagraph"/>
         <w:numPr>
           <w:ilvl w:val="3"/>
           <w:numId w:val="3"/>
@@ -1160,7 +1150,7 @@
     </w:p>
     <w:p>
       <w:pPr>
-        <w:pStyle w:val="Paragraphedeliste"/>
+        <w:pStyle w:val="ListParagraph"/>
         <w:numPr>
           <w:ilvl w:val="3"/>
           <w:numId w:val="3"/>
@@ -1173,7 +1163,7 @@
     </w:p>
     <w:p>
       <w:pPr>
-        <w:pStyle w:val="Paragraphedeliste"/>
+        <w:pStyle w:val="ListParagraph"/>
         <w:numPr>
           <w:ilvl w:val="3"/>
           <w:numId w:val="3"/>
@@ -1186,7 +1176,7 @@
     </w:p>
     <w:p>
       <w:pPr>
-        <w:pStyle w:val="Paragraphedeliste"/>
+        <w:pStyle w:val="ListParagraph"/>
         <w:numPr>
           <w:ilvl w:val="2"/>
           <w:numId w:val="3"/>
@@ -1199,7 +1189,7 @@
     </w:p>
     <w:p>
       <w:pPr>
-        <w:pStyle w:val="Paragraphedeliste"/>
+        <w:pStyle w:val="ListParagraph"/>
         <w:numPr>
           <w:ilvl w:val="3"/>
           <w:numId w:val="3"/>
@@ -1212,7 +1202,7 @@
     </w:p>
     <w:p>
       <w:pPr>
-        <w:pStyle w:val="Paragraphedeliste"/>
+        <w:pStyle w:val="ListParagraph"/>
         <w:numPr>
           <w:ilvl w:val="3"/>
           <w:numId w:val="3"/>
@@ -1225,7 +1215,7 @@
     </w:p>
     <w:p>
       <w:pPr>
-        <w:pStyle w:val="Paragraphedeliste"/>
+        <w:pStyle w:val="ListParagraph"/>
         <w:numPr>
           <w:ilvl w:val="3"/>
           <w:numId w:val="3"/>
@@ -1238,7 +1228,7 @@
     </w:p>
     <w:p>
       <w:pPr>
-        <w:pStyle w:val="Paragraphedeliste"/>
+        <w:pStyle w:val="ListParagraph"/>
         <w:numPr>
           <w:ilvl w:val="3"/>
           <w:numId w:val="3"/>
@@ -1254,7 +1244,7 @@
     </w:p>
     <w:p>
       <w:pPr>
-        <w:pStyle w:val="Paragraphedeliste"/>
+        <w:pStyle w:val="ListParagraph"/>
         <w:numPr>
           <w:ilvl w:val="3"/>
           <w:numId w:val="3"/>
@@ -1267,7 +1257,7 @@
     </w:p>
     <w:p>
       <w:pPr>
-        <w:pStyle w:val="Paragraphedeliste"/>
+        <w:pStyle w:val="ListParagraph"/>
         <w:numPr>
           <w:ilvl w:val="2"/>
           <w:numId w:val="3"/>
@@ -1280,7 +1270,7 @@
     </w:p>
     <w:p>
       <w:pPr>
-        <w:pStyle w:val="Paragraphedeliste"/>
+        <w:pStyle w:val="ListParagraph"/>
         <w:numPr>
           <w:ilvl w:val="3"/>
           <w:numId w:val="3"/>
@@ -1293,7 +1283,7 @@
     </w:p>
     <w:p>
       <w:pPr>
-        <w:pStyle w:val="Paragraphedeliste"/>
+        <w:pStyle w:val="ListParagraph"/>
         <w:numPr>
           <w:ilvl w:val="3"/>
           <w:numId w:val="3"/>
@@ -1306,7 +1296,7 @@
     </w:p>
     <w:p>
       <w:pPr>
-        <w:pStyle w:val="Paragraphedeliste"/>
+        <w:pStyle w:val="ListParagraph"/>
         <w:numPr>
           <w:ilvl w:val="3"/>
           <w:numId w:val="3"/>
@@ -1319,7 +1309,7 @@
     </w:p>
     <w:p>
       <w:pPr>
-        <w:pStyle w:val="Paragraphedeliste"/>
+        <w:pStyle w:val="ListParagraph"/>
         <w:numPr>
           <w:ilvl w:val="3"/>
           <w:numId w:val="3"/>
@@ -1332,7 +1322,7 @@
     </w:p>
     <w:p>
       <w:pPr>
-        <w:pStyle w:val="Paragraphedeliste"/>
+        <w:pStyle w:val="ListParagraph"/>
         <w:numPr>
           <w:ilvl w:val="2"/>
           <w:numId w:val="3"/>
@@ -1351,7 +1341,7 @@
     </w:p>
     <w:p>
       <w:pPr>
-        <w:pStyle w:val="Paragraphedeliste"/>
+        <w:pStyle w:val="ListParagraph"/>
         <w:numPr>
           <w:ilvl w:val="3"/>
           <w:numId w:val="3"/>
@@ -1370,7 +1360,7 @@
     </w:p>
     <w:p>
       <w:pPr>
-        <w:pStyle w:val="Paragraphedeliste"/>
+        <w:pStyle w:val="ListParagraph"/>
         <w:numPr>
           <w:ilvl w:val="3"/>
           <w:numId w:val="3"/>
@@ -1383,7 +1373,7 @@
     </w:p>
     <w:p>
       <w:pPr>
-        <w:pStyle w:val="Paragraphedeliste"/>
+        <w:pStyle w:val="ListParagraph"/>
         <w:numPr>
           <w:ilvl w:val="3"/>
           <w:numId w:val="3"/>
@@ -1393,12 +1383,10 @@
       <w:r>
         <w:t>Delete sources skeleton button: delete the selected file(s)/folder(s)</w:t>
       </w:r>
-      <w:bookmarkStart w:id="2" w:name="_GoBack"/>
-      <w:bookmarkEnd w:id="2"/>
-    </w:p>
-    <w:p>
-      <w:pPr>
-        <w:pStyle w:val="Paragraphedeliste"/>
+    </w:p>
+    <w:p>
+      <w:pPr>
+        <w:pStyle w:val="ListParagraph"/>
         <w:numPr>
           <w:ilvl w:val="2"/>
           <w:numId w:val="3"/>
@@ -1411,7 +1399,7 @@
     </w:p>
     <w:p>
       <w:pPr>
-        <w:pStyle w:val="Paragraphedeliste"/>
+        <w:pStyle w:val="ListParagraph"/>
         <w:numPr>
           <w:ilvl w:val="3"/>
           <w:numId w:val="3"/>
@@ -1424,7 +1412,7 @@
     </w:p>
     <w:p>
       <w:pPr>
-        <w:pStyle w:val="Paragraphedeliste"/>
+        <w:pStyle w:val="ListParagraph"/>
         <w:numPr>
           <w:ilvl w:val="2"/>
           <w:numId w:val="3"/>
@@ -1437,7 +1425,7 @@
     </w:p>
     <w:p>
       <w:pPr>
-        <w:pStyle w:val="Paragraphedeliste"/>
+        <w:pStyle w:val="ListParagraph"/>
         <w:numPr>
           <w:ilvl w:val="3"/>
           <w:numId w:val="3"/>
@@ -1450,7 +1438,7 @@
     </w:p>
     <w:p>
       <w:pPr>
-        <w:pStyle w:val="Paragraphedeliste"/>
+        <w:pStyle w:val="ListParagraph"/>
         <w:numPr>
           <w:ilvl w:val="2"/>
           <w:numId w:val="3"/>
@@ -1463,7 +1451,7 @@
     </w:p>
     <w:p>
       <w:pPr>
-        <w:pStyle w:val="Paragraphedeliste"/>
+        <w:pStyle w:val="ListParagraph"/>
         <w:numPr>
           <w:ilvl w:val="3"/>
           <w:numId w:val="3"/>
@@ -1476,7 +1464,7 @@
     </w:p>
     <w:p>
       <w:pPr>
-        <w:pStyle w:val="Paragraphedeliste"/>
+        <w:pStyle w:val="ListParagraph"/>
         <w:numPr>
           <w:ilvl w:val="3"/>
           <w:numId w:val="3"/>
@@ -1489,7 +1477,7 @@
     </w:p>
     <w:p>
       <w:pPr>
-        <w:pStyle w:val="Paragraphedeliste"/>
+        <w:pStyle w:val="ListParagraph"/>
         <w:numPr>
           <w:ilvl w:val="1"/>
           <w:numId w:val="3"/>
@@ -1502,7 +1490,7 @@
     </w:p>
     <w:p>
       <w:pPr>
-        <w:pStyle w:val="Paragraphedeliste"/>
+        <w:pStyle w:val="ListParagraph"/>
         <w:numPr>
           <w:ilvl w:val="2"/>
           <w:numId w:val="3"/>
@@ -1516,7 +1504,7 @@
     <w:p/>
     <w:p>
       <w:pPr>
-        <w:pStyle w:val="Titre2"/>
+        <w:pStyle w:val="Heading2"/>
       </w:pPr>
       <w:r>
         <w:t>B/ Application Programming Interface</w:t>
@@ -1533,7 +1521,7 @@
     <w:p/>
     <w:p>
       <w:pPr>
-        <w:pStyle w:val="Paragraphedeliste"/>
+        <w:pStyle w:val="ListParagraph"/>
         <w:numPr>
           <w:ilvl w:val="0"/>
           <w:numId w:val="6"/>
@@ -1545,59 +1533,44 @@
     </w:p>
     <w:p>
       <w:pPr>
-        <w:pStyle w:val="Paragraphedeliste"/>
+        <w:pStyle w:val="ListParagraph"/>
         <w:numPr>
           <w:ilvl w:val="1"/>
           <w:numId w:val="6"/>
         </w:numPr>
       </w:pPr>
-      <w:proofErr w:type="spellStart"/>
       <w:r>
         <w:lastRenderedPageBreak/>
-        <w:t>GetModuleInformation</w:t>
-      </w:r>
-      <w:proofErr w:type="spellEnd"/>
-      <w:r>
-        <w:t>: Send the name of the module, its version and miscellaneous information about the module</w:t>
-      </w:r>
-    </w:p>
-    <w:p>
-      <w:pPr>
-        <w:pStyle w:val="Paragraphedeliste"/>
+        <w:t>GetModuleInformation: Send the name of the module, its version and miscellaneous information about the module</w:t>
+      </w:r>
+    </w:p>
+    <w:p>
+      <w:pPr>
+        <w:pStyle w:val="ListParagraph"/>
         <w:numPr>
           <w:ilvl w:val="1"/>
           <w:numId w:val="6"/>
         </w:numPr>
       </w:pPr>
-      <w:proofErr w:type="spellStart"/>
-      <w:r>
-        <w:t>GetParameterForm</w:t>
-      </w:r>
-      <w:proofErr w:type="spellEnd"/>
-      <w:r>
-        <w:t>: Send the form to be used to configure the module</w:t>
-      </w:r>
-    </w:p>
-    <w:p>
-      <w:pPr>
-        <w:pStyle w:val="Paragraphedeliste"/>
+      <w:r>
+        <w:t>GetParameterForm: Send the form to be used to configure the module</w:t>
+      </w:r>
+    </w:p>
+    <w:p>
+      <w:pPr>
+        <w:pStyle w:val="ListParagraph"/>
         <w:numPr>
           <w:ilvl w:val="1"/>
           <w:numId w:val="6"/>
         </w:numPr>
       </w:pPr>
-      <w:proofErr w:type="spellStart"/>
-      <w:r>
-        <w:t>SetParameters</w:t>
-      </w:r>
-      <w:proofErr w:type="spellEnd"/>
-      <w:r>
-        <w:t>: set the parameters to be used by the module</w:t>
-      </w:r>
-    </w:p>
-    <w:p>
-      <w:pPr>
-        <w:pStyle w:val="Paragraphedeliste"/>
+      <w:r>
+        <w:t>SetParameters: set the parameters to be used by the module</w:t>
+      </w:r>
+    </w:p>
+    <w:p>
+      <w:pPr>
+        <w:pStyle w:val="ListParagraph"/>
         <w:numPr>
           <w:ilvl w:val="1"/>
           <w:numId w:val="6"/>
@@ -1609,7 +1582,7 @@
     </w:p>
     <w:p>
       <w:pPr>
-        <w:pStyle w:val="Paragraphedeliste"/>
+        <w:pStyle w:val="ListParagraph"/>
         <w:numPr>
           <w:ilvl w:val="1"/>
           <w:numId w:val="6"/>
@@ -1621,7 +1594,7 @@
     </w:p>
     <w:p>
       <w:pPr>
-        <w:pStyle w:val="Paragraphedeliste"/>
+        <w:pStyle w:val="ListParagraph"/>
         <w:numPr>
           <w:ilvl w:val="1"/>
           <w:numId w:val="6"/>
@@ -1633,7 +1606,7 @@
     </w:p>
     <w:p>
       <w:pPr>
-        <w:pStyle w:val="Paragraphedeliste"/>
+        <w:pStyle w:val="ListParagraph"/>
         <w:numPr>
           <w:ilvl w:val="1"/>
           <w:numId w:val="6"/>
@@ -1645,63 +1618,43 @@
     </w:p>
     <w:p>
       <w:pPr>
-        <w:pStyle w:val="Paragraphedeliste"/>
+        <w:pStyle w:val="ListParagraph"/>
         <w:numPr>
           <w:ilvl w:val="1"/>
           <w:numId w:val="6"/>
         </w:numPr>
       </w:pPr>
-      <w:proofErr w:type="spellStart"/>
-      <w:r>
-        <w:t>SetSources</w:t>
-      </w:r>
-      <w:proofErr w:type="spellEnd"/>
-      <w:r>
-        <w:t>: set the folders and files to be analysed</w:t>
-      </w:r>
-    </w:p>
-    <w:p>
-      <w:pPr>
-        <w:pStyle w:val="Paragraphedeliste"/>
+      <w:r>
+        <w:t>SetSources: set the folders and files to be analysed</w:t>
+      </w:r>
+    </w:p>
+    <w:p>
+      <w:pPr>
+        <w:pStyle w:val="ListParagraph"/>
         <w:numPr>
           <w:ilvl w:val="1"/>
           <w:numId w:val="6"/>
         </w:numPr>
       </w:pPr>
-      <w:proofErr w:type="spellStart"/>
-      <w:r>
-        <w:t>GetResults</w:t>
-      </w:r>
-      <w:proofErr w:type="spellEnd"/>
-      <w:r>
-        <w:t xml:space="preserve">: send the results of the analysis when </w:t>
-      </w:r>
-      <w:proofErr w:type="spellStart"/>
-      <w:r>
-        <w:t>availables</w:t>
-      </w:r>
-      <w:proofErr w:type="spellEnd"/>
-    </w:p>
-    <w:p>
-      <w:pPr>
-        <w:pStyle w:val="Paragraphedeliste"/>
+      <w:r>
+        <w:t>GetResults: send the results of the analysis when availables</w:t>
+      </w:r>
+    </w:p>
+    <w:p>
+      <w:pPr>
+        <w:pStyle w:val="ListParagraph"/>
         <w:numPr>
           <w:ilvl w:val="1"/>
           <w:numId w:val="6"/>
         </w:numPr>
       </w:pPr>
-      <w:proofErr w:type="spellStart"/>
-      <w:r>
-        <w:t>SetDelegate</w:t>
-      </w:r>
-      <w:proofErr w:type="spellEnd"/>
-      <w:r>
-        <w:t>: set the delegate to be used to notify the core application</w:t>
-      </w:r>
-    </w:p>
-    <w:p>
-      <w:pPr>
-        <w:pStyle w:val="Paragraphedeliste"/>
+      <w:r>
+        <w:t>SetDelegate: set the delegate to be used to notify the core application</w:t>
+      </w:r>
+    </w:p>
+    <w:p>
+      <w:pPr>
+        <w:pStyle w:val="ListParagraph"/>
         <w:numPr>
           <w:ilvl w:val="0"/>
           <w:numId w:val="6"/>
@@ -1713,36 +1666,26 @@
     </w:p>
     <w:p>
       <w:pPr>
-        <w:pStyle w:val="Paragraphedeliste"/>
+        <w:pStyle w:val="ListParagraph"/>
         <w:numPr>
           <w:ilvl w:val="1"/>
           <w:numId w:val="6"/>
         </w:numPr>
       </w:pPr>
-      <w:proofErr w:type="spellStart"/>
-      <w:r>
-        <w:t>SetStatus</w:t>
-      </w:r>
-      <w:proofErr w:type="spellEnd"/>
-      <w:r>
-        <w:t>: set the status of the analysis</w:t>
-      </w:r>
-    </w:p>
-    <w:p>
-      <w:pPr>
-        <w:pStyle w:val="Paragraphedeliste"/>
+      <w:r>
+        <w:t>SetStatus: set the status of the analysis</w:t>
+      </w:r>
+    </w:p>
+    <w:p>
+      <w:pPr>
+        <w:pStyle w:val="ListParagraph"/>
         <w:numPr>
           <w:ilvl w:val="1"/>
           <w:numId w:val="6"/>
         </w:numPr>
       </w:pPr>
-      <w:proofErr w:type="spellStart"/>
-      <w:r>
-        <w:t>SetProgress</w:t>
-      </w:r>
-      <w:proofErr w:type="spellEnd"/>
-      <w:r>
-        <w:t>: set the progress of the analysis</w:t>
+      <w:r>
+        <w:t>SetProgress: set the progress of the analysis</w:t>
       </w:r>
     </w:p>
     <w:sectPr>
@@ -1756,7 +1699,7 @@
 </file>
 
 <file path=word/numbering.xml><?xml version="1.0" encoding="utf-8"?>
-<w:numbering xmlns:wpc="http://schemas.microsoft.com/office/word/2010/wordprocessingCanvas" xmlns:mo="http://schemas.microsoft.com/office/mac/office/2008/main" xmlns:mc="http://schemas.openxmlformats.org/markup-compatibility/2006" xmlns:mv="urn:schemas-microsoft-com:mac:vml" xmlns:o="urn:schemas-microsoft-com:office:office" xmlns:r="http://schemas.openxmlformats.org/officeDocument/2006/relationships" xmlns:m="http://schemas.openxmlformats.org/officeDocument/2006/math" xmlns:v="urn:schemas-microsoft-com:vml" xmlns:wp14="http://schemas.microsoft.com/office/word/2010/wordprocessingDrawing" xmlns:wp="http://schemas.openxmlformats.org/drawingml/2006/wordprocessingDrawing" xmlns:w10="urn:schemas-microsoft-com:office:word" xmlns:w="http://schemas.openxmlformats.org/wordprocessingml/2006/main" xmlns:w14="http://schemas.microsoft.com/office/word/2010/wordml" xmlns:wpg="http://schemas.microsoft.com/office/word/2010/wordprocessingGroup" xmlns:wpi="http://schemas.microsoft.com/office/word/2010/wordprocessingInk" xmlns:wne="http://schemas.microsoft.com/office/word/2006/wordml" xmlns:wps="http://schemas.microsoft.com/office/word/2010/wordprocessingShape" mc:Ignorable="w14 wp14">
+<w:numbering xmlns:wpc="http://schemas.microsoft.com/office/word/2010/wordprocessingCanvas" xmlns:mc="http://schemas.openxmlformats.org/markup-compatibility/2006" xmlns:o="urn:schemas-microsoft-com:office:office" xmlns:r="http://schemas.openxmlformats.org/officeDocument/2006/relationships" xmlns:m="http://schemas.openxmlformats.org/officeDocument/2006/math" xmlns:v="urn:schemas-microsoft-com:vml" xmlns:wp14="http://schemas.microsoft.com/office/word/2010/wordprocessingDrawing" xmlns:wp="http://schemas.openxmlformats.org/drawingml/2006/wordprocessingDrawing" xmlns:w10="urn:schemas-microsoft-com:office:word" xmlns:w="http://schemas.openxmlformats.org/wordprocessingml/2006/main" xmlns:w14="http://schemas.microsoft.com/office/word/2010/wordml" xmlns:w15="http://schemas.microsoft.com/office/word/2012/wordml" xmlns:wpg="http://schemas.microsoft.com/office/word/2010/wordprocessingGroup" xmlns:wpi="http://schemas.microsoft.com/office/word/2010/wordprocessingInk" xmlns:wne="http://schemas.microsoft.com/office/word/2006/wordml" xmlns:wps="http://schemas.microsoft.com/office/word/2010/wordprocessingShape" mc:Ignorable="w14 w15 wp14">
   <w:abstractNum w:abstractNumId="0">
     <w:nsid w:val="23AE0CEC"/>
     <w:multiLevelType w:val="hybridMultilevel"/>
@@ -2337,7 +2280,7 @@
 </file>
 
 <file path=word/styles.xml><?xml version="1.0" encoding="utf-8"?>
-<w:styles xmlns:mc="http://schemas.openxmlformats.org/markup-compatibility/2006" xmlns:r="http://schemas.openxmlformats.org/officeDocument/2006/relationships" xmlns:w="http://schemas.openxmlformats.org/wordprocessingml/2006/main" xmlns:w14="http://schemas.microsoft.com/office/word/2010/wordml" mc:Ignorable="w14">
+<w:styles xmlns:mc="http://schemas.openxmlformats.org/markup-compatibility/2006" xmlns:r="http://schemas.openxmlformats.org/officeDocument/2006/relationships" xmlns:w="http://schemas.openxmlformats.org/wordprocessingml/2006/main" xmlns:w14="http://schemas.microsoft.com/office/word/2010/wordml" xmlns:w15="http://schemas.microsoft.com/office/word/2012/wordml" mc:Ignorable="w14 w15">
   <w:docDefaults>
     <w:rPrDefault>
       <w:rPr>
@@ -2353,163 +2296,379 @@
       </w:pPr>
     </w:pPrDefault>
   </w:docDefaults>
-  <w:latentStyles w:defLockedState="0" w:defUIPriority="99" w:defSemiHidden="1" w:defUnhideWhenUsed="1" w:defQFormat="0" w:count="276">
-    <w:lsdException w:name="Normal" w:semiHidden="0" w:uiPriority="0" w:unhideWhenUsed="0" w:qFormat="1"/>
-    <w:lsdException w:name="heading 1" w:semiHidden="0" w:uiPriority="9" w:unhideWhenUsed="0" w:qFormat="1"/>
-    <w:lsdException w:name="heading 2" w:uiPriority="9" w:qFormat="1"/>
-    <w:lsdException w:name="heading 3" w:uiPriority="9" w:qFormat="1"/>
-    <w:lsdException w:name="heading 4" w:uiPriority="9" w:qFormat="1"/>
-    <w:lsdException w:name="heading 5" w:uiPriority="9" w:qFormat="1"/>
-    <w:lsdException w:name="heading 6" w:uiPriority="9" w:qFormat="1"/>
-    <w:lsdException w:name="heading 7" w:uiPriority="9" w:qFormat="1"/>
-    <w:lsdException w:name="heading 8" w:uiPriority="9" w:qFormat="1"/>
-    <w:lsdException w:name="heading 9" w:uiPriority="9" w:qFormat="1"/>
-    <w:lsdException w:name="toc 1" w:uiPriority="39"/>
-    <w:lsdException w:name="toc 2" w:uiPriority="39"/>
-    <w:lsdException w:name="toc 3" w:uiPriority="39"/>
-    <w:lsdException w:name="toc 4" w:uiPriority="39"/>
-    <w:lsdException w:name="toc 5" w:uiPriority="39"/>
-    <w:lsdException w:name="toc 6" w:uiPriority="39"/>
-    <w:lsdException w:name="toc 7" w:uiPriority="39"/>
-    <w:lsdException w:name="toc 8" w:uiPriority="39"/>
-    <w:lsdException w:name="toc 9" w:uiPriority="39"/>
-    <w:lsdException w:name="caption" w:uiPriority="35" w:qFormat="1"/>
-    <w:lsdException w:name="Title" w:semiHidden="0" w:uiPriority="10" w:unhideWhenUsed="0" w:qFormat="1"/>
-    <w:lsdException w:name="Default Paragraph Font" w:uiPriority="1"/>
-    <w:lsdException w:name="Subtitle" w:semiHidden="0" w:uiPriority="11" w:unhideWhenUsed="0" w:qFormat="1"/>
-    <w:lsdException w:name="Strong" w:semiHidden="0" w:uiPriority="22" w:unhideWhenUsed="0" w:qFormat="1"/>
-    <w:lsdException w:name="Emphasis" w:semiHidden="0" w:uiPriority="20" w:unhideWhenUsed="0" w:qFormat="1"/>
-    <w:lsdException w:name="Table Grid" w:semiHidden="0" w:uiPriority="39" w:unhideWhenUsed="0"/>
-    <w:lsdException w:name="Note Level 1" w:semiHidden="0" w:unhideWhenUsed="0"/>
-    <w:lsdException w:name="Note Level 2" w:semiHidden="0" w:unhideWhenUsed="0"/>
-    <w:lsdException w:name="Note Level 3" w:semiHidden="0" w:unhideWhenUsed="0"/>
-    <w:lsdException w:name="Note Level 4" w:semiHidden="0" w:unhideWhenUsed="0"/>
-    <w:lsdException w:name="Note Level 5" w:semiHidden="0" w:unhideWhenUsed="0"/>
-    <w:lsdException w:name="Note Level 6" w:semiHidden="0" w:unhideWhenUsed="0"/>
-    <w:lsdException w:name="Note Level 7" w:semiHidden="0" w:unhideWhenUsed="0"/>
-    <w:lsdException w:name="Note Level 8" w:semiHidden="0" w:unhideWhenUsed="0"/>
-    <w:lsdException w:name="Note Level 9" w:semiHidden="0" w:unhideWhenUsed="0"/>
-    <w:lsdException w:name="Placeholder Text" w:unhideWhenUsed="0"/>
-    <w:lsdException w:name="No Spacing" w:semiHidden="0" w:uiPriority="1" w:unhideWhenUsed="0" w:qFormat="1"/>
-    <w:lsdException w:name="Light Shading" w:semiHidden="0" w:uiPriority="60" w:unhideWhenUsed="0"/>
-    <w:lsdException w:name="Light List" w:semiHidden="0" w:uiPriority="61" w:unhideWhenUsed="0"/>
-    <w:lsdException w:name="Light Grid" w:semiHidden="0" w:uiPriority="62" w:unhideWhenUsed="0"/>
-    <w:lsdException w:name="Medium Shading 1" w:semiHidden="0" w:uiPriority="63" w:unhideWhenUsed="0"/>
-    <w:lsdException w:name="Medium Shading 2" w:semiHidden="0" w:uiPriority="64" w:unhideWhenUsed="0"/>
-    <w:lsdException w:name="Medium List 1" w:semiHidden="0" w:uiPriority="65" w:unhideWhenUsed="0"/>
-    <w:lsdException w:name="Medium List 2" w:semiHidden="0" w:uiPriority="66" w:unhideWhenUsed="0"/>
-    <w:lsdException w:name="Medium Grid 1" w:semiHidden="0" w:uiPriority="67" w:unhideWhenUsed="0"/>
-    <w:lsdException w:name="Medium Grid 2" w:semiHidden="0" w:uiPriority="68" w:unhideWhenUsed="0"/>
-    <w:lsdException w:name="Medium Grid 3" w:semiHidden="0" w:uiPriority="69" w:unhideWhenUsed="0"/>
-    <w:lsdException w:name="Dark List" w:semiHidden="0" w:uiPriority="70" w:unhideWhenUsed="0"/>
-    <w:lsdException w:name="Colorful Shading" w:semiHidden="0" w:uiPriority="71" w:unhideWhenUsed="0"/>
-    <w:lsdException w:name="Colorful List" w:semiHidden="0" w:uiPriority="72" w:unhideWhenUsed="0"/>
-    <w:lsdException w:name="Colorful Grid" w:semiHidden="0" w:uiPriority="73" w:unhideWhenUsed="0"/>
-    <w:lsdException w:name="Light Shading Accent 1" w:semiHidden="0" w:uiPriority="60" w:unhideWhenUsed="0"/>
-    <w:lsdException w:name="Light List Accent 1" w:semiHidden="0" w:uiPriority="61" w:unhideWhenUsed="0"/>
-    <w:lsdException w:name="Light Grid Accent 1" w:semiHidden="0" w:uiPriority="62" w:unhideWhenUsed="0"/>
-    <w:lsdException w:name="Medium Shading 1 Accent 1" w:semiHidden="0" w:uiPriority="63" w:unhideWhenUsed="0"/>
-    <w:lsdException w:name="Medium Shading 2 Accent 1" w:semiHidden="0" w:uiPriority="64" w:unhideWhenUsed="0"/>
-    <w:lsdException w:name="Medium List 1 Accent 1" w:semiHidden="0" w:uiPriority="65" w:unhideWhenUsed="0"/>
-    <w:lsdException w:name="Revision" w:unhideWhenUsed="0"/>
-    <w:lsdException w:name="List Paragraph" w:semiHidden="0" w:uiPriority="34" w:unhideWhenUsed="0" w:qFormat="1"/>
-    <w:lsdException w:name="Quote" w:semiHidden="0" w:uiPriority="29" w:unhideWhenUsed="0" w:qFormat="1"/>
-    <w:lsdException w:name="Intense Quote" w:semiHidden="0" w:uiPriority="30" w:unhideWhenUsed="0" w:qFormat="1"/>
-    <w:lsdException w:name="Medium List 2 Accent 1" w:semiHidden="0" w:uiPriority="66" w:unhideWhenUsed="0"/>
-    <w:lsdException w:name="Medium Grid 1 Accent 1" w:semiHidden="0" w:uiPriority="67" w:unhideWhenUsed="0"/>
-    <w:lsdException w:name="Medium Grid 2 Accent 1" w:semiHidden="0" w:uiPriority="68" w:unhideWhenUsed="0"/>
-    <w:lsdException w:name="Medium Grid 3 Accent 1" w:semiHidden="0" w:uiPriority="69" w:unhideWhenUsed="0"/>
-    <w:lsdException w:name="Dark List Accent 1" w:semiHidden="0" w:uiPriority="70" w:unhideWhenUsed="0"/>
-    <w:lsdException w:name="Colorful Shading Accent 1" w:semiHidden="0" w:uiPriority="71" w:unhideWhenUsed="0"/>
-    <w:lsdException w:name="Colorful List Accent 1" w:semiHidden="0" w:uiPriority="72" w:unhideWhenUsed="0"/>
-    <w:lsdException w:name="Colorful Grid Accent 1" w:semiHidden="0" w:uiPriority="73" w:unhideWhenUsed="0"/>
-    <w:lsdException w:name="Light Shading Accent 2" w:semiHidden="0" w:uiPriority="60" w:unhideWhenUsed="0"/>
-    <w:lsdException w:name="Light List Accent 2" w:semiHidden="0" w:uiPriority="61" w:unhideWhenUsed="0"/>
-    <w:lsdException w:name="Light Grid Accent 2" w:semiHidden="0" w:uiPriority="62" w:unhideWhenUsed="0"/>
-    <w:lsdException w:name="Medium Shading 1 Accent 2" w:semiHidden="0" w:uiPriority="63" w:unhideWhenUsed="0"/>
-    <w:lsdException w:name="Medium Shading 2 Accent 2" w:semiHidden="0" w:uiPriority="64" w:unhideWhenUsed="0"/>
-    <w:lsdException w:name="Medium List 1 Accent 2" w:semiHidden="0" w:uiPriority="65" w:unhideWhenUsed="0"/>
-    <w:lsdException w:name="Medium List 2 Accent 2" w:semiHidden="0" w:uiPriority="66" w:unhideWhenUsed="0"/>
-    <w:lsdException w:name="Medium Grid 1 Accent 2" w:semiHidden="0" w:uiPriority="67" w:unhideWhenUsed="0"/>
-    <w:lsdException w:name="Medium Grid 2 Accent 2" w:semiHidden="0" w:uiPriority="68" w:unhideWhenUsed="0"/>
-    <w:lsdException w:name="Medium Grid 3 Accent 2" w:semiHidden="0" w:uiPriority="69" w:unhideWhenUsed="0"/>
-    <w:lsdException w:name="Dark List Accent 2" w:semiHidden="0" w:uiPriority="70" w:unhideWhenUsed="0"/>
-    <w:lsdException w:name="Colorful Shading Accent 2" w:semiHidden="0" w:uiPriority="71" w:unhideWhenUsed="0"/>
-    <w:lsdException w:name="Colorful List Accent 2" w:semiHidden="0" w:uiPriority="72" w:unhideWhenUsed="0"/>
-    <w:lsdException w:name="Colorful Grid Accent 2" w:semiHidden="0" w:uiPriority="73" w:unhideWhenUsed="0"/>
-    <w:lsdException w:name="Light Shading Accent 3" w:semiHidden="0" w:uiPriority="60" w:unhideWhenUsed="0"/>
-    <w:lsdException w:name="Light List Accent 3" w:semiHidden="0" w:uiPriority="61" w:unhideWhenUsed="0"/>
-    <w:lsdException w:name="Light Grid Accent 3" w:semiHidden="0" w:uiPriority="62" w:unhideWhenUsed="0"/>
-    <w:lsdException w:name="Medium Shading 1 Accent 3" w:semiHidden="0" w:uiPriority="63" w:unhideWhenUsed="0"/>
-    <w:lsdException w:name="Medium Shading 2 Accent 3" w:semiHidden="0" w:uiPriority="64" w:unhideWhenUsed="0"/>
-    <w:lsdException w:name="Medium List 1 Accent 3" w:semiHidden="0" w:uiPriority="65" w:unhideWhenUsed="0"/>
-    <w:lsdException w:name="Medium List 2 Accent 3" w:semiHidden="0" w:uiPriority="66" w:unhideWhenUsed="0"/>
-    <w:lsdException w:name="Medium Grid 1 Accent 3" w:semiHidden="0" w:uiPriority="67" w:unhideWhenUsed="0"/>
-    <w:lsdException w:name="Medium Grid 2 Accent 3" w:semiHidden="0" w:uiPriority="68" w:unhideWhenUsed="0"/>
-    <w:lsdException w:name="Medium Grid 3 Accent 3" w:semiHidden="0" w:uiPriority="69" w:unhideWhenUsed="0"/>
-    <w:lsdException w:name="Dark List Accent 3" w:semiHidden="0" w:uiPriority="70" w:unhideWhenUsed="0"/>
-    <w:lsdException w:name="Colorful Shading Accent 3" w:semiHidden="0" w:uiPriority="71" w:unhideWhenUsed="0"/>
-    <w:lsdException w:name="Colorful List Accent 3" w:semiHidden="0" w:uiPriority="72" w:unhideWhenUsed="0"/>
-    <w:lsdException w:name="Colorful Grid Accent 3" w:semiHidden="0" w:uiPriority="73" w:unhideWhenUsed="0"/>
-    <w:lsdException w:name="Light Shading Accent 4" w:semiHidden="0" w:uiPriority="60" w:unhideWhenUsed="0"/>
-    <w:lsdException w:name="Light List Accent 4" w:semiHidden="0" w:uiPriority="61" w:unhideWhenUsed="0"/>
-    <w:lsdException w:name="Light Grid Accent 4" w:semiHidden="0" w:uiPriority="62" w:unhideWhenUsed="0"/>
-    <w:lsdException w:name="Medium Shading 1 Accent 4" w:semiHidden="0" w:uiPriority="63" w:unhideWhenUsed="0"/>
-    <w:lsdException w:name="Medium Shading 2 Accent 4" w:semiHidden="0" w:uiPriority="64" w:unhideWhenUsed="0"/>
-    <w:lsdException w:name="Medium List 1 Accent 4" w:semiHidden="0" w:uiPriority="65" w:unhideWhenUsed="0"/>
-    <w:lsdException w:name="Medium List 2 Accent 4" w:semiHidden="0" w:uiPriority="66" w:unhideWhenUsed="0"/>
-    <w:lsdException w:name="Medium Grid 1 Accent 4" w:semiHidden="0" w:uiPriority="67" w:unhideWhenUsed="0"/>
-    <w:lsdException w:name="Medium Grid 2 Accent 4" w:semiHidden="0" w:uiPriority="68" w:unhideWhenUsed="0"/>
-    <w:lsdException w:name="Medium Grid 3 Accent 4" w:semiHidden="0" w:uiPriority="69" w:unhideWhenUsed="0"/>
-    <w:lsdException w:name="Dark List Accent 4" w:semiHidden="0" w:uiPriority="70" w:unhideWhenUsed="0"/>
-    <w:lsdException w:name="Colorful Shading Accent 4" w:semiHidden="0" w:uiPriority="71" w:unhideWhenUsed="0"/>
-    <w:lsdException w:name="Colorful List Accent 4" w:semiHidden="0" w:uiPriority="72" w:unhideWhenUsed="0"/>
-    <w:lsdException w:name="Colorful Grid Accent 4" w:semiHidden="0" w:uiPriority="73" w:unhideWhenUsed="0"/>
-    <w:lsdException w:name="Light Shading Accent 5" w:semiHidden="0" w:uiPriority="60" w:unhideWhenUsed="0"/>
-    <w:lsdException w:name="Light List Accent 5" w:semiHidden="0" w:uiPriority="61" w:unhideWhenUsed="0"/>
-    <w:lsdException w:name="Light Grid Accent 5" w:semiHidden="0" w:uiPriority="62" w:unhideWhenUsed="0"/>
-    <w:lsdException w:name="Medium Shading 1 Accent 5" w:semiHidden="0" w:uiPriority="63" w:unhideWhenUsed="0"/>
-    <w:lsdException w:name="Medium Shading 2 Accent 5" w:semiHidden="0" w:uiPriority="64" w:unhideWhenUsed="0"/>
-    <w:lsdException w:name="Medium List 1 Accent 5" w:semiHidden="0" w:uiPriority="65" w:unhideWhenUsed="0"/>
-    <w:lsdException w:name="Medium List 2 Accent 5" w:semiHidden="0" w:uiPriority="66" w:unhideWhenUsed="0"/>
-    <w:lsdException w:name="Medium Grid 1 Accent 5" w:semiHidden="0" w:uiPriority="67" w:unhideWhenUsed="0"/>
-    <w:lsdException w:name="Medium Grid 2 Accent 5" w:semiHidden="0" w:uiPriority="68" w:unhideWhenUsed="0"/>
-    <w:lsdException w:name="Medium Grid 3 Accent 5" w:semiHidden="0" w:uiPriority="69" w:unhideWhenUsed="0"/>
-    <w:lsdException w:name="Dark List Accent 5" w:semiHidden="0" w:uiPriority="70" w:unhideWhenUsed="0"/>
-    <w:lsdException w:name="Colorful Shading Accent 5" w:semiHidden="0" w:uiPriority="71" w:unhideWhenUsed="0"/>
-    <w:lsdException w:name="Colorful List Accent 5" w:semiHidden="0" w:uiPriority="72" w:unhideWhenUsed="0"/>
-    <w:lsdException w:name="Colorful Grid Accent 5" w:semiHidden="0" w:uiPriority="73" w:unhideWhenUsed="0"/>
-    <w:lsdException w:name="Light Shading Accent 6" w:semiHidden="0" w:uiPriority="60" w:unhideWhenUsed="0"/>
-    <w:lsdException w:name="Light List Accent 6" w:semiHidden="0" w:uiPriority="61" w:unhideWhenUsed="0"/>
-    <w:lsdException w:name="Light Grid Accent 6" w:semiHidden="0" w:uiPriority="62" w:unhideWhenUsed="0"/>
-    <w:lsdException w:name="Medium Shading 1 Accent 6" w:semiHidden="0" w:uiPriority="63" w:unhideWhenUsed="0"/>
-    <w:lsdException w:name="Medium Shading 2 Accent 6" w:semiHidden="0" w:uiPriority="64" w:unhideWhenUsed="0"/>
-    <w:lsdException w:name="Medium List 1 Accent 6" w:semiHidden="0" w:uiPriority="65" w:unhideWhenUsed="0"/>
-    <w:lsdException w:name="Medium List 2 Accent 6" w:semiHidden="0" w:uiPriority="66" w:unhideWhenUsed="0"/>
-    <w:lsdException w:name="Medium Grid 1 Accent 6" w:semiHidden="0" w:uiPriority="67" w:unhideWhenUsed="0"/>
-    <w:lsdException w:name="Medium Grid 2 Accent 6" w:semiHidden="0" w:uiPriority="68" w:unhideWhenUsed="0"/>
-    <w:lsdException w:name="Medium Grid 3 Accent 6" w:semiHidden="0" w:uiPriority="69" w:unhideWhenUsed="0"/>
-    <w:lsdException w:name="Dark List Accent 6" w:semiHidden="0" w:uiPriority="70" w:unhideWhenUsed="0"/>
-    <w:lsdException w:name="Colorful Shading Accent 6" w:semiHidden="0" w:uiPriority="71" w:unhideWhenUsed="0"/>
-    <w:lsdException w:name="Colorful List Accent 6" w:semiHidden="0" w:uiPriority="72" w:unhideWhenUsed="0"/>
-    <w:lsdException w:name="Colorful Grid Accent 6" w:semiHidden="0" w:uiPriority="73" w:unhideWhenUsed="0"/>
-    <w:lsdException w:name="Subtle Emphasis" w:semiHidden="0" w:uiPriority="19" w:unhideWhenUsed="0" w:qFormat="1"/>
-    <w:lsdException w:name="Intense Emphasis" w:semiHidden="0" w:uiPriority="21" w:unhideWhenUsed="0" w:qFormat="1"/>
-    <w:lsdException w:name="Subtle Reference" w:semiHidden="0" w:uiPriority="31" w:unhideWhenUsed="0" w:qFormat="1"/>
-    <w:lsdException w:name="Intense Reference" w:semiHidden="0" w:uiPriority="32" w:unhideWhenUsed="0" w:qFormat="1"/>
-    <w:lsdException w:name="Book Title" w:semiHidden="0" w:uiPriority="33" w:unhideWhenUsed="0" w:qFormat="1"/>
-    <w:lsdException w:name="Bibliography" w:uiPriority="37"/>
-    <w:lsdException w:name="TOC Heading" w:uiPriority="39" w:qFormat="1"/>
+  <w:latentStyles w:defLockedState="0" w:defUIPriority="99" w:defSemiHidden="0" w:defUnhideWhenUsed="0" w:defQFormat="0" w:count="371">
+    <w:lsdException w:name="Normal" w:uiPriority="0" w:qFormat="1"/>
+    <w:lsdException w:name="heading 1" w:uiPriority="9" w:qFormat="1"/>
+    <w:lsdException w:name="heading 2" w:semiHidden="1" w:uiPriority="9" w:unhideWhenUsed="1" w:qFormat="1"/>
+    <w:lsdException w:name="heading 3" w:semiHidden="1" w:uiPriority="9" w:unhideWhenUsed="1" w:qFormat="1"/>
+    <w:lsdException w:name="heading 4" w:semiHidden="1" w:uiPriority="9" w:unhideWhenUsed="1" w:qFormat="1"/>
+    <w:lsdException w:name="heading 5" w:semiHidden="1" w:uiPriority="9" w:unhideWhenUsed="1" w:qFormat="1"/>
+    <w:lsdException w:name="heading 6" w:semiHidden="1" w:uiPriority="9" w:unhideWhenUsed="1" w:qFormat="1"/>
+    <w:lsdException w:name="heading 7" w:semiHidden="1" w:uiPriority="9" w:unhideWhenUsed="1" w:qFormat="1"/>
+    <w:lsdException w:name="heading 8" w:semiHidden="1" w:uiPriority="9" w:unhideWhenUsed="1" w:qFormat="1"/>
+    <w:lsdException w:name="heading 9" w:semiHidden="1" w:uiPriority="9" w:unhideWhenUsed="1" w:qFormat="1"/>
+    <w:lsdException w:name="index 1" w:semiHidden="1" w:unhideWhenUsed="1"/>
+    <w:lsdException w:name="index 2" w:semiHidden="1" w:unhideWhenUsed="1"/>
+    <w:lsdException w:name="index 3" w:semiHidden="1" w:unhideWhenUsed="1"/>
+    <w:lsdException w:name="index 4" w:semiHidden="1" w:unhideWhenUsed="1"/>
+    <w:lsdException w:name="index 5" w:semiHidden="1" w:unhideWhenUsed="1"/>
+    <w:lsdException w:name="index 6" w:semiHidden="1" w:unhideWhenUsed="1"/>
+    <w:lsdException w:name="index 7" w:semiHidden="1" w:unhideWhenUsed="1"/>
+    <w:lsdException w:name="index 8" w:semiHidden="1" w:unhideWhenUsed="1"/>
+    <w:lsdException w:name="index 9" w:semiHidden="1" w:unhideWhenUsed="1"/>
+    <w:lsdException w:name="toc 1" w:semiHidden="1" w:uiPriority="39" w:unhideWhenUsed="1"/>
+    <w:lsdException w:name="toc 2" w:semiHidden="1" w:uiPriority="39" w:unhideWhenUsed="1"/>
+    <w:lsdException w:name="toc 3" w:semiHidden="1" w:uiPriority="39" w:unhideWhenUsed="1"/>
+    <w:lsdException w:name="toc 4" w:semiHidden="1" w:uiPriority="39" w:unhideWhenUsed="1"/>
+    <w:lsdException w:name="toc 5" w:semiHidden="1" w:uiPriority="39" w:unhideWhenUsed="1"/>
+    <w:lsdException w:name="toc 6" w:semiHidden="1" w:uiPriority="39" w:unhideWhenUsed="1"/>
+    <w:lsdException w:name="toc 7" w:semiHidden="1" w:uiPriority="39" w:unhideWhenUsed="1"/>
+    <w:lsdException w:name="toc 8" w:semiHidden="1" w:uiPriority="39" w:unhideWhenUsed="1"/>
+    <w:lsdException w:name="toc 9" w:semiHidden="1" w:uiPriority="39" w:unhideWhenUsed="1"/>
+    <w:lsdException w:name="Normal Indent" w:semiHidden="1" w:unhideWhenUsed="1"/>
+    <w:lsdException w:name="footnote text" w:semiHidden="1" w:unhideWhenUsed="1"/>
+    <w:lsdException w:name="annotation text" w:semiHidden="1" w:unhideWhenUsed="1"/>
+    <w:lsdException w:name="header" w:semiHidden="1" w:unhideWhenUsed="1"/>
+    <w:lsdException w:name="footer" w:semiHidden="1" w:unhideWhenUsed="1"/>
+    <w:lsdException w:name="index heading" w:semiHidden="1" w:unhideWhenUsed="1"/>
+    <w:lsdException w:name="caption" w:semiHidden="1" w:uiPriority="35" w:unhideWhenUsed="1" w:qFormat="1"/>
+    <w:lsdException w:name="table of figures" w:semiHidden="1" w:unhideWhenUsed="1"/>
+    <w:lsdException w:name="envelope address" w:semiHidden="1" w:unhideWhenUsed="1"/>
+    <w:lsdException w:name="envelope return" w:semiHidden="1" w:unhideWhenUsed="1"/>
+    <w:lsdException w:name="footnote reference" w:semiHidden="1" w:unhideWhenUsed="1"/>
+    <w:lsdException w:name="annotation reference" w:semiHidden="1" w:unhideWhenUsed="1"/>
+    <w:lsdException w:name="line number" w:semiHidden="1" w:unhideWhenUsed="1"/>
+    <w:lsdException w:name="page number" w:semiHidden="1" w:unhideWhenUsed="1"/>
+    <w:lsdException w:name="endnote reference" w:semiHidden="1" w:unhideWhenUsed="1"/>
+    <w:lsdException w:name="endnote text" w:semiHidden="1" w:unhideWhenUsed="1"/>
+    <w:lsdException w:name="table of authorities" w:semiHidden="1" w:unhideWhenUsed="1"/>
+    <w:lsdException w:name="macro" w:semiHidden="1" w:unhideWhenUsed="1"/>
+    <w:lsdException w:name="toa heading" w:semiHidden="1" w:unhideWhenUsed="1"/>
+    <w:lsdException w:name="List" w:semiHidden="1" w:unhideWhenUsed="1"/>
+    <w:lsdException w:name="List Bullet" w:semiHidden="1" w:unhideWhenUsed="1"/>
+    <w:lsdException w:name="List Number" w:semiHidden="1" w:unhideWhenUsed="1"/>
+    <w:lsdException w:name="List 2" w:semiHidden="1" w:unhideWhenUsed="1"/>
+    <w:lsdException w:name="List 3" w:semiHidden="1" w:unhideWhenUsed="1"/>
+    <w:lsdException w:name="List 4" w:semiHidden="1" w:unhideWhenUsed="1"/>
+    <w:lsdException w:name="List 5" w:semiHidden="1" w:unhideWhenUsed="1"/>
+    <w:lsdException w:name="List Bullet 2" w:semiHidden="1" w:unhideWhenUsed="1"/>
+    <w:lsdException w:name="List Bullet 3" w:semiHidden="1" w:unhideWhenUsed="1"/>
+    <w:lsdException w:name="List Bullet 4" w:semiHidden="1" w:unhideWhenUsed="1"/>
+    <w:lsdException w:name="List Bullet 5" w:semiHidden="1" w:unhideWhenUsed="1"/>
+    <w:lsdException w:name="List Number 2" w:semiHidden="1" w:unhideWhenUsed="1"/>
+    <w:lsdException w:name="List Number 3" w:semiHidden="1" w:unhideWhenUsed="1"/>
+    <w:lsdException w:name="List Number 4" w:semiHidden="1" w:unhideWhenUsed="1"/>
+    <w:lsdException w:name="List Number 5" w:semiHidden="1" w:unhideWhenUsed="1"/>
+    <w:lsdException w:name="Title" w:uiPriority="10" w:qFormat="1"/>
+    <w:lsdException w:name="Closing" w:semiHidden="1" w:unhideWhenUsed="1"/>
+    <w:lsdException w:name="Signature" w:semiHidden="1" w:unhideWhenUsed="1"/>
+    <w:lsdException w:name="Default Paragraph Font" w:semiHidden="1" w:uiPriority="1" w:unhideWhenUsed="1"/>
+    <w:lsdException w:name="Body Text" w:semiHidden="1" w:unhideWhenUsed="1"/>
+    <w:lsdException w:name="Body Text Indent" w:semiHidden="1" w:unhideWhenUsed="1"/>
+    <w:lsdException w:name="List Continue" w:semiHidden="1" w:unhideWhenUsed="1"/>
+    <w:lsdException w:name="List Continue 2" w:semiHidden="1" w:unhideWhenUsed="1"/>
+    <w:lsdException w:name="List Continue 3" w:semiHidden="1" w:unhideWhenUsed="1"/>
+    <w:lsdException w:name="List Continue 4" w:semiHidden="1" w:unhideWhenUsed="1"/>
+    <w:lsdException w:name="List Continue 5" w:semiHidden="1" w:unhideWhenUsed="1"/>
+    <w:lsdException w:name="Message Header" w:semiHidden="1" w:unhideWhenUsed="1"/>
+    <w:lsdException w:name="Subtitle" w:uiPriority="11" w:qFormat="1"/>
+    <w:lsdException w:name="Salutation" w:semiHidden="1" w:unhideWhenUsed="1"/>
+    <w:lsdException w:name="Date" w:semiHidden="1" w:unhideWhenUsed="1"/>
+    <w:lsdException w:name="Body Text First Indent" w:semiHidden="1" w:unhideWhenUsed="1"/>
+    <w:lsdException w:name="Body Text First Indent 2" w:semiHidden="1" w:unhideWhenUsed="1"/>
+    <w:lsdException w:name="Note Heading" w:semiHidden="1" w:unhideWhenUsed="1"/>
+    <w:lsdException w:name="Body Text 2" w:semiHidden="1" w:unhideWhenUsed="1"/>
+    <w:lsdException w:name="Body Text 3" w:semiHidden="1" w:unhideWhenUsed="1"/>
+    <w:lsdException w:name="Body Text Indent 2" w:semiHidden="1" w:unhideWhenUsed="1"/>
+    <w:lsdException w:name="Body Text Indent 3" w:semiHidden="1" w:unhideWhenUsed="1"/>
+    <w:lsdException w:name="Block Text" w:semiHidden="1" w:unhideWhenUsed="1"/>
+    <w:lsdException w:name="Hyperlink" w:semiHidden="1" w:unhideWhenUsed="1"/>
+    <w:lsdException w:name="FollowedHyperlink" w:semiHidden="1" w:unhideWhenUsed="1"/>
+    <w:lsdException w:name="Strong" w:uiPriority="22" w:qFormat="1"/>
+    <w:lsdException w:name="Emphasis" w:uiPriority="20" w:qFormat="1"/>
+    <w:lsdException w:name="Document Map" w:semiHidden="1" w:unhideWhenUsed="1"/>
+    <w:lsdException w:name="Plain Text" w:semiHidden="1" w:unhideWhenUsed="1"/>
+    <w:lsdException w:name="E-mail Signature" w:semiHidden="1" w:unhideWhenUsed="1"/>
+    <w:lsdException w:name="HTML Top of Form" w:semiHidden="1" w:unhideWhenUsed="1"/>
+    <w:lsdException w:name="HTML Bottom of Form" w:semiHidden="1" w:unhideWhenUsed="1"/>
+    <w:lsdException w:name="Normal (Web)" w:semiHidden="1" w:unhideWhenUsed="1"/>
+    <w:lsdException w:name="HTML Acronym" w:semiHidden="1" w:unhideWhenUsed="1"/>
+    <w:lsdException w:name="HTML Address" w:semiHidden="1" w:unhideWhenUsed="1"/>
+    <w:lsdException w:name="HTML Cite" w:semiHidden="1" w:unhideWhenUsed="1"/>
+    <w:lsdException w:name="HTML Code" w:semiHidden="1" w:unhideWhenUsed="1"/>
+    <w:lsdException w:name="HTML Definition" w:semiHidden="1" w:unhideWhenUsed="1"/>
+    <w:lsdException w:name="HTML Keyboard" w:semiHidden="1" w:unhideWhenUsed="1"/>
+    <w:lsdException w:name="HTML Preformatted" w:semiHidden="1" w:unhideWhenUsed="1"/>
+    <w:lsdException w:name="HTML Sample" w:semiHidden="1" w:unhideWhenUsed="1"/>
+    <w:lsdException w:name="HTML Typewriter" w:semiHidden="1" w:unhideWhenUsed="1"/>
+    <w:lsdException w:name="HTML Variable" w:semiHidden="1" w:unhideWhenUsed="1"/>
+    <w:lsdException w:name="Normal Table" w:semiHidden="1" w:unhideWhenUsed="1"/>
+    <w:lsdException w:name="annotation subject" w:semiHidden="1" w:unhideWhenUsed="1"/>
+    <w:lsdException w:name="No List" w:semiHidden="1" w:unhideWhenUsed="1"/>
+    <w:lsdException w:name="Outline List 1" w:semiHidden="1" w:unhideWhenUsed="1"/>
+    <w:lsdException w:name="Outline List 2" w:semiHidden="1" w:unhideWhenUsed="1"/>
+    <w:lsdException w:name="Outline List 3" w:semiHidden="1" w:unhideWhenUsed="1"/>
+    <w:lsdException w:name="Table Simple 1" w:semiHidden="1" w:unhideWhenUsed="1"/>
+    <w:lsdException w:name="Table Simple 2" w:semiHidden="1" w:unhideWhenUsed="1"/>
+    <w:lsdException w:name="Table Simple 3" w:semiHidden="1" w:unhideWhenUsed="1"/>
+    <w:lsdException w:name="Table Classic 1" w:semiHidden="1" w:unhideWhenUsed="1"/>
+    <w:lsdException w:name="Table Classic 2" w:semiHidden="1" w:unhideWhenUsed="1"/>
+    <w:lsdException w:name="Table Classic 3" w:semiHidden="1" w:unhideWhenUsed="1"/>
+    <w:lsdException w:name="Table Classic 4" w:semiHidden="1" w:unhideWhenUsed="1"/>
+    <w:lsdException w:name="Table Colorful 1" w:semiHidden="1" w:unhideWhenUsed="1"/>
+    <w:lsdException w:name="Table Colorful 2" w:semiHidden="1" w:unhideWhenUsed="1"/>
+    <w:lsdException w:name="Table Colorful 3" w:semiHidden="1" w:unhideWhenUsed="1"/>
+    <w:lsdException w:name="Table Columns 1" w:semiHidden="1" w:unhideWhenUsed="1"/>
+    <w:lsdException w:name="Table Columns 2" w:semiHidden="1" w:unhideWhenUsed="1"/>
+    <w:lsdException w:name="Table Columns 3" w:semiHidden="1" w:unhideWhenUsed="1"/>
+    <w:lsdException w:name="Table Columns 4" w:semiHidden="1" w:unhideWhenUsed="1"/>
+    <w:lsdException w:name="Table Columns 5" w:semiHidden="1" w:unhideWhenUsed="1"/>
+    <w:lsdException w:name="Table Grid 1" w:semiHidden="1" w:unhideWhenUsed="1"/>
+    <w:lsdException w:name="Table Grid 2" w:semiHidden="1" w:unhideWhenUsed="1"/>
+    <w:lsdException w:name="Table Grid 3" w:semiHidden="1" w:unhideWhenUsed="1"/>
+    <w:lsdException w:name="Table Grid 4" w:semiHidden="1" w:unhideWhenUsed="1"/>
+    <w:lsdException w:name="Table Grid 5" w:semiHidden="1" w:unhideWhenUsed="1"/>
+    <w:lsdException w:name="Table Grid 6" w:semiHidden="1" w:unhideWhenUsed="1"/>
+    <w:lsdException w:name="Table Grid 7" w:semiHidden="1" w:unhideWhenUsed="1"/>
+    <w:lsdException w:name="Table Grid 8" w:semiHidden="1" w:unhideWhenUsed="1"/>
+    <w:lsdException w:name="Table List 1" w:semiHidden="1" w:unhideWhenUsed="1"/>
+    <w:lsdException w:name="Table List 2" w:semiHidden="1" w:unhideWhenUsed="1"/>
+    <w:lsdException w:name="Table List 3" w:semiHidden="1" w:unhideWhenUsed="1"/>
+    <w:lsdException w:name="Table List 4" w:semiHidden="1" w:unhideWhenUsed="1"/>
+    <w:lsdException w:name="Table List 5" w:semiHidden="1" w:unhideWhenUsed="1"/>
+    <w:lsdException w:name="Table List 6" w:semiHidden="1" w:unhideWhenUsed="1"/>
+    <w:lsdException w:name="Table List 7" w:semiHidden="1" w:unhideWhenUsed="1"/>
+    <w:lsdException w:name="Table List 8" w:semiHidden="1" w:unhideWhenUsed="1"/>
+    <w:lsdException w:name="Table 3D effects 1" w:semiHidden="1" w:unhideWhenUsed="1"/>
+    <w:lsdException w:name="Table 3D effects 2" w:semiHidden="1" w:unhideWhenUsed="1"/>
+    <w:lsdException w:name="Table 3D effects 3" w:semiHidden="1" w:unhideWhenUsed="1"/>
+    <w:lsdException w:name="Table Contemporary" w:semiHidden="1" w:unhideWhenUsed="1"/>
+    <w:lsdException w:name="Table Elegant" w:semiHidden="1" w:unhideWhenUsed="1"/>
+    <w:lsdException w:name="Table Professional" w:semiHidden="1" w:unhideWhenUsed="1"/>
+    <w:lsdException w:name="Table Subtle 1" w:semiHidden="1" w:unhideWhenUsed="1"/>
+    <w:lsdException w:name="Table Subtle 2" w:semiHidden="1" w:unhideWhenUsed="1"/>
+    <w:lsdException w:name="Table Web 1" w:semiHidden="1" w:unhideWhenUsed="1"/>
+    <w:lsdException w:name="Table Web 2" w:semiHidden="1" w:unhideWhenUsed="1"/>
+    <w:lsdException w:name="Table Web 3" w:semiHidden="1" w:unhideWhenUsed="1"/>
+    <w:lsdException w:name="Balloon Text" w:semiHidden="1" w:unhideWhenUsed="1"/>
+    <w:lsdException w:name="Table Grid" w:uiPriority="39"/>
+    <w:lsdException w:name="Table Theme" w:semiHidden="1" w:unhideWhenUsed="1"/>
+    <w:lsdException w:name="Placeholder Text" w:semiHidden="1"/>
+    <w:lsdException w:name="No Spacing" w:uiPriority="1" w:qFormat="1"/>
+    <w:lsdException w:name="Light Shading" w:uiPriority="60"/>
+    <w:lsdException w:name="Light List" w:uiPriority="61"/>
+    <w:lsdException w:name="Light Grid" w:uiPriority="62"/>
+    <w:lsdException w:name="Medium Shading 1" w:uiPriority="63"/>
+    <w:lsdException w:name="Medium Shading 2" w:uiPriority="64"/>
+    <w:lsdException w:name="Medium List 1" w:uiPriority="65"/>
+    <w:lsdException w:name="Medium List 2" w:uiPriority="66"/>
+    <w:lsdException w:name="Medium Grid 1" w:uiPriority="67"/>
+    <w:lsdException w:name="Medium Grid 2" w:uiPriority="68"/>
+    <w:lsdException w:name="Medium Grid 3" w:uiPriority="69"/>
+    <w:lsdException w:name="Dark List" w:uiPriority="70"/>
+    <w:lsdException w:name="Colorful Shading" w:uiPriority="71"/>
+    <w:lsdException w:name="Colorful List" w:uiPriority="72"/>
+    <w:lsdException w:name="Colorful Grid" w:uiPriority="73"/>
+    <w:lsdException w:name="Light Shading Accent 1" w:uiPriority="60"/>
+    <w:lsdException w:name="Light List Accent 1" w:uiPriority="61"/>
+    <w:lsdException w:name="Light Grid Accent 1" w:uiPriority="62"/>
+    <w:lsdException w:name="Medium Shading 1 Accent 1" w:uiPriority="63"/>
+    <w:lsdException w:name="Medium Shading 2 Accent 1" w:uiPriority="64"/>
+    <w:lsdException w:name="Medium List 1 Accent 1" w:uiPriority="65"/>
+    <w:lsdException w:name="Revision" w:semiHidden="1"/>
+    <w:lsdException w:name="List Paragraph" w:uiPriority="34" w:qFormat="1"/>
+    <w:lsdException w:name="Quote" w:uiPriority="29" w:qFormat="1"/>
+    <w:lsdException w:name="Intense Quote" w:uiPriority="30" w:qFormat="1"/>
+    <w:lsdException w:name="Medium List 2 Accent 1" w:uiPriority="66"/>
+    <w:lsdException w:name="Medium Grid 1 Accent 1" w:uiPriority="67"/>
+    <w:lsdException w:name="Medium Grid 2 Accent 1" w:uiPriority="68"/>
+    <w:lsdException w:name="Medium Grid 3 Accent 1" w:uiPriority="69"/>
+    <w:lsdException w:name="Dark List Accent 1" w:uiPriority="70"/>
+    <w:lsdException w:name="Colorful Shading Accent 1" w:uiPriority="71"/>
+    <w:lsdException w:name="Colorful List Accent 1" w:uiPriority="72"/>
+    <w:lsdException w:name="Colorful Grid Accent 1" w:uiPriority="73"/>
+    <w:lsdException w:name="Light Shading Accent 2" w:uiPriority="60"/>
+    <w:lsdException w:name="Light List Accent 2" w:uiPriority="61"/>
+    <w:lsdException w:name="Light Grid Accent 2" w:uiPriority="62"/>
+    <w:lsdException w:name="Medium Shading 1 Accent 2" w:uiPriority="63"/>
+    <w:lsdException w:name="Medium Shading 2 Accent 2" w:uiPriority="64"/>
+    <w:lsdException w:name="Medium List 1 Accent 2" w:uiPriority="65"/>
+    <w:lsdException w:name="Medium List 2 Accent 2" w:uiPriority="66"/>
+    <w:lsdException w:name="Medium Grid 1 Accent 2" w:uiPriority="67"/>
+    <w:lsdException w:name="Medium Grid 2 Accent 2" w:uiPriority="68"/>
+    <w:lsdException w:name="Medium Grid 3 Accent 2" w:uiPriority="69"/>
+    <w:lsdException w:name="Dark List Accent 2" w:uiPriority="70"/>
+    <w:lsdException w:name="Colorful Shading Accent 2" w:uiPriority="71"/>
+    <w:lsdException w:name="Colorful List Accent 2" w:uiPriority="72"/>
+    <w:lsdException w:name="Colorful Grid Accent 2" w:uiPriority="73"/>
+    <w:lsdException w:name="Light Shading Accent 3" w:uiPriority="60"/>
+    <w:lsdException w:name="Light List Accent 3" w:uiPriority="61"/>
+    <w:lsdException w:name="Light Grid Accent 3" w:uiPriority="62"/>
+    <w:lsdException w:name="Medium Shading 1 Accent 3" w:uiPriority="63"/>
+    <w:lsdException w:name="Medium Shading 2 Accent 3" w:uiPriority="64"/>
+    <w:lsdException w:name="Medium List 1 Accent 3" w:uiPriority="65"/>
+    <w:lsdException w:name="Medium List 2 Accent 3" w:uiPriority="66"/>
+    <w:lsdException w:name="Medium Grid 1 Accent 3" w:uiPriority="67"/>
+    <w:lsdException w:name="Medium Grid 2 Accent 3" w:uiPriority="68"/>
+    <w:lsdException w:name="Medium Grid 3 Accent 3" w:uiPriority="69"/>
+    <w:lsdException w:name="Dark List Accent 3" w:uiPriority="70"/>
+    <w:lsdException w:name="Colorful Shading Accent 3" w:uiPriority="71"/>
+    <w:lsdException w:name="Colorful List Accent 3" w:uiPriority="72"/>
+    <w:lsdException w:name="Colorful Grid Accent 3" w:uiPriority="73"/>
+    <w:lsdException w:name="Light Shading Accent 4" w:uiPriority="60"/>
+    <w:lsdException w:name="Light List Accent 4" w:uiPriority="61"/>
+    <w:lsdException w:name="Light Grid Accent 4" w:uiPriority="62"/>
+    <w:lsdException w:name="Medium Shading 1 Accent 4" w:uiPriority="63"/>
+    <w:lsdException w:name="Medium Shading 2 Accent 4" w:uiPriority="64"/>
+    <w:lsdException w:name="Medium List 1 Accent 4" w:uiPriority="65"/>
+    <w:lsdException w:name="Medium List 2 Accent 4" w:uiPriority="66"/>
+    <w:lsdException w:name="Medium Grid 1 Accent 4" w:uiPriority="67"/>
+    <w:lsdException w:name="Medium Grid 2 Accent 4" w:uiPriority="68"/>
+    <w:lsdException w:name="Medium Grid 3 Accent 4" w:uiPriority="69"/>
+    <w:lsdException w:name="Dark List Accent 4" w:uiPriority="70"/>
+    <w:lsdException w:name="Colorful Shading Accent 4" w:uiPriority="71"/>
+    <w:lsdException w:name="Colorful List Accent 4" w:uiPriority="72"/>
+    <w:lsdException w:name="Colorful Grid Accent 4" w:uiPriority="73"/>
+    <w:lsdException w:name="Light Shading Accent 5" w:uiPriority="60"/>
+    <w:lsdException w:name="Light List Accent 5" w:uiPriority="61"/>
+    <w:lsdException w:name="Light Grid Accent 5" w:uiPriority="62"/>
+    <w:lsdException w:name="Medium Shading 1 Accent 5" w:uiPriority="63"/>
+    <w:lsdException w:name="Medium Shading 2 Accent 5" w:uiPriority="64"/>
+    <w:lsdException w:name="Medium List 1 Accent 5" w:uiPriority="65"/>
+    <w:lsdException w:name="Medium List 2 Accent 5" w:uiPriority="66"/>
+    <w:lsdException w:name="Medium Grid 1 Accent 5" w:uiPriority="67"/>
+    <w:lsdException w:name="Medium Grid 2 Accent 5" w:uiPriority="68"/>
+    <w:lsdException w:name="Medium Grid 3 Accent 5" w:uiPriority="69"/>
+    <w:lsdException w:name="Dark List Accent 5" w:uiPriority="70"/>
+    <w:lsdException w:name="Colorful Shading Accent 5" w:uiPriority="71"/>
+    <w:lsdException w:name="Colorful List Accent 5" w:uiPriority="72"/>
+    <w:lsdException w:name="Colorful Grid Accent 5" w:uiPriority="73"/>
+    <w:lsdException w:name="Light Shading Accent 6" w:uiPriority="60"/>
+    <w:lsdException w:name="Light List Accent 6" w:uiPriority="61"/>
+    <w:lsdException w:name="Light Grid Accent 6" w:uiPriority="62"/>
+    <w:lsdException w:name="Medium Shading 1 Accent 6" w:uiPriority="63"/>
+    <w:lsdException w:name="Medium Shading 2 Accent 6" w:uiPriority="64"/>
+    <w:lsdException w:name="Medium List 1 Accent 6" w:uiPriority="65"/>
+    <w:lsdException w:name="Medium List 2 Accent 6" w:uiPriority="66"/>
+    <w:lsdException w:name="Medium Grid 1 Accent 6" w:uiPriority="67"/>
+    <w:lsdException w:name="Medium Grid 2 Accent 6" w:uiPriority="68"/>
+    <w:lsdException w:name="Medium Grid 3 Accent 6" w:uiPriority="69"/>
+    <w:lsdException w:name="Dark List Accent 6" w:uiPriority="70"/>
+    <w:lsdException w:name="Colorful Shading Accent 6" w:uiPriority="71"/>
+    <w:lsdException w:name="Colorful List Accent 6" w:uiPriority="72"/>
+    <w:lsdException w:name="Colorful Grid Accent 6" w:uiPriority="73"/>
+    <w:lsdException w:name="Subtle Emphasis" w:uiPriority="19" w:qFormat="1"/>
+    <w:lsdException w:name="Intense Emphasis" w:uiPriority="21" w:qFormat="1"/>
+    <w:lsdException w:name="Subtle Reference" w:uiPriority="31" w:qFormat="1"/>
+    <w:lsdException w:name="Intense Reference" w:uiPriority="32" w:qFormat="1"/>
+    <w:lsdException w:name="Book Title" w:uiPriority="33" w:qFormat="1"/>
+    <w:lsdException w:name="Bibliography" w:semiHidden="1" w:uiPriority="37" w:unhideWhenUsed="1"/>
+    <w:lsdException w:name="TOC Heading" w:semiHidden="1" w:uiPriority="39" w:unhideWhenUsed="1" w:qFormat="1"/>
+    <w:lsdException w:name="Grid Table 4" w:uiPriority="49"/>
+    <w:lsdException w:name="Grid Table 5 Dark" w:uiPriority="50"/>
+    <w:lsdException w:name="Grid Table 6 Colorful" w:uiPriority="51"/>
+    <w:lsdException w:name="Grid Table 7 Colorful" w:uiPriority="52"/>
+    <w:lsdException w:name="Grid Table 1 Light Accent 1" w:uiPriority="46"/>
+    <w:lsdException w:name="Grid Table 2 Accent 1" w:uiPriority="47"/>
+    <w:lsdException w:name="Grid Table 3 Accent 1" w:uiPriority="48"/>
+    <w:lsdException w:name="Grid Table 4 Accent 1" w:uiPriority="49"/>
+    <w:lsdException w:name="Grid Table 5 Dark Accent 1" w:uiPriority="50"/>
+    <w:lsdException w:name="Grid Table 6 Colorful Accent 1" w:uiPriority="51"/>
+    <w:lsdException w:name="Grid Table 7 Colorful Accent 1" w:uiPriority="52"/>
+    <w:lsdException w:name="Grid Table 1 Light Accent 2" w:uiPriority="46"/>
+    <w:lsdException w:name="Grid Table 2 Accent 2" w:uiPriority="47"/>
+    <w:lsdException w:name="Grid Table 3 Accent 2" w:uiPriority="48"/>
+    <w:lsdException w:name="Grid Table 4 Accent 2" w:uiPriority="49"/>
+    <w:lsdException w:name="Grid Table 5 Dark Accent 2" w:uiPriority="50"/>
+    <w:lsdException w:name="Grid Table 6 Colorful Accent 2" w:uiPriority="51"/>
+    <w:lsdException w:name="Grid Table 7 Colorful Accent 2" w:uiPriority="52"/>
+    <w:lsdException w:name="Grid Table 1 Light Accent 3" w:uiPriority="46"/>
+    <w:lsdException w:name="Grid Table 2 Accent 3" w:uiPriority="47"/>
+    <w:lsdException w:name="Grid Table 3 Accent 3" w:uiPriority="48"/>
+    <w:lsdException w:name="Grid Table 4 Accent 3" w:uiPriority="49"/>
+    <w:lsdException w:name="Grid Table 5 Dark Accent 3" w:uiPriority="50"/>
+    <w:lsdException w:name="Grid Table 6 Colorful Accent 3" w:uiPriority="51"/>
+    <w:lsdException w:name="Grid Table 7 Colorful Accent 3" w:uiPriority="52"/>
+    <w:lsdException w:name="Grid Table 1 Light Accent 4" w:uiPriority="46"/>
+    <w:lsdException w:name="Grid Table 2 Accent 4" w:uiPriority="47"/>
+    <w:lsdException w:name="Grid Table 3 Accent 4" w:uiPriority="48"/>
+    <w:lsdException w:name="Grid Table 4 Accent 4" w:uiPriority="49"/>
+    <w:lsdException w:name="Grid Table 5 Dark Accent 4" w:uiPriority="50"/>
+    <w:lsdException w:name="Grid Table 6 Colorful Accent 4" w:uiPriority="51"/>
+    <w:lsdException w:name="Grid Table 7 Colorful Accent 4" w:uiPriority="52"/>
+    <w:lsdException w:name="Grid Table 1 Light Accent 5" w:uiPriority="46"/>
+    <w:lsdException w:name="Grid Table 2 Accent 5" w:uiPriority="47"/>
+    <w:lsdException w:name="Grid Table 3 Accent 5" w:uiPriority="48"/>
+    <w:lsdException w:name="Grid Table 4 Accent 5" w:uiPriority="49"/>
+    <w:lsdException w:name="Grid Table 5 Dark Accent 5" w:uiPriority="50"/>
+    <w:lsdException w:name="Grid Table 6 Colorful Accent 5" w:uiPriority="51"/>
+    <w:lsdException w:name="Grid Table 7 Colorful Accent 5" w:uiPriority="52"/>
+    <w:lsdException w:name="Grid Table 1 Light Accent 6" w:uiPriority="46"/>
+    <w:lsdException w:name="Grid Table 2 Accent 6" w:uiPriority="47"/>
+    <w:lsdException w:name="Grid Table 3 Accent 6" w:uiPriority="48"/>
+    <w:lsdException w:name="Grid Table 4 Accent 6" w:uiPriority="49"/>
+    <w:lsdException w:name="Grid Table 5 Dark Accent 6" w:uiPriority="50"/>
+    <w:lsdException w:name="Grid Table 6 Colorful Accent 6" w:uiPriority="51"/>
+    <w:lsdException w:name="Grid Table 7 Colorful Accent 6" w:uiPriority="52"/>
+    <w:lsdException w:name="List Table 1 Light" w:uiPriority="46"/>
+    <w:lsdException w:name="List Table 2" w:uiPriority="47"/>
+    <w:lsdException w:name="List Table 3" w:uiPriority="48"/>
+    <w:lsdException w:name="List Table 4" w:uiPriority="49"/>
+    <w:lsdException w:name="List Table 5 Dark" w:uiPriority="50"/>
+    <w:lsdException w:name="List Table 6 Colorful" w:uiPriority="51"/>
+    <w:lsdException w:name="List Table 7 Colorful" w:uiPriority="52"/>
+    <w:lsdException w:name="List Table 1 Light Accent 1" w:uiPriority="46"/>
+    <w:lsdException w:name="List Table 2 Accent 1" w:uiPriority="47"/>
+    <w:lsdException w:name="List Table 3 Accent 1" w:uiPriority="48"/>
+    <w:lsdException w:name="List Table 4 Accent 1" w:uiPriority="49"/>
+    <w:lsdException w:name="List Table 5 Dark Accent 1" w:uiPriority="50"/>
+    <w:lsdException w:name="List Table 6 Colorful Accent 1" w:uiPriority="51"/>
+    <w:lsdException w:name="List Table 7 Colorful Accent 1" w:uiPriority="52"/>
+    <w:lsdException w:name="List Table 1 Light Accent 2" w:uiPriority="46"/>
+    <w:lsdException w:name="List Table 2 Accent 2" w:uiPriority="47"/>
+    <w:lsdException w:name="List Table 3 Accent 2" w:uiPriority="48"/>
+    <w:lsdException w:name="List Table 4 Accent 2" w:uiPriority="49"/>
+    <w:lsdException w:name="List Table 5 Dark Accent 2" w:uiPriority="50"/>
+    <w:lsdException w:name="List Table 6 Colorful Accent 2" w:uiPriority="51"/>
+    <w:lsdException w:name="List Table 7 Colorful Accent 2" w:uiPriority="52"/>
+    <w:lsdException w:name="List Table 1 Light Accent 3" w:uiPriority="46"/>
+    <w:lsdException w:name="List Table 2 Accent 3" w:uiPriority="47"/>
+    <w:lsdException w:name="List Table 3 Accent 3" w:uiPriority="48"/>
+    <w:lsdException w:name="List Table 4 Accent 3" w:uiPriority="49"/>
+    <w:lsdException w:name="List Table 5 Dark Accent 3" w:uiPriority="50"/>
+    <w:lsdException w:name="List Table 6 Colorful Accent 3" w:uiPriority="51"/>
+    <w:lsdException w:name="List Table 7 Colorful Accent 3" w:uiPriority="52"/>
+    <w:lsdException w:name="List Table 1 Light Accent 4" w:uiPriority="46"/>
+    <w:lsdException w:name="List Table 2 Accent 4" w:uiPriority="47"/>
+    <w:lsdException w:name="List Table 3 Accent 4" w:uiPriority="48"/>
+    <w:lsdException w:name="List Table 4 Accent 4" w:uiPriority="49"/>
+    <w:lsdException w:name="List Table 5 Dark Accent 4" w:uiPriority="50"/>
+    <w:lsdException w:name="List Table 6 Colorful Accent 4" w:uiPriority="51"/>
+    <w:lsdException w:name="List Table 7 Colorful Accent 4" w:uiPriority="52"/>
+    <w:lsdException w:name="List Table 1 Light Accent 5" w:uiPriority="46"/>
+    <w:lsdException w:name="List Table 2 Accent 5" w:uiPriority="47"/>
+    <w:lsdException w:name="List Table 3 Accent 5" w:uiPriority="48"/>
+    <w:lsdException w:name="List Table 4 Accent 5" w:uiPriority="49"/>
+    <w:lsdException w:name="List Table 5 Dark Accent 5" w:uiPriority="50"/>
+    <w:lsdException w:name="List Table 6 Colorful Accent 5" w:uiPriority="51"/>
+    <w:lsdException w:name="List Table 7 Colorful Accent 5" w:uiPriority="52"/>
+    <w:lsdException w:name="List Table 1 Light Accent 6" w:uiPriority="46"/>
+    <w:lsdException w:name="List Table 2 Accent 6" w:uiPriority="47"/>
+    <w:lsdException w:name="List Table 3 Accent 6" w:uiPriority="48"/>
+    <w:lsdException w:name="List Table 4 Accent 6" w:uiPriority="49"/>
+    <w:lsdException w:name="List Table 5 Dark Accent 6" w:uiPriority="50"/>
+    <w:lsdException w:name="List Table 6 Colorful Accent 6" w:uiPriority="51"/>
+    <w:lsdException w:name="List Table 7 Colorful Accent 6" w:uiPriority="52"/>
   </w:latentStyles>
   <w:style w:type="paragraph" w:default="1" w:styleId="Normal">
     <w:name w:val="Normal"/>
     <w:qFormat/>
   </w:style>
-  <w:style w:type="paragraph" w:styleId="Titre1">
+  <w:style w:type="paragraph" w:styleId="Heading1">
     <w:name w:val="heading 1"/>
     <w:basedOn w:val="Normal"/>
     <w:next w:val="Normal"/>
-    <w:link w:val="Titre1Car"/>
+    <w:link w:val="Heading1Char"/>
     <w:uiPriority w:val="9"/>
     <w:qFormat/>
     <w:rsid w:val="00F242F8"/>
@@ -2526,11 +2685,11 @@
       <w:szCs w:val="32"/>
     </w:rPr>
   </w:style>
-  <w:style w:type="paragraph" w:styleId="Titre2">
+  <w:style w:type="paragraph" w:styleId="Heading2">
     <w:name w:val="heading 2"/>
     <w:basedOn w:val="Normal"/>
     <w:next w:val="Normal"/>
-    <w:link w:val="Titre2Car"/>
+    <w:link w:val="Heading2Char"/>
     <w:uiPriority w:val="9"/>
     <w:unhideWhenUsed/>
     <w:qFormat/>
@@ -2548,13 +2707,13 @@
       <w:szCs w:val="26"/>
     </w:rPr>
   </w:style>
-  <w:style w:type="character" w:default="1" w:styleId="Policepardfaut">
+  <w:style w:type="character" w:default="1" w:styleId="DefaultParagraphFont">
     <w:name w:val="Default Paragraph Font"/>
     <w:uiPriority w:val="1"/>
     <w:semiHidden/>
     <w:unhideWhenUsed/>
   </w:style>
-  <w:style w:type="table" w:default="1" w:styleId="TableauNormal">
+  <w:style w:type="table" w:default="1" w:styleId="TableNormal">
     <w:name w:val="Normal Table"/>
     <w:uiPriority w:val="99"/>
     <w:semiHidden/>
@@ -2569,17 +2728,17 @@
       </w:tblCellMar>
     </w:tblPr>
   </w:style>
-  <w:style w:type="numbering" w:default="1" w:styleId="Aucuneliste">
+  <w:style w:type="numbering" w:default="1" w:styleId="NoList">
     <w:name w:val="No List"/>
     <w:uiPriority w:val="99"/>
     <w:semiHidden/>
     <w:unhideWhenUsed/>
   </w:style>
-  <w:style w:type="paragraph" w:styleId="Titre">
+  <w:style w:type="paragraph" w:styleId="Title">
     <w:name w:val="Title"/>
     <w:basedOn w:val="Normal"/>
     <w:next w:val="Normal"/>
-    <w:link w:val="TitreCar"/>
+    <w:link w:val="TitleChar"/>
     <w:uiPriority w:val="10"/>
     <w:qFormat/>
     <w:rsid w:val="00F242F8"/>
@@ -2595,10 +2754,10 @@
       <w:szCs w:val="56"/>
     </w:rPr>
   </w:style>
-  <w:style w:type="character" w:customStyle="1" w:styleId="TitreCar">
-    <w:name w:val="Titre Car"/>
-    <w:basedOn w:val="Policepardfaut"/>
-    <w:link w:val="Titre"/>
+  <w:style w:type="character" w:customStyle="1" w:styleId="TitleChar">
+    <w:name w:val="Title Char"/>
+    <w:basedOn w:val="DefaultParagraphFont"/>
+    <w:link w:val="Title"/>
     <w:uiPriority w:val="10"/>
     <w:rsid w:val="00F242F8"/>
     <w:rPr>
@@ -2609,10 +2768,10 @@
       <w:szCs w:val="56"/>
     </w:rPr>
   </w:style>
-  <w:style w:type="character" w:customStyle="1" w:styleId="Titre1Car">
-    <w:name w:val="Titre 1 Car"/>
-    <w:basedOn w:val="Policepardfaut"/>
-    <w:link w:val="Titre1"/>
+  <w:style w:type="character" w:customStyle="1" w:styleId="Heading1Char">
+    <w:name w:val="Heading 1 Char"/>
+    <w:basedOn w:val="DefaultParagraphFont"/>
+    <w:link w:val="Heading1"/>
     <w:uiPriority w:val="9"/>
     <w:rsid w:val="00F242F8"/>
     <w:rPr>
@@ -2622,9 +2781,9 @@
       <w:szCs w:val="32"/>
     </w:rPr>
   </w:style>
-  <w:style w:type="paragraph" w:styleId="En-ttedetabledesmatires">
+  <w:style w:type="paragraph" w:styleId="TOCHeading">
     <w:name w:val="TOC Heading"/>
-    <w:basedOn w:val="Titre1"/>
+    <w:basedOn w:val="Heading1"/>
     <w:next w:val="Normal"/>
     <w:uiPriority w:val="39"/>
     <w:unhideWhenUsed/>
@@ -2637,10 +2796,10 @@
       <w:lang w:val="en-US"/>
     </w:rPr>
   </w:style>
-  <w:style w:type="character" w:customStyle="1" w:styleId="Titre2Car">
-    <w:name w:val="Titre 2 Car"/>
-    <w:basedOn w:val="Policepardfaut"/>
-    <w:link w:val="Titre2"/>
+  <w:style w:type="character" w:customStyle="1" w:styleId="Heading2Char">
+    <w:name w:val="Heading 2 Char"/>
+    <w:basedOn w:val="DefaultParagraphFont"/>
+    <w:link w:val="Heading2"/>
     <w:uiPriority w:val="9"/>
     <w:rsid w:val="00FE53A9"/>
     <w:rPr>
@@ -2650,7 +2809,7 @@
       <w:szCs w:val="26"/>
     </w:rPr>
   </w:style>
-  <w:style w:type="paragraph" w:styleId="Paragraphedeliste">
+  <w:style w:type="paragraph" w:styleId="ListParagraph">
     <w:name w:val="List Paragraph"/>
     <w:basedOn w:val="Normal"/>
     <w:uiPriority w:val="34"/>
@@ -2661,7 +2820,7 @@
       <w:contextualSpacing/>
     </w:pPr>
   </w:style>
-  <w:style w:type="paragraph" w:styleId="TM1">
+  <w:style w:type="paragraph" w:styleId="TOC1">
     <w:name w:val="toc 1"/>
     <w:basedOn w:val="Normal"/>
     <w:next w:val="Normal"/>
@@ -2673,7 +2832,7 @@
       <w:spacing w:after="100"/>
     </w:pPr>
   </w:style>
-  <w:style w:type="paragraph" w:styleId="TM2">
+  <w:style w:type="paragraph" w:styleId="TOC2">
     <w:name w:val="toc 2"/>
     <w:basedOn w:val="Normal"/>
     <w:next w:val="Normal"/>
@@ -2686,9 +2845,9 @@
       <w:ind w:left="220"/>
     </w:pPr>
   </w:style>
-  <w:style w:type="character" w:styleId="Lienhypertexte">
+  <w:style w:type="character" w:styleId="Hyperlink">
     <w:name w:val="Hyperlink"/>
-    <w:basedOn w:val="Policepardfaut"/>
+    <w:basedOn w:val="DefaultParagraphFont"/>
     <w:uiPriority w:val="99"/>
     <w:unhideWhenUsed/>
     <w:rsid w:val="00C43EA2"/>
@@ -2697,10 +2856,10 @@
       <w:u w:val="single"/>
     </w:rPr>
   </w:style>
-  <w:style w:type="paragraph" w:styleId="Textedebulles">
+  <w:style w:type="paragraph" w:styleId="BalloonText">
     <w:name w:val="Balloon Text"/>
     <w:basedOn w:val="Normal"/>
-    <w:link w:val="TextedebullesCar"/>
+    <w:link w:val="BalloonTextChar"/>
     <w:uiPriority w:val="99"/>
     <w:semiHidden/>
     <w:unhideWhenUsed/>
@@ -2714,404 +2873,10 @@
       <w:szCs w:val="18"/>
     </w:rPr>
   </w:style>
-  <w:style w:type="character" w:customStyle="1" w:styleId="TextedebullesCar">
-    <w:name w:val="Texte de bulles Car"/>
-    <w:basedOn w:val="Policepardfaut"/>
-    <w:link w:val="Textedebulles"/>
-    <w:uiPriority w:val="99"/>
-    <w:semiHidden/>
-    <w:rsid w:val="0013071F"/>
-    <w:rPr>
-      <w:rFonts w:ascii="Lucida Grande" w:hAnsi="Lucida Grande"/>
-      <w:sz w:val="18"/>
-      <w:szCs w:val="18"/>
-    </w:rPr>
-  </w:style>
-</w:styles>
-</file>
-
-<file path=word/stylesWithEffects.xml><?xml version="1.0" encoding="utf-8"?>
-<w:styles xmlns:wpc="http://schemas.microsoft.com/office/word/2010/wordprocessingCanvas" xmlns:mo="http://schemas.microsoft.com/office/mac/office/2008/main" xmlns:mc="http://schemas.openxmlformats.org/markup-compatibility/2006" xmlns:mv="urn:schemas-microsoft-com:mac:vml" xmlns:o="urn:schemas-microsoft-com:office:office" xmlns:r="http://schemas.openxmlformats.org/officeDocument/2006/relationships" xmlns:m="http://schemas.openxmlformats.org/officeDocument/2006/math" xmlns:v="urn:schemas-microsoft-com:vml" xmlns:wp14="http://schemas.microsoft.com/office/word/2010/wordprocessingDrawing" xmlns:wp="http://schemas.openxmlformats.org/drawingml/2006/wordprocessingDrawing" xmlns:w10="urn:schemas-microsoft-com:office:word" xmlns:w="http://schemas.openxmlformats.org/wordprocessingml/2006/main" xmlns:w14="http://schemas.microsoft.com/office/word/2010/wordml" xmlns:wpg="http://schemas.microsoft.com/office/word/2010/wordprocessingGroup" xmlns:wpi="http://schemas.microsoft.com/office/word/2010/wordprocessingInk" xmlns:wne="http://schemas.microsoft.com/office/word/2006/wordml" xmlns:wps="http://schemas.microsoft.com/office/word/2010/wordprocessingShape" mc:Ignorable="w14 wp14">
-  <w:docDefaults>
-    <w:rPrDefault>
-      <w:rPr>
-        <w:rFonts w:asciiTheme="minorHAnsi" w:eastAsiaTheme="minorHAnsi" w:hAnsiTheme="minorHAnsi" w:cstheme="minorBidi"/>
-        <w:sz w:val="22"/>
-        <w:szCs w:val="22"/>
-        <w:lang w:val="en-GB" w:eastAsia="en-US" w:bidi="ar-SA"/>
-      </w:rPr>
-    </w:rPrDefault>
-    <w:pPrDefault>
-      <w:pPr>
-        <w:spacing w:after="160" w:line="259" w:lineRule="auto"/>
-      </w:pPr>
-    </w:pPrDefault>
-  </w:docDefaults>
-  <w:latentStyles w:defLockedState="0" w:defUIPriority="99" w:defSemiHidden="1" w:defUnhideWhenUsed="1" w:defQFormat="0" w:count="276">
-    <w:lsdException w:name="Normal" w:semiHidden="0" w:uiPriority="0" w:unhideWhenUsed="0" w:qFormat="1"/>
-    <w:lsdException w:name="heading 1" w:semiHidden="0" w:uiPriority="9" w:unhideWhenUsed="0" w:qFormat="1"/>
-    <w:lsdException w:name="heading 2" w:uiPriority="9" w:qFormat="1"/>
-    <w:lsdException w:name="heading 3" w:uiPriority="9" w:qFormat="1"/>
-    <w:lsdException w:name="heading 4" w:uiPriority="9" w:qFormat="1"/>
-    <w:lsdException w:name="heading 5" w:uiPriority="9" w:qFormat="1"/>
-    <w:lsdException w:name="heading 6" w:uiPriority="9" w:qFormat="1"/>
-    <w:lsdException w:name="heading 7" w:uiPriority="9" w:qFormat="1"/>
-    <w:lsdException w:name="heading 8" w:uiPriority="9" w:qFormat="1"/>
-    <w:lsdException w:name="heading 9" w:uiPriority="9" w:qFormat="1"/>
-    <w:lsdException w:name="toc 1" w:uiPriority="39"/>
-    <w:lsdException w:name="toc 2" w:uiPriority="39"/>
-    <w:lsdException w:name="toc 3" w:uiPriority="39"/>
-    <w:lsdException w:name="toc 4" w:uiPriority="39"/>
-    <w:lsdException w:name="toc 5" w:uiPriority="39"/>
-    <w:lsdException w:name="toc 6" w:uiPriority="39"/>
-    <w:lsdException w:name="toc 7" w:uiPriority="39"/>
-    <w:lsdException w:name="toc 8" w:uiPriority="39"/>
-    <w:lsdException w:name="toc 9" w:uiPriority="39"/>
-    <w:lsdException w:name="caption" w:uiPriority="35" w:qFormat="1"/>
-    <w:lsdException w:name="Title" w:semiHidden="0" w:uiPriority="10" w:unhideWhenUsed="0" w:qFormat="1"/>
-    <w:lsdException w:name="Default Paragraph Font" w:uiPriority="1"/>
-    <w:lsdException w:name="Subtitle" w:semiHidden="0" w:uiPriority="11" w:unhideWhenUsed="0" w:qFormat="1"/>
-    <w:lsdException w:name="Strong" w:semiHidden="0" w:uiPriority="22" w:unhideWhenUsed="0" w:qFormat="1"/>
-    <w:lsdException w:name="Emphasis" w:semiHidden="0" w:uiPriority="20" w:unhideWhenUsed="0" w:qFormat="1"/>
-    <w:lsdException w:name="Table Grid" w:semiHidden="0" w:uiPriority="39" w:unhideWhenUsed="0"/>
-    <w:lsdException w:name="Note Level 1" w:semiHidden="0" w:unhideWhenUsed="0"/>
-    <w:lsdException w:name="Note Level 2" w:semiHidden="0" w:unhideWhenUsed="0"/>
-    <w:lsdException w:name="Note Level 3" w:semiHidden="0" w:unhideWhenUsed="0"/>
-    <w:lsdException w:name="Note Level 4" w:semiHidden="0" w:unhideWhenUsed="0"/>
-    <w:lsdException w:name="Note Level 5" w:semiHidden="0" w:unhideWhenUsed="0"/>
-    <w:lsdException w:name="Note Level 6" w:semiHidden="0" w:unhideWhenUsed="0"/>
-    <w:lsdException w:name="Note Level 7" w:semiHidden="0" w:unhideWhenUsed="0"/>
-    <w:lsdException w:name="Note Level 8" w:semiHidden="0" w:unhideWhenUsed="0"/>
-    <w:lsdException w:name="Note Level 9" w:semiHidden="0" w:unhideWhenUsed="0"/>
-    <w:lsdException w:name="Placeholder Text" w:unhideWhenUsed="0"/>
-    <w:lsdException w:name="No Spacing" w:semiHidden="0" w:uiPriority="1" w:unhideWhenUsed="0" w:qFormat="1"/>
-    <w:lsdException w:name="Light Shading" w:semiHidden="0" w:uiPriority="60" w:unhideWhenUsed="0"/>
-    <w:lsdException w:name="Light List" w:semiHidden="0" w:uiPriority="61" w:unhideWhenUsed="0"/>
-    <w:lsdException w:name="Light Grid" w:semiHidden="0" w:uiPriority="62" w:unhideWhenUsed="0"/>
-    <w:lsdException w:name="Medium Shading 1" w:semiHidden="0" w:uiPriority="63" w:unhideWhenUsed="0"/>
-    <w:lsdException w:name="Medium Shading 2" w:semiHidden="0" w:uiPriority="64" w:unhideWhenUsed="0"/>
-    <w:lsdException w:name="Medium List 1" w:semiHidden="0" w:uiPriority="65" w:unhideWhenUsed="0"/>
-    <w:lsdException w:name="Medium List 2" w:semiHidden="0" w:uiPriority="66" w:unhideWhenUsed="0"/>
-    <w:lsdException w:name="Medium Grid 1" w:semiHidden="0" w:uiPriority="67" w:unhideWhenUsed="0"/>
-    <w:lsdException w:name="Medium Grid 2" w:semiHidden="0" w:uiPriority="68" w:unhideWhenUsed="0"/>
-    <w:lsdException w:name="Medium Grid 3" w:semiHidden="0" w:uiPriority="69" w:unhideWhenUsed="0"/>
-    <w:lsdException w:name="Dark List" w:semiHidden="0" w:uiPriority="70" w:unhideWhenUsed="0"/>
-    <w:lsdException w:name="Colorful Shading" w:semiHidden="0" w:uiPriority="71" w:unhideWhenUsed="0"/>
-    <w:lsdException w:name="Colorful List" w:semiHidden="0" w:uiPriority="72" w:unhideWhenUsed="0"/>
-    <w:lsdException w:name="Colorful Grid" w:semiHidden="0" w:uiPriority="73" w:unhideWhenUsed="0"/>
-    <w:lsdException w:name="Light Shading Accent 1" w:semiHidden="0" w:uiPriority="60" w:unhideWhenUsed="0"/>
-    <w:lsdException w:name="Light List Accent 1" w:semiHidden="0" w:uiPriority="61" w:unhideWhenUsed="0"/>
-    <w:lsdException w:name="Light Grid Accent 1" w:semiHidden="0" w:uiPriority="62" w:unhideWhenUsed="0"/>
-    <w:lsdException w:name="Medium Shading 1 Accent 1" w:semiHidden="0" w:uiPriority="63" w:unhideWhenUsed="0"/>
-    <w:lsdException w:name="Medium Shading 2 Accent 1" w:semiHidden="0" w:uiPriority="64" w:unhideWhenUsed="0"/>
-    <w:lsdException w:name="Medium List 1 Accent 1" w:semiHidden="0" w:uiPriority="65" w:unhideWhenUsed="0"/>
-    <w:lsdException w:name="Revision" w:unhideWhenUsed="0"/>
-    <w:lsdException w:name="List Paragraph" w:semiHidden="0" w:uiPriority="34" w:unhideWhenUsed="0" w:qFormat="1"/>
-    <w:lsdException w:name="Quote" w:semiHidden="0" w:uiPriority="29" w:unhideWhenUsed="0" w:qFormat="1"/>
-    <w:lsdException w:name="Intense Quote" w:semiHidden="0" w:uiPriority="30" w:unhideWhenUsed="0" w:qFormat="1"/>
-    <w:lsdException w:name="Medium List 2 Accent 1" w:semiHidden="0" w:uiPriority="66" w:unhideWhenUsed="0"/>
-    <w:lsdException w:name="Medium Grid 1 Accent 1" w:semiHidden="0" w:uiPriority="67" w:unhideWhenUsed="0"/>
-    <w:lsdException w:name="Medium Grid 2 Accent 1" w:semiHidden="0" w:uiPriority="68" w:unhideWhenUsed="0"/>
-    <w:lsdException w:name="Medium Grid 3 Accent 1" w:semiHidden="0" w:uiPriority="69" w:unhideWhenUsed="0"/>
-    <w:lsdException w:name="Dark List Accent 1" w:semiHidden="0" w:uiPriority="70" w:unhideWhenUsed="0"/>
-    <w:lsdException w:name="Colorful Shading Accent 1" w:semiHidden="0" w:uiPriority="71" w:unhideWhenUsed="0"/>
-    <w:lsdException w:name="Colorful List Accent 1" w:semiHidden="0" w:uiPriority="72" w:unhideWhenUsed="0"/>
-    <w:lsdException w:name="Colorful Grid Accent 1" w:semiHidden="0" w:uiPriority="73" w:unhideWhenUsed="0"/>
-    <w:lsdException w:name="Light Shading Accent 2" w:semiHidden="0" w:uiPriority="60" w:unhideWhenUsed="0"/>
-    <w:lsdException w:name="Light List Accent 2" w:semiHidden="0" w:uiPriority="61" w:unhideWhenUsed="0"/>
-    <w:lsdException w:name="Light Grid Accent 2" w:semiHidden="0" w:uiPriority="62" w:unhideWhenUsed="0"/>
-    <w:lsdException w:name="Medium Shading 1 Accent 2" w:semiHidden="0" w:uiPriority="63" w:unhideWhenUsed="0"/>
-    <w:lsdException w:name="Medium Shading 2 Accent 2" w:semiHidden="0" w:uiPriority="64" w:unhideWhenUsed="0"/>
-    <w:lsdException w:name="Medium List 1 Accent 2" w:semiHidden="0" w:uiPriority="65" w:unhideWhenUsed="0"/>
-    <w:lsdException w:name="Medium List 2 Accent 2" w:semiHidden="0" w:uiPriority="66" w:unhideWhenUsed="0"/>
-    <w:lsdException w:name="Medium Grid 1 Accent 2" w:semiHidden="0" w:uiPriority="67" w:unhideWhenUsed="0"/>
-    <w:lsdException w:name="Medium Grid 2 Accent 2" w:semiHidden="0" w:uiPriority="68" w:unhideWhenUsed="0"/>
-    <w:lsdException w:name="Medium Grid 3 Accent 2" w:semiHidden="0" w:uiPriority="69" w:unhideWhenUsed="0"/>
-    <w:lsdException w:name="Dark List Accent 2" w:semiHidden="0" w:uiPriority="70" w:unhideWhenUsed="0"/>
-    <w:lsdException w:name="Colorful Shading Accent 2" w:semiHidden="0" w:uiPriority="71" w:unhideWhenUsed="0"/>
-    <w:lsdException w:name="Colorful List Accent 2" w:semiHidden="0" w:uiPriority="72" w:unhideWhenUsed="0"/>
-    <w:lsdException w:name="Colorful Grid Accent 2" w:semiHidden="0" w:uiPriority="73" w:unhideWhenUsed="0"/>
-    <w:lsdException w:name="Light Shading Accent 3" w:semiHidden="0" w:uiPriority="60" w:unhideWhenUsed="0"/>
-    <w:lsdException w:name="Light List Accent 3" w:semiHidden="0" w:uiPriority="61" w:unhideWhenUsed="0"/>
-    <w:lsdException w:name="Light Grid Accent 3" w:semiHidden="0" w:uiPriority="62" w:unhideWhenUsed="0"/>
-    <w:lsdException w:name="Medium Shading 1 Accent 3" w:semiHidden="0" w:uiPriority="63" w:unhideWhenUsed="0"/>
-    <w:lsdException w:name="Medium Shading 2 Accent 3" w:semiHidden="0" w:uiPriority="64" w:unhideWhenUsed="0"/>
-    <w:lsdException w:name="Medium List 1 Accent 3" w:semiHidden="0" w:uiPriority="65" w:unhideWhenUsed="0"/>
-    <w:lsdException w:name="Medium List 2 Accent 3" w:semiHidden="0" w:uiPriority="66" w:unhideWhenUsed="0"/>
-    <w:lsdException w:name="Medium Grid 1 Accent 3" w:semiHidden="0" w:uiPriority="67" w:unhideWhenUsed="0"/>
-    <w:lsdException w:name="Medium Grid 2 Accent 3" w:semiHidden="0" w:uiPriority="68" w:unhideWhenUsed="0"/>
-    <w:lsdException w:name="Medium Grid 3 Accent 3" w:semiHidden="0" w:uiPriority="69" w:unhideWhenUsed="0"/>
-    <w:lsdException w:name="Dark List Accent 3" w:semiHidden="0" w:uiPriority="70" w:unhideWhenUsed="0"/>
-    <w:lsdException w:name="Colorful Shading Accent 3" w:semiHidden="0" w:uiPriority="71" w:unhideWhenUsed="0"/>
-    <w:lsdException w:name="Colorful List Accent 3" w:semiHidden="0" w:uiPriority="72" w:unhideWhenUsed="0"/>
-    <w:lsdException w:name="Colorful Grid Accent 3" w:semiHidden="0" w:uiPriority="73" w:unhideWhenUsed="0"/>
-    <w:lsdException w:name="Light Shading Accent 4" w:semiHidden="0" w:uiPriority="60" w:unhideWhenUsed="0"/>
-    <w:lsdException w:name="Light List Accent 4" w:semiHidden="0" w:uiPriority="61" w:unhideWhenUsed="0"/>
-    <w:lsdException w:name="Light Grid Accent 4" w:semiHidden="0" w:uiPriority="62" w:unhideWhenUsed="0"/>
-    <w:lsdException w:name="Medium Shading 1 Accent 4" w:semiHidden="0" w:uiPriority="63" w:unhideWhenUsed="0"/>
-    <w:lsdException w:name="Medium Shading 2 Accent 4" w:semiHidden="0" w:uiPriority="64" w:unhideWhenUsed="0"/>
-    <w:lsdException w:name="Medium List 1 Accent 4" w:semiHidden="0" w:uiPriority="65" w:unhideWhenUsed="0"/>
-    <w:lsdException w:name="Medium List 2 Accent 4" w:semiHidden="0" w:uiPriority="66" w:unhideWhenUsed="0"/>
-    <w:lsdException w:name="Medium Grid 1 Accent 4" w:semiHidden="0" w:uiPriority="67" w:unhideWhenUsed="0"/>
-    <w:lsdException w:name="Medium Grid 2 Accent 4" w:semiHidden="0" w:uiPriority="68" w:unhideWhenUsed="0"/>
-    <w:lsdException w:name="Medium Grid 3 Accent 4" w:semiHidden="0" w:uiPriority="69" w:unhideWhenUsed="0"/>
-    <w:lsdException w:name="Dark List Accent 4" w:semiHidden="0" w:uiPriority="70" w:unhideWhenUsed="0"/>
-    <w:lsdException w:name="Colorful Shading Accent 4" w:semiHidden="0" w:uiPriority="71" w:unhideWhenUsed="0"/>
-    <w:lsdException w:name="Colorful List Accent 4" w:semiHidden="0" w:uiPriority="72" w:unhideWhenUsed="0"/>
-    <w:lsdException w:name="Colorful Grid Accent 4" w:semiHidden="0" w:uiPriority="73" w:unhideWhenUsed="0"/>
-    <w:lsdException w:name="Light Shading Accent 5" w:semiHidden="0" w:uiPriority="60" w:unhideWhenUsed="0"/>
-    <w:lsdException w:name="Light List Accent 5" w:semiHidden="0" w:uiPriority="61" w:unhideWhenUsed="0"/>
-    <w:lsdException w:name="Light Grid Accent 5" w:semiHidden="0" w:uiPriority="62" w:unhideWhenUsed="0"/>
-    <w:lsdException w:name="Medium Shading 1 Accent 5" w:semiHidden="0" w:uiPriority="63" w:unhideWhenUsed="0"/>
-    <w:lsdException w:name="Medium Shading 2 Accent 5" w:semiHidden="0" w:uiPriority="64" w:unhideWhenUsed="0"/>
-    <w:lsdException w:name="Medium List 1 Accent 5" w:semiHidden="0" w:uiPriority="65" w:unhideWhenUsed="0"/>
-    <w:lsdException w:name="Medium List 2 Accent 5" w:semiHidden="0" w:uiPriority="66" w:unhideWhenUsed="0"/>
-    <w:lsdException w:name="Medium Grid 1 Accent 5" w:semiHidden="0" w:uiPriority="67" w:unhideWhenUsed="0"/>
-    <w:lsdException w:name="Medium Grid 2 Accent 5" w:semiHidden="0" w:uiPriority="68" w:unhideWhenUsed="0"/>
-    <w:lsdException w:name="Medium Grid 3 Accent 5" w:semiHidden="0" w:uiPriority="69" w:unhideWhenUsed="0"/>
-    <w:lsdException w:name="Dark List Accent 5" w:semiHidden="0" w:uiPriority="70" w:unhideWhenUsed="0"/>
-    <w:lsdException w:name="Colorful Shading Accent 5" w:semiHidden="0" w:uiPriority="71" w:unhideWhenUsed="0"/>
-    <w:lsdException w:name="Colorful List Accent 5" w:semiHidden="0" w:uiPriority="72" w:unhideWhenUsed="0"/>
-    <w:lsdException w:name="Colorful Grid Accent 5" w:semiHidden="0" w:uiPriority="73" w:unhideWhenUsed="0"/>
-    <w:lsdException w:name="Light Shading Accent 6" w:semiHidden="0" w:uiPriority="60" w:unhideWhenUsed="0"/>
-    <w:lsdException w:name="Light List Accent 6" w:semiHidden="0" w:uiPriority="61" w:unhideWhenUsed="0"/>
-    <w:lsdException w:name="Light Grid Accent 6" w:semiHidden="0" w:uiPriority="62" w:unhideWhenUsed="0"/>
-    <w:lsdException w:name="Medium Shading 1 Accent 6" w:semiHidden="0" w:uiPriority="63" w:unhideWhenUsed="0"/>
-    <w:lsdException w:name="Medium Shading 2 Accent 6" w:semiHidden="0" w:uiPriority="64" w:unhideWhenUsed="0"/>
-    <w:lsdException w:name="Medium List 1 Accent 6" w:semiHidden="0" w:uiPriority="65" w:unhideWhenUsed="0"/>
-    <w:lsdException w:name="Medium List 2 Accent 6" w:semiHidden="0" w:uiPriority="66" w:unhideWhenUsed="0"/>
-    <w:lsdException w:name="Medium Grid 1 Accent 6" w:semiHidden="0" w:uiPriority="67" w:unhideWhenUsed="0"/>
-    <w:lsdException w:name="Medium Grid 2 Accent 6" w:semiHidden="0" w:uiPriority="68" w:unhideWhenUsed="0"/>
-    <w:lsdException w:name="Medium Grid 3 Accent 6" w:semiHidden="0" w:uiPriority="69" w:unhideWhenUsed="0"/>
-    <w:lsdException w:name="Dark List Accent 6" w:semiHidden="0" w:uiPriority="70" w:unhideWhenUsed="0"/>
-    <w:lsdException w:name="Colorful Shading Accent 6" w:semiHidden="0" w:uiPriority="71" w:unhideWhenUsed="0"/>
-    <w:lsdException w:name="Colorful List Accent 6" w:semiHidden="0" w:uiPriority="72" w:unhideWhenUsed="0"/>
-    <w:lsdException w:name="Colorful Grid Accent 6" w:semiHidden="0" w:uiPriority="73" w:unhideWhenUsed="0"/>
-    <w:lsdException w:name="Subtle Emphasis" w:semiHidden="0" w:uiPriority="19" w:unhideWhenUsed="0" w:qFormat="1"/>
-    <w:lsdException w:name="Intense Emphasis" w:semiHidden="0" w:uiPriority="21" w:unhideWhenUsed="0" w:qFormat="1"/>
-    <w:lsdException w:name="Subtle Reference" w:semiHidden="0" w:uiPriority="31" w:unhideWhenUsed="0" w:qFormat="1"/>
-    <w:lsdException w:name="Intense Reference" w:semiHidden="0" w:uiPriority="32" w:unhideWhenUsed="0" w:qFormat="1"/>
-    <w:lsdException w:name="Book Title" w:semiHidden="0" w:uiPriority="33" w:unhideWhenUsed="0" w:qFormat="1"/>
-    <w:lsdException w:name="Bibliography" w:uiPriority="37"/>
-    <w:lsdException w:name="TOC Heading" w:uiPriority="39" w:qFormat="1"/>
-  </w:latentStyles>
-  <w:style w:type="paragraph" w:default="1" w:styleId="Normal">
-    <w:name w:val="Normal"/>
-    <w:qFormat/>
-  </w:style>
-  <w:style w:type="paragraph" w:styleId="Titre1">
-    <w:name w:val="heading 1"/>
-    <w:basedOn w:val="Normal"/>
-    <w:next w:val="Normal"/>
-    <w:link w:val="Titre1Car"/>
-    <w:uiPriority w:val="9"/>
-    <w:qFormat/>
-    <w:rsid w:val="00F242F8"/>
-    <w:pPr>
-      <w:keepNext/>
-      <w:keepLines/>
-      <w:spacing w:before="240" w:after="0"/>
-      <w:outlineLvl w:val="0"/>
-    </w:pPr>
-    <w:rPr>
-      <w:rFonts w:asciiTheme="majorHAnsi" w:eastAsiaTheme="majorEastAsia" w:hAnsiTheme="majorHAnsi" w:cstheme="majorBidi"/>
-      <w:color w:val="2E74B5" w:themeColor="accent1" w:themeShade="BF"/>
-      <w:sz w:val="32"/>
-      <w:szCs w:val="32"/>
-    </w:rPr>
-  </w:style>
-  <w:style w:type="paragraph" w:styleId="Titre2">
-    <w:name w:val="heading 2"/>
-    <w:basedOn w:val="Normal"/>
-    <w:next w:val="Normal"/>
-    <w:link w:val="Titre2Car"/>
-    <w:uiPriority w:val="9"/>
-    <w:unhideWhenUsed/>
-    <w:qFormat/>
-    <w:rsid w:val="00FE53A9"/>
-    <w:pPr>
-      <w:keepNext/>
-      <w:keepLines/>
-      <w:spacing w:before="40" w:after="0"/>
-      <w:outlineLvl w:val="1"/>
-    </w:pPr>
-    <w:rPr>
-      <w:rFonts w:asciiTheme="majorHAnsi" w:eastAsiaTheme="majorEastAsia" w:hAnsiTheme="majorHAnsi" w:cstheme="majorBidi"/>
-      <w:color w:val="2E74B5" w:themeColor="accent1" w:themeShade="BF"/>
-      <w:sz w:val="26"/>
-      <w:szCs w:val="26"/>
-    </w:rPr>
-  </w:style>
-  <w:style w:type="character" w:default="1" w:styleId="Policepardfaut">
-    <w:name w:val="Default Paragraph Font"/>
-    <w:uiPriority w:val="1"/>
-    <w:semiHidden/>
-    <w:unhideWhenUsed/>
-  </w:style>
-  <w:style w:type="table" w:default="1" w:styleId="TableauNormal">
-    <w:name w:val="Normal Table"/>
-    <w:uiPriority w:val="99"/>
-    <w:semiHidden/>
-    <w:unhideWhenUsed/>
-    <w:tblPr>
-      <w:tblInd w:w="0" w:type="dxa"/>
-      <w:tblCellMar>
-        <w:top w:w="0" w:type="dxa"/>
-        <w:left w:w="108" w:type="dxa"/>
-        <w:bottom w:w="0" w:type="dxa"/>
-        <w:right w:w="108" w:type="dxa"/>
-      </w:tblCellMar>
-    </w:tblPr>
-  </w:style>
-  <w:style w:type="numbering" w:default="1" w:styleId="Aucuneliste">
-    <w:name w:val="No List"/>
-    <w:uiPriority w:val="99"/>
-    <w:semiHidden/>
-    <w:unhideWhenUsed/>
-  </w:style>
-  <w:style w:type="paragraph" w:styleId="Titre">
-    <w:name w:val="Title"/>
-    <w:basedOn w:val="Normal"/>
-    <w:next w:val="Normal"/>
-    <w:link w:val="TitreCar"/>
-    <w:uiPriority w:val="10"/>
-    <w:qFormat/>
-    <w:rsid w:val="00F242F8"/>
-    <w:pPr>
-      <w:spacing w:after="0" w:line="240" w:lineRule="auto"/>
-      <w:contextualSpacing/>
-    </w:pPr>
-    <w:rPr>
-      <w:rFonts w:asciiTheme="majorHAnsi" w:eastAsiaTheme="majorEastAsia" w:hAnsiTheme="majorHAnsi" w:cstheme="majorBidi"/>
-      <w:spacing w:val="-10"/>
-      <w:kern w:val="28"/>
-      <w:sz w:val="56"/>
-      <w:szCs w:val="56"/>
-    </w:rPr>
-  </w:style>
-  <w:style w:type="character" w:customStyle="1" w:styleId="TitreCar">
-    <w:name w:val="Titre Car"/>
-    <w:basedOn w:val="Policepardfaut"/>
-    <w:link w:val="Titre"/>
-    <w:uiPriority w:val="10"/>
-    <w:rsid w:val="00F242F8"/>
-    <w:rPr>
-      <w:rFonts w:asciiTheme="majorHAnsi" w:eastAsiaTheme="majorEastAsia" w:hAnsiTheme="majorHAnsi" w:cstheme="majorBidi"/>
-      <w:spacing w:val="-10"/>
-      <w:kern w:val="28"/>
-      <w:sz w:val="56"/>
-      <w:szCs w:val="56"/>
-    </w:rPr>
-  </w:style>
-  <w:style w:type="character" w:customStyle="1" w:styleId="Titre1Car">
-    <w:name w:val="Titre 1 Car"/>
-    <w:basedOn w:val="Policepardfaut"/>
-    <w:link w:val="Titre1"/>
-    <w:uiPriority w:val="9"/>
-    <w:rsid w:val="00F242F8"/>
-    <w:rPr>
-      <w:rFonts w:asciiTheme="majorHAnsi" w:eastAsiaTheme="majorEastAsia" w:hAnsiTheme="majorHAnsi" w:cstheme="majorBidi"/>
-      <w:color w:val="2E74B5" w:themeColor="accent1" w:themeShade="BF"/>
-      <w:sz w:val="32"/>
-      <w:szCs w:val="32"/>
-    </w:rPr>
-  </w:style>
-  <w:style w:type="paragraph" w:styleId="En-ttedetabledesmatires">
-    <w:name w:val="TOC Heading"/>
-    <w:basedOn w:val="Titre1"/>
-    <w:next w:val="Normal"/>
-    <w:uiPriority w:val="39"/>
-    <w:unhideWhenUsed/>
-    <w:qFormat/>
-    <w:rsid w:val="00F242F8"/>
-    <w:pPr>
-      <w:outlineLvl w:val="9"/>
-    </w:pPr>
-    <w:rPr>
-      <w:lang w:val="en-US"/>
-    </w:rPr>
-  </w:style>
-  <w:style w:type="character" w:customStyle="1" w:styleId="Titre2Car">
-    <w:name w:val="Titre 2 Car"/>
-    <w:basedOn w:val="Policepardfaut"/>
-    <w:link w:val="Titre2"/>
-    <w:uiPriority w:val="9"/>
-    <w:rsid w:val="00FE53A9"/>
-    <w:rPr>
-      <w:rFonts w:asciiTheme="majorHAnsi" w:eastAsiaTheme="majorEastAsia" w:hAnsiTheme="majorHAnsi" w:cstheme="majorBidi"/>
-      <w:color w:val="2E74B5" w:themeColor="accent1" w:themeShade="BF"/>
-      <w:sz w:val="26"/>
-      <w:szCs w:val="26"/>
-    </w:rPr>
-  </w:style>
-  <w:style w:type="paragraph" w:styleId="Paragraphedeliste">
-    <w:name w:val="List Paragraph"/>
-    <w:basedOn w:val="Normal"/>
-    <w:uiPriority w:val="34"/>
-    <w:qFormat/>
-    <w:rsid w:val="00DD7D6D"/>
-    <w:pPr>
-      <w:ind w:left="720"/>
-      <w:contextualSpacing/>
-    </w:pPr>
-  </w:style>
-  <w:style w:type="paragraph" w:styleId="TM1">
-    <w:name w:val="toc 1"/>
-    <w:basedOn w:val="Normal"/>
-    <w:next w:val="Normal"/>
-    <w:autoRedefine/>
-    <w:uiPriority w:val="39"/>
-    <w:unhideWhenUsed/>
-    <w:rsid w:val="00C43EA2"/>
-    <w:pPr>
-      <w:spacing w:after="100"/>
-    </w:pPr>
-  </w:style>
-  <w:style w:type="paragraph" w:styleId="TM2">
-    <w:name w:val="toc 2"/>
-    <w:basedOn w:val="Normal"/>
-    <w:next w:val="Normal"/>
-    <w:autoRedefine/>
-    <w:uiPriority w:val="39"/>
-    <w:unhideWhenUsed/>
-    <w:rsid w:val="00C43EA2"/>
-    <w:pPr>
-      <w:spacing w:after="100"/>
-      <w:ind w:left="220"/>
-    </w:pPr>
-  </w:style>
-  <w:style w:type="character" w:styleId="Lienhypertexte">
-    <w:name w:val="Hyperlink"/>
-    <w:basedOn w:val="Policepardfaut"/>
-    <w:uiPriority w:val="99"/>
-    <w:unhideWhenUsed/>
-    <w:rsid w:val="00C43EA2"/>
-    <w:rPr>
-      <w:color w:val="0563C1" w:themeColor="hyperlink"/>
-      <w:u w:val="single"/>
-    </w:rPr>
-  </w:style>
-  <w:style w:type="paragraph" w:styleId="Textedebulles">
-    <w:name w:val="Balloon Text"/>
-    <w:basedOn w:val="Normal"/>
-    <w:link w:val="TextedebullesCar"/>
-    <w:uiPriority w:val="99"/>
-    <w:semiHidden/>
-    <w:unhideWhenUsed/>
-    <w:rsid w:val="0013071F"/>
-    <w:pPr>
-      <w:spacing w:after="0" w:line="240" w:lineRule="auto"/>
-    </w:pPr>
-    <w:rPr>
-      <w:rFonts w:ascii="Lucida Grande" w:hAnsi="Lucida Grande"/>
-      <w:sz w:val="18"/>
-      <w:szCs w:val="18"/>
-    </w:rPr>
-  </w:style>
-  <w:style w:type="character" w:customStyle="1" w:styleId="TextedebullesCar">
-    <w:name w:val="Texte de bulles Car"/>
-    <w:basedOn w:val="Policepardfaut"/>
-    <w:link w:val="Textedebulles"/>
+  <w:style w:type="character" w:customStyle="1" w:styleId="BalloonTextChar">
+    <w:name w:val="Balloon Text Char"/>
+    <w:basedOn w:val="DefaultParagraphFont"/>
+    <w:link w:val="BalloonText"/>
     <w:uiPriority w:val="99"/>
     <w:semiHidden/>
     <w:rsid w:val="0013071F"/>
@@ -3379,7 +3144,7 @@
   <a:extraClrSchemeLst/>
   <a:extLst>
     <a:ext uri="{05A4C25C-085E-4340-85A3-A5531E510DB2}">
-      <thm15:themeFamily xmlns:thm15="http://schemas.microsoft.com/office/thememl/2012/main" xmlns="" name="Office Theme" id="{62F939B6-93AF-4DB8-9C6B-D6C7DFDC589F}" vid="{4A3C46E8-61CC-4603-A589-7422A47A8E4A}"/>
+      <thm15:themeFamily xmlns:thm15="http://schemas.microsoft.com/office/thememl/2012/main" name="Office Theme" id="{62F939B6-93AF-4DB8-9C6B-D6C7DFDC589F}" vid="{4A3C46E8-61CC-4603-A589-7422A47A8E4A}"/>
     </a:ext>
   </a:extLst>
 </a:theme>
@@ -3390,7 +3155,7 @@
 </file>
 
 <file path=customXml/itemProps1.xml><?xml version="1.0" encoding="utf-8"?>
-<ds:datastoreItem xmlns:ds="http://schemas.openxmlformats.org/officeDocument/2006/customXml" ds:itemID="{6A481275-DDA1-454A-A346-A08968545015}">
+<ds:datastoreItem xmlns:ds="http://schemas.openxmlformats.org/officeDocument/2006/customXml" ds:itemID="{CDFF3966-B964-4026-9E8A-9EC8F9C96BFE}">
   <ds:schemaRefs>
     <ds:schemaRef ds:uri="http://schemas.openxmlformats.org/officeDocument/2006/bibliography"/>
   </ds:schemaRefs>

</xml_diff>